<commit_message>
frame of application with views and makeshift backend
</commit_message>
<xml_diff>
--- a/documentation/Doc1.docx
+++ b/documentation/Doc1.docx
@@ -3,16 +3,1581 @@
 <w:document xmlns:wpc="http://schemas.microsoft.com/office/word/2010/wordprocessingCanvas" xmlns:cx="http://schemas.microsoft.com/office/drawing/2014/chartex" xmlns:cx1="http://schemas.microsoft.com/office/drawing/2015/9/8/chartex" xmlns:cx2="http://schemas.microsoft.com/office/drawing/2015/10/21/chartex" xmlns:cx3="http://schemas.microsoft.com/office/drawing/2016/5/9/chartex" xmlns:cx4="http://schemas.microsoft.com/office/drawing/2016/5/10/chartex" xmlns:cx5="http://schemas.microsoft.com/office/drawing/2016/5/11/chartex" xmlns:cx6="http://schemas.microsoft.com/office/drawing/2016/5/12/chartex" xmlns:cx7="http://schemas.microsoft.com/office/drawing/2016/5/13/chartex" xmlns:cx8="http://schemas.microsoft.com/office/drawing/2016/5/14/chartex" xmlns:mc="http://schemas.openxmlformats.org/markup-compatibility/2006" xmlns:aink="http://schemas.microsoft.com/office/drawing/2016/ink" xmlns:am3d="http://schemas.microsoft.com/office/drawing/2017/model3d" xmlns:o="urn:schemas-microsoft-com:office:office" xmlns:oel="http://schemas.microsoft.com/office/2019/extlst" xmlns:r="http://schemas.openxmlformats.org/officeDocument/2006/relationships" xmlns:m="http://schemas.openxmlformats.org/officeDocument/2006/math" xmlns:v="urn:schemas-microsoft-com:vml" xmlns:wp14="http://schemas.microsoft.com/office/word/2010/wordprocessingDrawing" xmlns:wp="http://schemas.openxmlformats.org/drawingml/2006/wordprocessingDrawing" xmlns:w10="urn:schemas-microsoft-com:office:word" xmlns:w="http://schemas.openxmlformats.org/wordprocessingml/2006/main" xmlns:w14="http://schemas.microsoft.com/office/word/2010/wordml" xmlns:w15="http://schemas.microsoft.com/office/word/2012/wordml" xmlns:w16cex="http://schemas.microsoft.com/office/word/2018/wordml/cex" xmlns:w16cid="http://schemas.microsoft.com/office/word/2016/wordml/cid" xmlns:w16="http://schemas.microsoft.com/office/word/2018/wordml" xmlns:w16du="http://schemas.microsoft.com/office/word/2023/wordml/word16du" xmlns:w16sdtdh="http://schemas.microsoft.com/office/word/2020/wordml/sdtdatahash" xmlns:w16sdtfl="http://schemas.microsoft.com/office/word/2024/wordml/sdtformatlock" xmlns:w16se="http://schemas.microsoft.com/office/word/2015/wordml/symex" xmlns:wpg="http://schemas.microsoft.com/office/word/2010/wordprocessingGroup" xmlns:wpi="http://schemas.microsoft.com/office/word/2010/wordprocessingInk" xmlns:wne="http://schemas.microsoft.com/office/word/2006/wordml" xmlns:wps="http://schemas.microsoft.com/office/word/2010/wordprocessingShape" mc:Ignorable="w14 w15 w16se w16cid w16 w16cex w16sdtdh w16sdtfl w16du wp14">
   <w:body>
     <w:p>
+      <w:pPr>
+        <w:pStyle w:val="Nagwek1"/>
+      </w:pPr>
       <w:r>
         <w:t>MODEL OPISOWY</w:t>
       </w:r>
     </w:p>
     <w:p>
       <w:r>
-        <w:t xml:space="preserve">Aplikacja „Oasis” w założeniu ma być aplikacją do </w:t>
+        <w:t>Aplikacja „</w:t>
+      </w:r>
+      <w:proofErr w:type="spellStart"/>
+      <w:r>
+        <w:t>Oasis</w:t>
+      </w:r>
+      <w:proofErr w:type="spellEnd"/>
+      <w:r>
+        <w:t xml:space="preserve">” w założeniu ma być aplikacją </w:t>
+      </w:r>
+      <w:r>
+        <w:t xml:space="preserve">do monitorowania oraz regulowania parametrów fizycznych roślin. Ma to polegać na bieżącym wyświetlaniu parametrów roślin i ich otoczenia takich jak: wilgotność i temperatura powietrza, </w:t>
+      </w:r>
+      <w:r>
+        <w:t xml:space="preserve">wilgotność i </w:t>
+      </w:r>
+      <w:proofErr w:type="spellStart"/>
+      <w:r>
+        <w:t>pH</w:t>
+      </w:r>
+      <w:proofErr w:type="spellEnd"/>
+      <w:r>
+        <w:t xml:space="preserve"> gleby, </w:t>
+      </w:r>
+      <w:r>
+        <w:t xml:space="preserve">ciśnienie atmosferyczne, </w:t>
+      </w:r>
+      <w:r>
+        <w:t>nasłonecznienie. Dodatkowo, aplikacja ma posiadać możliwość kontroli nad nawodnieniem roślin poprzez jednorazowe podlanie w czasie podanym przez użytkownika lub ustawienie harmonogramu podlewania w trakcie dnia/tygodnia. Aplikacja powinna zezwalać użytkownikowi także na podgląd uprawy na żywo. Wszystkie te funkcjonalności wymagają, aby użytkownik dysponował odpowiednimi czujnikami do pomiaru parametrów oraz kamerami do podglądu na żywo. Aplikacja powinna pozwalać na edytowanie i usuwanie istniejących czujników/kamer wirtualnych (ich aplikacyjnej reprezentacji) oraz dodawanie nowych. Podobnie w przypadku harmonogramów podlewania: użytkownik powinien mieć możliwość edycji lub usunięcia istniejących harmonogramów jak dodanie nowych. W przypadku jednorazowego podlewania użytkownik powinien móc natychmiast przerwać proces podlewania. W ramach przypomnienia użytkownikowi o potrzebie podlania lub sprawdzenia obecnych parametrów, użytkownik może ustawić możliwość wysyłania powiadomień przez aplikację za pomocą poczty e-mail.</w:t>
+      </w:r>
+      <w:r>
+        <w:t xml:space="preserve"> Aby zapewnić bezpieczeństwo i rozdzielność pomiędzy użytkownikami aplikacja ma umożliwiać proces logowania i rejestracji do systemu wykorzystując aktualne algorytmu szyfrujące. Aplikacja powinna być responsywna i działać zarówno na urządzeniach stacjonarnych jak i mobilnych.</w:t>
       </w:r>
     </w:p>
     <w:p/>
+    <w:p/>
+    <w:p>
+      <w:pPr>
+        <w:pStyle w:val="Nagwek1"/>
+        <w:rPr>
+          <w:rFonts w:eastAsia="Cherry Bomb One"/>
+        </w:rPr>
+      </w:pPr>
+      <w:r>
+        <w:rPr>
+          <w:rFonts w:eastAsia="Cherry Bomb One"/>
+        </w:rPr>
+        <w:t xml:space="preserve">Project Charter </w:t>
+      </w:r>
+    </w:p>
+    <w:p>
+      <w:r>
+        <w:rPr>
+          <w:b/>
+          <w:bCs/>
+        </w:rPr>
+        <w:t xml:space="preserve">Cel projektu </w:t>
+      </w:r>
+    </w:p>
+    <w:p>
+      <w:r>
+        <w:t xml:space="preserve">Opis celu biznesowego, problemu i wartości dla użytkownika/organizacji. </w:t>
+      </w:r>
+    </w:p>
+    <w:p>
+      <w:r>
+        <w:t>Celem projektu jest stworzenie webowej aplikacji do monitorowania i automatycznego podlewania roślin, łączącej odczyty z czujników środowiskowych z kontrolą mikrokontrolera. Rozwiązanie ma zredukować ręczne czynności związane z podlewaniem</w:t>
+      </w:r>
+      <w:r>
+        <w:t xml:space="preserve"> i pielęgnacją uprawy</w:t>
+      </w:r>
+      <w:r>
+        <w:t xml:space="preserve"> dzięki </w:t>
+      </w:r>
+      <w:r>
+        <w:t xml:space="preserve">zdalnemu monitorowaniu </w:t>
+      </w:r>
+      <w:r>
+        <w:t xml:space="preserve">w czasie rzeczywistym. Użytkownicy - hodowcy amatorzy i małe gospodarstwa - otrzymają przejrzysty pulpit do śledzenia wilgotności, temperatury i natężenia światła oraz możliwość definiowania powiadomień i automatycznych akcji. </w:t>
+      </w:r>
+    </w:p>
+    <w:p/>
+    <w:p/>
+    <w:p>
+      <w:r>
+        <w:rPr>
+          <w:b/>
+          <w:bCs/>
+        </w:rPr>
+        <w:t xml:space="preserve">Zakres (wstępny) </w:t>
+      </w:r>
+    </w:p>
+    <w:p>
+      <w:r>
+        <w:t xml:space="preserve">Co wchodzi w zakres (MVP). </w:t>
+      </w:r>
+    </w:p>
+    <w:p>
+      <w:pPr>
+        <w:numPr>
+          <w:ilvl w:val="0"/>
+          <w:numId w:val="4"/>
+        </w:numPr>
+      </w:pPr>
+      <w:r>
+        <w:t>Zarządzanie czujnikami i akcjami podlewania</w:t>
+      </w:r>
+      <w:r>
+        <w:t xml:space="preserve"> (operacje CRUD)</w:t>
+      </w:r>
+      <w:r>
+        <w:t xml:space="preserve">. </w:t>
+      </w:r>
+    </w:p>
+    <w:p>
+      <w:pPr>
+        <w:numPr>
+          <w:ilvl w:val="0"/>
+          <w:numId w:val="4"/>
+        </w:numPr>
+      </w:pPr>
+      <w:r>
+        <w:t>Wyświetlanie paneli z wartościami parametrów</w:t>
+      </w:r>
+    </w:p>
+    <w:p>
+      <w:pPr>
+        <w:numPr>
+          <w:ilvl w:val="0"/>
+          <w:numId w:val="4"/>
+        </w:numPr>
+      </w:pPr>
+      <w:r>
+        <w:t>Wyświetlanie</w:t>
+      </w:r>
+      <w:r>
+        <w:t xml:space="preserve"> przycisk</w:t>
+      </w:r>
+      <w:r>
+        <w:t>ów</w:t>
+      </w:r>
+      <w:r>
+        <w:t xml:space="preserve"> ręcznego uruchamiania akcji</w:t>
+      </w:r>
+    </w:p>
+    <w:p>
+      <w:pPr>
+        <w:numPr>
+          <w:ilvl w:val="0"/>
+          <w:numId w:val="4"/>
+        </w:numPr>
+      </w:pPr>
+      <w:r>
+        <w:t xml:space="preserve">Archiwizowanie danych do dokładniejszych analiz na przestrzeni dłuższych okresów czasowych </w:t>
+      </w:r>
+      <w:r>
+        <w:t xml:space="preserve">i możliwość ich pobrania w formie pliku (np. </w:t>
+      </w:r>
+      <w:proofErr w:type="spellStart"/>
+      <w:r>
+        <w:t>csv</w:t>
+      </w:r>
+      <w:proofErr w:type="spellEnd"/>
+      <w:r>
+        <w:t>)</w:t>
+      </w:r>
+    </w:p>
+    <w:p>
+      <w:pPr>
+        <w:numPr>
+          <w:ilvl w:val="0"/>
+          <w:numId w:val="4"/>
+        </w:numPr>
+      </w:pPr>
+      <w:r>
+        <w:t>Podstawowe logowanie</w:t>
+      </w:r>
+      <w:r>
+        <w:t>/rejestrowanie</w:t>
+      </w:r>
+    </w:p>
+    <w:p>
+      <w:pPr>
+        <w:numPr>
+          <w:ilvl w:val="0"/>
+          <w:numId w:val="4"/>
+        </w:numPr>
+      </w:pPr>
+      <w:r>
+        <w:t>A</w:t>
+      </w:r>
+      <w:r>
+        <w:t xml:space="preserve">utoryzacja użytkowników </w:t>
+      </w:r>
+      <w:r>
+        <w:t>(podział na właściciela uprawy, który ma uprawnienia do zarządzania czujnikami i kamerami oraz na pracownika – jedynie monitorowanie i podlewanie/planowanie)</w:t>
+      </w:r>
+      <w:r>
+        <w:t xml:space="preserve">. </w:t>
+      </w:r>
+    </w:p>
+    <w:p>
+      <w:pPr>
+        <w:numPr>
+          <w:ilvl w:val="0"/>
+          <w:numId w:val="4"/>
+        </w:numPr>
+      </w:pPr>
+      <w:r>
+        <w:t>Wyświetlenie podglądu z kamer – transmisje live (kamery/transmisje dodane wcześniej)</w:t>
+      </w:r>
+    </w:p>
+    <w:p/>
+    <w:p>
+      <w:r>
+        <w:t xml:space="preserve">Co jest poza zakresem (Out of </w:t>
+      </w:r>
+      <w:proofErr w:type="spellStart"/>
+      <w:r>
+        <w:t>scope</w:t>
+      </w:r>
+      <w:proofErr w:type="spellEnd"/>
+      <w:r>
+        <w:t xml:space="preserve">). </w:t>
+      </w:r>
+    </w:p>
+    <w:p>
+      <w:pPr>
+        <w:numPr>
+          <w:ilvl w:val="0"/>
+          <w:numId w:val="5"/>
+        </w:numPr>
+      </w:pPr>
+      <w:r>
+        <w:t xml:space="preserve">Rozbudowany system raportów historycznych i analizy trendów. </w:t>
+      </w:r>
+    </w:p>
+    <w:p>
+      <w:pPr>
+        <w:numPr>
+          <w:ilvl w:val="0"/>
+          <w:numId w:val="5"/>
+        </w:numPr>
+      </w:pPr>
+      <w:r>
+        <w:t xml:space="preserve">Integracja z zewnętrznymi platformami </w:t>
+      </w:r>
+      <w:proofErr w:type="spellStart"/>
+      <w:r>
+        <w:t>IoT</w:t>
+      </w:r>
+      <w:proofErr w:type="spellEnd"/>
+      <w:r>
+        <w:t xml:space="preserve"> (np. Home Assistant). </w:t>
+      </w:r>
+    </w:p>
+    <w:p>
+      <w:pPr>
+        <w:numPr>
+          <w:ilvl w:val="0"/>
+          <w:numId w:val="5"/>
+        </w:numPr>
+      </w:pPr>
+      <w:r>
+        <w:t>Skalowanie rozproszonej architektury</w:t>
+      </w:r>
+    </w:p>
+    <w:p>
+      <w:pPr>
+        <w:numPr>
+          <w:ilvl w:val="0"/>
+          <w:numId w:val="5"/>
+        </w:numPr>
+      </w:pPr>
+      <w:r>
+        <w:t>A</w:t>
+      </w:r>
+      <w:r>
+        <w:t>utomatyczn</w:t>
+      </w:r>
+      <w:r>
+        <w:t>a</w:t>
+      </w:r>
+      <w:r>
+        <w:t xml:space="preserve"> diagnostyk</w:t>
+      </w:r>
+      <w:r>
+        <w:t>a</w:t>
+      </w:r>
+      <w:r>
+        <w:t xml:space="preserve"> sprzętu</w:t>
+      </w:r>
+    </w:p>
+    <w:p>
+      <w:pPr>
+        <w:numPr>
+          <w:ilvl w:val="0"/>
+          <w:numId w:val="5"/>
+        </w:numPr>
+      </w:pPr>
+      <w:r>
+        <w:t>Przechowywanie i analiza nagrań z kamer</w:t>
+      </w:r>
+    </w:p>
+    <w:p>
+      <w:pPr>
+        <w:numPr>
+          <w:ilvl w:val="0"/>
+          <w:numId w:val="5"/>
+        </w:numPr>
+      </w:pPr>
+      <w:r>
+        <w:t>Sterowanie ogrzewaniem, oświetleniem, wentylacją, nawożeniem</w:t>
+      </w:r>
+    </w:p>
+    <w:p/>
+    <w:p>
+      <w:r>
+        <w:rPr>
+          <w:b/>
+          <w:bCs/>
+        </w:rPr>
+        <w:t xml:space="preserve">Wskaźniki sukcesu (KPI/OKR) </w:t>
+      </w:r>
+    </w:p>
+    <w:p>
+      <w:r>
+        <w:t xml:space="preserve">Wymień mierzalne cele i progi sukcesu. </w:t>
+      </w:r>
+    </w:p>
+    <w:p>
+      <w:pPr>
+        <w:numPr>
+          <w:ilvl w:val="0"/>
+          <w:numId w:val="6"/>
+        </w:numPr>
+      </w:pPr>
+      <w:r>
+        <w:t>Liczba pomiarów poprawnie odebranych przez system ≥ 95 %</w:t>
+      </w:r>
+      <w:r>
+        <w:t xml:space="preserve"> dla 1000 prób</w:t>
+      </w:r>
+      <w:r>
+        <w:t xml:space="preserve">. </w:t>
+      </w:r>
+    </w:p>
+    <w:p>
+      <w:pPr>
+        <w:numPr>
+          <w:ilvl w:val="0"/>
+          <w:numId w:val="6"/>
+        </w:numPr>
+      </w:pPr>
+      <w:r>
+        <w:t>Liczba uschniętych/więdnących roślin w uprawie poniżej 5%.</w:t>
+      </w:r>
+    </w:p>
+    <w:p>
+      <w:pPr>
+        <w:numPr>
+          <w:ilvl w:val="0"/>
+          <w:numId w:val="6"/>
+        </w:numPr>
+      </w:pPr>
+      <w:r>
+        <w:t xml:space="preserve">Czas od wysłania komendy podlewania </w:t>
+      </w:r>
+      <w:r>
+        <w:t xml:space="preserve">natychmiastowego </w:t>
+      </w:r>
+      <w:r>
+        <w:t xml:space="preserve">do wykonania </w:t>
+      </w:r>
+      <w:r>
+        <w:t xml:space="preserve">tej </w:t>
+      </w:r>
+      <w:r>
+        <w:t xml:space="preserve">akcji </w:t>
+      </w:r>
+      <w:r>
+        <w:t>poniżej</w:t>
+      </w:r>
+      <w:r>
+        <w:t xml:space="preserve"> </w:t>
+      </w:r>
+      <w:r>
+        <w:t>5</w:t>
+      </w:r>
+      <w:r>
+        <w:t xml:space="preserve">s w 90 % przypadków. </w:t>
+      </w:r>
+    </w:p>
+    <w:p>
+      <w:pPr>
+        <w:numPr>
+          <w:ilvl w:val="0"/>
+          <w:numId w:val="6"/>
+        </w:numPr>
+      </w:pPr>
+      <w:r>
+        <w:t xml:space="preserve">Czas wstępnej instalacji i konfiguracji aplikacji ≤ </w:t>
+      </w:r>
+      <w:r>
+        <w:t>2</w:t>
+      </w:r>
+      <w:r>
+        <w:t xml:space="preserve">0 min dla nowego użytkownika. </w:t>
+      </w:r>
+    </w:p>
+    <w:p>
+      <w:pPr>
+        <w:numPr>
+          <w:ilvl w:val="0"/>
+          <w:numId w:val="6"/>
+        </w:numPr>
+      </w:pPr>
+      <w:r>
+        <w:t>100% operacji kończy się sukcesem w testach</w:t>
+      </w:r>
+    </w:p>
+    <w:p>
+      <w:r>
+        <w:rPr>
+          <w:b/>
+          <w:bCs/>
+        </w:rPr>
+        <w:t xml:space="preserve">Założenia i ograniczenia </w:t>
+      </w:r>
+    </w:p>
+    <w:p>
+      <w:r>
+        <w:t xml:space="preserve">Kluczowe założenia, zależności, ograniczenia czasowe/budżetowe. </w:t>
+      </w:r>
+    </w:p>
+    <w:p>
+      <w:pPr>
+        <w:numPr>
+          <w:ilvl w:val="0"/>
+          <w:numId w:val="7"/>
+        </w:numPr>
+      </w:pPr>
+      <w:r>
+        <w:t xml:space="preserve">Zakładamy, że mikrokontroler jest wyposażony w działający klient MQTT lub moduł </w:t>
+      </w:r>
+      <w:proofErr w:type="spellStart"/>
+      <w:r>
+        <w:t>LoRa</w:t>
+      </w:r>
+      <w:proofErr w:type="spellEnd"/>
+      <w:r>
+        <w:t xml:space="preserve"> (na potrzeby MVP aplikacja będzie zbierała dane z gotowych API online)</w:t>
+      </w:r>
+      <w:r>
+        <w:t xml:space="preserve">. </w:t>
+      </w:r>
+    </w:p>
+    <w:p>
+      <w:pPr>
+        <w:numPr>
+          <w:ilvl w:val="0"/>
+          <w:numId w:val="7"/>
+        </w:numPr>
+      </w:pPr>
+      <w:r>
+        <w:t>Budżet: jedynie koszty infrastruktury studenckiej (darmowe kontenery/</w:t>
+      </w:r>
+      <w:proofErr w:type="spellStart"/>
+      <w:r>
+        <w:t>droplet</w:t>
+      </w:r>
+      <w:proofErr w:type="spellEnd"/>
+      <w:r>
+        <w:t xml:space="preserve"> do stycznia 2026). </w:t>
+      </w:r>
+    </w:p>
+    <w:p>
+      <w:pPr>
+        <w:numPr>
+          <w:ilvl w:val="0"/>
+          <w:numId w:val="7"/>
+        </w:numPr>
+      </w:pPr>
+      <w:r>
+        <w:t xml:space="preserve">Czas realizacji: październik 2025 – styczeń 2026. </w:t>
+      </w:r>
+    </w:p>
+    <w:p>
+      <w:pPr>
+        <w:numPr>
+          <w:ilvl w:val="0"/>
+          <w:numId w:val="7"/>
+        </w:numPr>
+      </w:pPr>
+      <w:r>
+        <w:t xml:space="preserve">Zespół projektowy: 2 osoby, brak dedykowanego administratora sieci. </w:t>
+      </w:r>
+    </w:p>
+    <w:p>
+      <w:pPr>
+        <w:numPr>
+          <w:ilvl w:val="0"/>
+          <w:numId w:val="7"/>
+        </w:numPr>
+      </w:pPr>
+      <w:r>
+        <w:t xml:space="preserve">Ograniczona wiedza końcowego użytkownika, interfejs musi być intuicyjny. </w:t>
+      </w:r>
+    </w:p>
+    <w:p>
+      <w:pPr>
+        <w:numPr>
+          <w:ilvl w:val="0"/>
+          <w:numId w:val="7"/>
+        </w:numPr>
+      </w:pPr>
+      <w:r>
+        <w:t xml:space="preserve">Odpowiednio wyposażony użytkownik, który chce dołączyć do projektu: odpowiednie czujniki, mikrokontroler kompatybilny z docelowym protokołem </w:t>
+      </w:r>
+      <w:proofErr w:type="spellStart"/>
+      <w:r>
+        <w:t>przesyłu</w:t>
+      </w:r>
+      <w:proofErr w:type="spellEnd"/>
+      <w:r>
+        <w:t xml:space="preserve"> danych </w:t>
+      </w:r>
+    </w:p>
+    <w:p/>
+    <w:p>
+      <w:r>
+        <w:rPr>
+          <w:b/>
+          <w:bCs/>
+        </w:rPr>
+        <w:t xml:space="preserve">Interesariusze (lista wysokiego poziomu) </w:t>
+      </w:r>
+    </w:p>
+    <w:p>
+      <w:r>
+        <w:t xml:space="preserve">Sponsor, kluczowi użytkownicy, zespoły, partnerzy. </w:t>
+      </w:r>
+    </w:p>
+    <w:p>
+      <w:pPr>
+        <w:numPr>
+          <w:ilvl w:val="0"/>
+          <w:numId w:val="8"/>
+        </w:numPr>
+      </w:pPr>
+      <w:r>
+        <w:t xml:space="preserve">Prowadzący przedmiot (opiekun akademicki) - ocena techniczna i merytoryczna. </w:t>
+      </w:r>
+    </w:p>
+    <w:p>
+      <w:pPr>
+        <w:numPr>
+          <w:ilvl w:val="0"/>
+          <w:numId w:val="8"/>
+        </w:numPr>
+      </w:pPr>
+      <w:r>
+        <w:t xml:space="preserve">Studenci (zespół projektowy) - rozwój, testy, dokumentacja. </w:t>
+      </w:r>
+    </w:p>
+    <w:p>
+      <w:pPr>
+        <w:numPr>
+          <w:ilvl w:val="0"/>
+          <w:numId w:val="8"/>
+        </w:numPr>
+      </w:pPr>
+      <w:r>
+        <w:t xml:space="preserve">Użytkownicy końcowi (hobbystyczni ogrodnicy) - akceptacja użyteczności i funkcji. </w:t>
+      </w:r>
+    </w:p>
+    <w:p>
+      <w:pPr>
+        <w:numPr>
+          <w:ilvl w:val="0"/>
+          <w:numId w:val="8"/>
+        </w:numPr>
+      </w:pPr>
+      <w:r>
+        <w:t>Dostawca mikrokontrolera/czujników</w:t>
+      </w:r>
+      <w:r>
+        <w:t>/kamer</w:t>
+      </w:r>
+      <w:r>
+        <w:t xml:space="preserve"> - wsparcie techniczne przy integracji. </w:t>
+      </w:r>
+    </w:p>
+    <w:p>
+      <w:pPr>
+        <w:numPr>
+          <w:ilvl w:val="0"/>
+          <w:numId w:val="8"/>
+        </w:numPr>
+      </w:pPr>
+      <w:r>
+        <w:t xml:space="preserve">Wydział Informatyki i Matematyki (uczelnia) - prawo własności </w:t>
+      </w:r>
+    </w:p>
+    <w:p/>
+    <w:p>
+      <w:r>
+        <w:rPr>
+          <w:b/>
+          <w:bCs/>
+        </w:rPr>
+        <w:t xml:space="preserve">Ryzyka wstępne </w:t>
+      </w:r>
+      <w:r>
+        <w:t xml:space="preserve"> </w:t>
+      </w:r>
+    </w:p>
+    <w:p>
+      <w:pPr>
+        <w:numPr>
+          <w:ilvl w:val="0"/>
+          <w:numId w:val="9"/>
+        </w:numPr>
+      </w:pPr>
+      <w:r>
+        <w:t>Problemy z połączeniem MQTT/</w:t>
+      </w:r>
+      <w:proofErr w:type="spellStart"/>
+      <w:r>
+        <w:t>LoR</w:t>
+      </w:r>
+      <w:r>
+        <w:t>a</w:t>
+      </w:r>
+      <w:proofErr w:type="spellEnd"/>
+      <w:r>
+        <w:t xml:space="preserve">. </w:t>
+      </w:r>
+    </w:p>
+    <w:p>
+      <w:pPr>
+        <w:numPr>
+          <w:ilvl w:val="0"/>
+          <w:numId w:val="9"/>
+        </w:numPr>
+      </w:pPr>
+      <w:r>
+        <w:t xml:space="preserve">Problemy w konfiguracji i kompatybilności czujników i mikrokontrolera. </w:t>
+      </w:r>
+    </w:p>
+    <w:p>
+      <w:pPr>
+        <w:numPr>
+          <w:ilvl w:val="0"/>
+          <w:numId w:val="9"/>
+        </w:numPr>
+      </w:pPr>
+      <w:r>
+        <w:t xml:space="preserve">Brak zasobów czasowych zespołu (kolizje z innymi zajęciami lub egzaminami). </w:t>
+      </w:r>
+    </w:p>
+    <w:p>
+      <w:pPr>
+        <w:numPr>
+          <w:ilvl w:val="0"/>
+          <w:numId w:val="9"/>
+        </w:numPr>
+      </w:pPr>
+      <w:r>
+        <w:t xml:space="preserve">Zmiany wymagań funkcjonalnych w trakcie semestru (zakres rozrośnie się poza MVP). </w:t>
+      </w:r>
+    </w:p>
+    <w:p>
+      <w:pPr>
+        <w:numPr>
+          <w:ilvl w:val="0"/>
+          <w:numId w:val="9"/>
+        </w:numPr>
+      </w:pPr>
+      <w:r>
+        <w:t>Zbyt złożone problemy, początkowo uznawane</w:t>
+      </w:r>
+      <w:r>
+        <w:t xml:space="preserve"> za</w:t>
+      </w:r>
+      <w:r>
+        <w:t xml:space="preserve"> trywialne </w:t>
+      </w:r>
+    </w:p>
+    <w:p/>
+    <w:p>
+      <w:r>
+        <w:rPr>
+          <w:b/>
+          <w:bCs/>
+        </w:rPr>
+        <w:t xml:space="preserve">Plan wysokopoziomowy </w:t>
+      </w:r>
+    </w:p>
+    <w:p>
+      <w:r>
+        <w:t xml:space="preserve">Kamienie milowe i orientacyjne daty. </w:t>
+      </w:r>
+    </w:p>
+    <w:p>
+      <w:pPr>
+        <w:numPr>
+          <w:ilvl w:val="0"/>
+          <w:numId w:val="10"/>
+        </w:numPr>
+      </w:pPr>
+      <w:r>
+        <w:t xml:space="preserve">Październik 2025: zebranie wymagań, </w:t>
+      </w:r>
+      <w:proofErr w:type="spellStart"/>
+      <w:r>
+        <w:t>research</w:t>
+      </w:r>
+      <w:proofErr w:type="spellEnd"/>
+      <w:r>
+        <w:t xml:space="preserve"> integracji MQTT/</w:t>
+      </w:r>
+      <w:proofErr w:type="spellStart"/>
+      <w:r>
+        <w:t>LoRa</w:t>
+      </w:r>
+      <w:proofErr w:type="spellEnd"/>
+      <w:r>
+        <w:t xml:space="preserve">, przygotowanie specyfikacji architektury. </w:t>
+      </w:r>
+    </w:p>
+    <w:p>
+      <w:pPr>
+        <w:numPr>
+          <w:ilvl w:val="0"/>
+          <w:numId w:val="10"/>
+        </w:numPr>
+      </w:pPr>
+      <w:r>
+        <w:t xml:space="preserve">Listopad 2025: implementacja </w:t>
+      </w:r>
+      <w:proofErr w:type="spellStart"/>
+      <w:r>
+        <w:t>frontendu</w:t>
+      </w:r>
+      <w:proofErr w:type="spellEnd"/>
+      <w:r>
+        <w:t xml:space="preserve"> MVP – widoki i </w:t>
+      </w:r>
+      <w:proofErr w:type="spellStart"/>
+      <w:r>
+        <w:t>stylowanie</w:t>
+      </w:r>
+      <w:proofErr w:type="spellEnd"/>
+      <w:r>
+        <w:t xml:space="preserve"> </w:t>
+      </w:r>
+    </w:p>
+    <w:p>
+      <w:pPr>
+        <w:numPr>
+          <w:ilvl w:val="0"/>
+          <w:numId w:val="10"/>
+        </w:numPr>
+      </w:pPr>
+      <w:r>
+        <w:t xml:space="preserve">Grudzień 2025: </w:t>
+      </w:r>
+      <w:r>
+        <w:t xml:space="preserve">tworzenie </w:t>
+      </w:r>
+      <w:proofErr w:type="spellStart"/>
+      <w:r>
+        <w:t>backendu</w:t>
+      </w:r>
+      <w:proofErr w:type="spellEnd"/>
+      <w:r>
+        <w:t xml:space="preserve"> </w:t>
+      </w:r>
+      <w:r>
+        <w:t>i połączenia z bazą danych</w:t>
+      </w:r>
+    </w:p>
+    <w:p>
+      <w:pPr>
+        <w:numPr>
+          <w:ilvl w:val="0"/>
+          <w:numId w:val="10"/>
+        </w:numPr>
+      </w:pPr>
+      <w:r>
+        <w:t xml:space="preserve">Styczeń 2026: </w:t>
+      </w:r>
+      <w:r>
+        <w:t xml:space="preserve">pełne MVP z kilkoma </w:t>
+      </w:r>
+      <w:proofErr w:type="spellStart"/>
+      <w:r>
+        <w:t>feature’ami</w:t>
+      </w:r>
+      <w:proofErr w:type="spellEnd"/>
+      <w:r>
+        <w:t>, produkt gotowy do oddania w ramach zaliczenia</w:t>
+      </w:r>
+      <w:r>
+        <w:t>, pełna dokumentacja</w:t>
+      </w:r>
+    </w:p>
+    <w:p/>
+    <w:p>
+      <w:pPr>
+        <w:pStyle w:val="Nagwek1"/>
+      </w:pPr>
+      <w:r>
+        <w:t>Wymagania funkcjonalne</w:t>
+      </w:r>
+    </w:p>
+    <w:p>
+      <w:pPr>
+        <w:numPr>
+          <w:ilvl w:val="0"/>
+          <w:numId w:val="12"/>
+        </w:numPr>
+      </w:pPr>
+      <w:r>
+        <w:t>Zarządzanie czujnikami</w:t>
+      </w:r>
+      <w:r>
+        <w:t xml:space="preserve"> (</w:t>
+      </w:r>
+      <w:r>
+        <w:t xml:space="preserve">operacje </w:t>
+      </w:r>
+      <w:r>
+        <w:t>CRUD).</w:t>
+      </w:r>
+    </w:p>
+    <w:p>
+      <w:pPr>
+        <w:numPr>
+          <w:ilvl w:val="0"/>
+          <w:numId w:val="12"/>
+        </w:numPr>
+      </w:pPr>
+      <w:r>
+        <w:t>Zarządzanie kamerami (operacje CRUD)</w:t>
+      </w:r>
+    </w:p>
+    <w:p>
+      <w:pPr>
+        <w:numPr>
+          <w:ilvl w:val="0"/>
+          <w:numId w:val="12"/>
+        </w:numPr>
+      </w:pPr>
+      <w:r>
+        <w:t>Zarządzanie harmonogramami (operacje CRUD)</w:t>
+      </w:r>
+    </w:p>
+    <w:p>
+      <w:pPr>
+        <w:numPr>
+          <w:ilvl w:val="0"/>
+          <w:numId w:val="12"/>
+        </w:numPr>
+      </w:pPr>
+      <w:r>
+        <w:t>Wyświetla</w:t>
+      </w:r>
+      <w:r>
+        <w:t>nie</w:t>
+      </w:r>
+      <w:r>
+        <w:t xml:space="preserve"> aktualn</w:t>
+      </w:r>
+      <w:r>
+        <w:t>ych</w:t>
+      </w:r>
+      <w:r>
+        <w:t xml:space="preserve"> wartości parametrów z każdego czujnika.</w:t>
+      </w:r>
+    </w:p>
+    <w:p>
+      <w:pPr>
+        <w:numPr>
+          <w:ilvl w:val="0"/>
+          <w:numId w:val="13"/>
+        </w:numPr>
+      </w:pPr>
+      <w:r>
+        <w:t xml:space="preserve">Odbieranie i prezentowanie danych na </w:t>
+      </w:r>
+      <w:proofErr w:type="spellStart"/>
+      <w:r>
+        <w:t>dashboardzie</w:t>
+      </w:r>
+      <w:proofErr w:type="spellEnd"/>
+      <w:r>
+        <w:t xml:space="preserve"> w czasie rzeczywistym</w:t>
+      </w:r>
+    </w:p>
+    <w:p>
+      <w:pPr>
+        <w:numPr>
+          <w:ilvl w:val="0"/>
+          <w:numId w:val="13"/>
+        </w:numPr>
+      </w:pPr>
+      <w:r>
+        <w:t>A</w:t>
+      </w:r>
+      <w:r>
+        <w:t>rchiwiz</w:t>
+      </w:r>
+      <w:r>
+        <w:t xml:space="preserve">acja </w:t>
+      </w:r>
+      <w:r>
+        <w:t>dan</w:t>
+      </w:r>
+      <w:r>
+        <w:t>ych</w:t>
+      </w:r>
+      <w:r>
+        <w:t xml:space="preserve"> w bazie danych.</w:t>
+      </w:r>
+    </w:p>
+    <w:p>
+      <w:pPr>
+        <w:numPr>
+          <w:ilvl w:val="0"/>
+          <w:numId w:val="13"/>
+        </w:numPr>
+      </w:pPr>
+      <w:r>
+        <w:t>P</w:t>
+      </w:r>
+      <w:r>
+        <w:t>ob</w:t>
+      </w:r>
+      <w:r>
+        <w:t>ieranie</w:t>
+      </w:r>
+      <w:r>
+        <w:t xml:space="preserve"> dan</w:t>
+      </w:r>
+      <w:r>
+        <w:t>ych</w:t>
+      </w:r>
+      <w:r>
+        <w:t xml:space="preserve"> historyczn</w:t>
+      </w:r>
+      <w:r>
+        <w:t>ych</w:t>
+      </w:r>
+      <w:r>
+        <w:t xml:space="preserve"> w formacie CSV.</w:t>
+      </w:r>
+    </w:p>
+    <w:p>
+      <w:pPr>
+        <w:numPr>
+          <w:ilvl w:val="0"/>
+          <w:numId w:val="13"/>
+        </w:numPr>
+      </w:pPr>
+      <w:r>
+        <w:t>System wyświetla alerty, jeśli wartości przekraczają ustalone progi (opcjonalne).</w:t>
+      </w:r>
+    </w:p>
+    <w:p>
+      <w:pPr>
+        <w:numPr>
+          <w:ilvl w:val="0"/>
+          <w:numId w:val="13"/>
+        </w:numPr>
+      </w:pPr>
+      <w:r>
+        <w:t>U</w:t>
+      </w:r>
+      <w:r>
+        <w:t>ruch</w:t>
+      </w:r>
+      <w:r>
+        <w:t>a</w:t>
+      </w:r>
+      <w:r>
+        <w:t>mi</w:t>
+      </w:r>
+      <w:r>
+        <w:t>anie</w:t>
+      </w:r>
+      <w:r>
+        <w:t xml:space="preserve"> </w:t>
+      </w:r>
+      <w:r>
+        <w:t xml:space="preserve">i zatrzymywanie </w:t>
+      </w:r>
+      <w:r>
+        <w:t>natychmiastowe</w:t>
+      </w:r>
+      <w:r>
+        <w:t>go</w:t>
+      </w:r>
+      <w:r>
+        <w:t xml:space="preserve"> podlewani</w:t>
+      </w:r>
+      <w:r>
+        <w:t>a</w:t>
+      </w:r>
+      <w:r>
+        <w:rPr>
+          <w:b/>
+          <w:bCs/>
+        </w:rPr>
+        <w:t>.</w:t>
+      </w:r>
+    </w:p>
+    <w:p>
+      <w:pPr>
+        <w:numPr>
+          <w:ilvl w:val="0"/>
+          <w:numId w:val="13"/>
+        </w:numPr>
+      </w:pPr>
+      <w:r>
+        <w:t>Utworzenie nowego konta</w:t>
+      </w:r>
+    </w:p>
+    <w:p>
+      <w:pPr>
+        <w:numPr>
+          <w:ilvl w:val="0"/>
+          <w:numId w:val="13"/>
+        </w:numPr>
+      </w:pPr>
+      <w:r>
+        <w:t>Zalogowanie do systemu</w:t>
+      </w:r>
+    </w:p>
+    <w:p>
+      <w:pPr>
+        <w:numPr>
+          <w:ilvl w:val="0"/>
+          <w:numId w:val="13"/>
+        </w:numPr>
+      </w:pPr>
+      <w:r>
+        <w:t>System rozróżnia role:</w:t>
+      </w:r>
+    </w:p>
+    <w:p>
+      <w:pPr>
+        <w:numPr>
+          <w:ilvl w:val="1"/>
+          <w:numId w:val="15"/>
+        </w:numPr>
+      </w:pPr>
+      <w:r>
+        <w:t>właściciel uprawy (pełne uprawnienia),</w:t>
+      </w:r>
+    </w:p>
+    <w:p>
+      <w:pPr>
+        <w:numPr>
+          <w:ilvl w:val="1"/>
+          <w:numId w:val="15"/>
+        </w:numPr>
+      </w:pPr>
+      <w:r>
+        <w:t>pracownik (monitoring + podlewanie).</w:t>
+      </w:r>
+    </w:p>
+    <w:p>
+      <w:pPr>
+        <w:numPr>
+          <w:ilvl w:val="0"/>
+          <w:numId w:val="15"/>
+        </w:numPr>
+      </w:pPr>
+      <w:r>
+        <w:t>System blokuje dostęp do funkcji niezgodnych z rolą.</w:t>
+      </w:r>
+    </w:p>
+    <w:p>
+      <w:pPr>
+        <w:numPr>
+          <w:ilvl w:val="0"/>
+          <w:numId w:val="16"/>
+        </w:numPr>
+      </w:pPr>
+      <w:r>
+        <w:t xml:space="preserve"> Użytkownik może włączyć</w:t>
+      </w:r>
+      <w:r>
+        <w:t>/wyłączyć</w:t>
+      </w:r>
+      <w:r>
+        <w:t xml:space="preserve"> powiadomienia e</w:t>
+      </w:r>
+      <w:r>
+        <w:noBreakHyphen/>
+        <w:t>mail.</w:t>
+      </w:r>
+    </w:p>
+    <w:p>
+      <w:pPr>
+        <w:numPr>
+          <w:ilvl w:val="0"/>
+          <w:numId w:val="16"/>
+        </w:numPr>
+      </w:pPr>
+      <w:r>
+        <w:t>System wysyła powiadomienia o:</w:t>
+      </w:r>
+    </w:p>
+    <w:p>
+      <w:pPr>
+        <w:numPr>
+          <w:ilvl w:val="1"/>
+          <w:numId w:val="16"/>
+        </w:numPr>
+      </w:pPr>
+      <w:r>
+        <w:t>konieczności podlania,</w:t>
+      </w:r>
+    </w:p>
+    <w:p>
+      <w:pPr>
+        <w:numPr>
+          <w:ilvl w:val="1"/>
+          <w:numId w:val="16"/>
+        </w:numPr>
+      </w:pPr>
+      <w:r>
+        <w:t>przekroczeniu parametrów,</w:t>
+      </w:r>
+    </w:p>
+    <w:p>
+      <w:pPr>
+        <w:numPr>
+          <w:ilvl w:val="1"/>
+          <w:numId w:val="16"/>
+        </w:numPr>
+        <w:rPr>
+          <w:b/>
+          <w:bCs/>
+        </w:rPr>
+      </w:pPr>
+      <w:r>
+        <w:t>błędach w komunikacji z czujnikami (opcjonalnie).</w:t>
+      </w:r>
+    </w:p>
+    <w:p>
+      <w:pPr>
+        <w:ind w:left="1440"/>
+        <w:rPr>
+          <w:b/>
+          <w:bCs/>
+        </w:rPr>
+      </w:pPr>
+    </w:p>
+    <w:p>
+      <w:pPr>
+        <w:numPr>
+          <w:ilvl w:val="0"/>
+          <w:numId w:val="17"/>
+        </w:numPr>
+      </w:pPr>
+      <w:r>
+        <w:t>System działa na urządzeniach mobilnych i desktopowych.</w:t>
+      </w:r>
+    </w:p>
+    <w:p>
+      <w:pPr>
+        <w:numPr>
+          <w:ilvl w:val="0"/>
+          <w:numId w:val="17"/>
+        </w:numPr>
+      </w:pPr>
+      <w:r>
+        <w:t>Przełączanie</w:t>
+      </w:r>
+      <w:r>
+        <w:t xml:space="preserve"> widok</w:t>
+      </w:r>
+      <w:r>
+        <w:t>ów</w:t>
+      </w:r>
+      <w:r>
+        <w:t xml:space="preserve"> (</w:t>
+      </w:r>
+      <w:proofErr w:type="spellStart"/>
+      <w:r>
+        <w:t>dashboard</w:t>
+      </w:r>
+      <w:proofErr w:type="spellEnd"/>
+      <w:r>
+        <w:t>, podlewanie</w:t>
+      </w:r>
+      <w:r>
+        <w:t xml:space="preserve">, </w:t>
+      </w:r>
+      <w:r>
+        <w:t xml:space="preserve">czujniki, </w:t>
+      </w:r>
+      <w:r>
+        <w:t>kamery, ustawienia).</w:t>
+      </w:r>
+    </w:p>
+    <w:p>
+      <w:pPr>
+        <w:pStyle w:val="Nagwek1"/>
+      </w:pPr>
+      <w:r>
+        <w:t xml:space="preserve">Wymagania </w:t>
+      </w:r>
+      <w:proofErr w:type="spellStart"/>
+      <w:r>
+        <w:t>pozafunkcjonalne</w:t>
+      </w:r>
+      <w:proofErr w:type="spellEnd"/>
+    </w:p>
+    <w:p>
+      <w:pPr>
+        <w:pStyle w:val="Akapitzlist"/>
+        <w:numPr>
+          <w:ilvl w:val="0"/>
+          <w:numId w:val="17"/>
+        </w:numPr>
+      </w:pPr>
+      <w:r>
+        <w:t xml:space="preserve">Czas ładowania </w:t>
+      </w:r>
+      <w:r>
+        <w:t>stron</w:t>
+      </w:r>
+      <w:r>
+        <w:t xml:space="preserve"> ≤ 2 sekundy.</w:t>
+      </w:r>
+    </w:p>
+    <w:p>
+      <w:pPr>
+        <w:pStyle w:val="Akapitzlist"/>
+        <w:numPr>
+          <w:ilvl w:val="0"/>
+          <w:numId w:val="17"/>
+        </w:numPr>
+      </w:pPr>
+      <w:r>
+        <w:t>Czas wykonania akcji podlewania ≤ 5 sekund w 90% przypadków.</w:t>
+      </w:r>
+    </w:p>
+    <w:p>
+      <w:pPr>
+        <w:pStyle w:val="Akapitzlist"/>
+        <w:numPr>
+          <w:ilvl w:val="0"/>
+          <w:numId w:val="17"/>
+        </w:numPr>
+      </w:pPr>
+      <w:r>
+        <w:t xml:space="preserve">System dostępny ≥ 99% czasu w skali </w:t>
+      </w:r>
+      <w:r>
+        <w:t>tygodnia</w:t>
+      </w:r>
+      <w:r>
+        <w:t>.</w:t>
+      </w:r>
+    </w:p>
+    <w:p>
+      <w:pPr>
+        <w:pStyle w:val="Akapitzlist"/>
+        <w:numPr>
+          <w:ilvl w:val="0"/>
+          <w:numId w:val="18"/>
+        </w:numPr>
+      </w:pPr>
+      <w:r>
+        <w:t xml:space="preserve">W przypadku utraty połączenia z </w:t>
+      </w:r>
+      <w:proofErr w:type="spellStart"/>
+      <w:r>
+        <w:t>internetem</w:t>
+      </w:r>
+      <w:proofErr w:type="spellEnd"/>
+      <w:r>
+        <w:t>, kontroler lokalny (przy roślinach) musi kontynuować podlewanie zgodnie z ostatnim zapisanym harmonogramem</w:t>
+      </w:r>
+    </w:p>
+    <w:p>
+      <w:pPr>
+        <w:pStyle w:val="Akapitzlist"/>
+        <w:numPr>
+          <w:ilvl w:val="0"/>
+          <w:numId w:val="18"/>
+        </w:numPr>
+      </w:pPr>
+      <w:r>
+        <w:t>System poprawnie odbiera ≥ 95% pomiarów z czujników.</w:t>
+      </w:r>
+    </w:p>
+    <w:p>
+      <w:pPr>
+        <w:pStyle w:val="Akapitzlist"/>
+        <w:numPr>
+          <w:ilvl w:val="0"/>
+          <w:numId w:val="18"/>
+        </w:numPr>
+      </w:pPr>
+      <w:r>
+        <w:t>Brak błędów krytycznych w wersji produkcyjnej MVP.</w:t>
+      </w:r>
+    </w:p>
+    <w:p>
+      <w:pPr>
+        <w:pStyle w:val="Akapitzlist"/>
+        <w:numPr>
+          <w:ilvl w:val="0"/>
+          <w:numId w:val="18"/>
+        </w:numPr>
+      </w:pPr>
+      <w:r>
+        <w:t xml:space="preserve">Hasła przechowywane w formie </w:t>
+      </w:r>
+      <w:proofErr w:type="spellStart"/>
+      <w:r>
+        <w:t>hashowanej</w:t>
+      </w:r>
+      <w:proofErr w:type="spellEnd"/>
+      <w:r>
+        <w:t xml:space="preserve"> (np. </w:t>
+      </w:r>
+      <w:proofErr w:type="spellStart"/>
+      <w:r>
+        <w:t>bcrypt</w:t>
+      </w:r>
+      <w:proofErr w:type="spellEnd"/>
+      <w:r>
+        <w:t>).</w:t>
+      </w:r>
+    </w:p>
+    <w:p>
+      <w:pPr>
+        <w:pStyle w:val="Akapitzlist"/>
+        <w:numPr>
+          <w:ilvl w:val="0"/>
+          <w:numId w:val="18"/>
+        </w:numPr>
+      </w:pPr>
+      <w:r>
+        <w:t xml:space="preserve">Komunikacja z </w:t>
+      </w:r>
+      <w:proofErr w:type="spellStart"/>
+      <w:r>
+        <w:t>backendem</w:t>
+      </w:r>
+      <w:proofErr w:type="spellEnd"/>
+      <w:r>
+        <w:t xml:space="preserve"> zabezpieczona HTTPS.</w:t>
+      </w:r>
+    </w:p>
+    <w:p>
+      <w:pPr>
+        <w:pStyle w:val="Akapitzlist"/>
+        <w:numPr>
+          <w:ilvl w:val="0"/>
+          <w:numId w:val="18"/>
+        </w:numPr>
+      </w:pPr>
+      <w:r>
+        <w:t>Role użytkowników są egzekwowane na poziomie backendu.</w:t>
+      </w:r>
+    </w:p>
+    <w:p>
+      <w:pPr>
+        <w:pStyle w:val="Akapitzlist"/>
+        <w:numPr>
+          <w:ilvl w:val="0"/>
+          <w:numId w:val="18"/>
+        </w:numPr>
+      </w:pPr>
+      <w:r>
+        <w:t>Interfejs intuicyjny dla użytkownika bez wiedzy technicznej.</w:t>
+      </w:r>
+    </w:p>
+    <w:p>
+      <w:pPr>
+        <w:pStyle w:val="Akapitzlist"/>
+        <w:numPr>
+          <w:ilvl w:val="0"/>
+          <w:numId w:val="18"/>
+        </w:numPr>
+      </w:pPr>
+      <w:proofErr w:type="spellStart"/>
+      <w:r>
+        <w:t>Responsywność</w:t>
+      </w:r>
+      <w:proofErr w:type="spellEnd"/>
+      <w:r>
+        <w:t xml:space="preserve"> – poprawne działanie na telefonach i komputerach.</w:t>
+      </w:r>
+    </w:p>
+    <w:p>
+      <w:pPr>
+        <w:pStyle w:val="Akapitzlist"/>
+        <w:numPr>
+          <w:ilvl w:val="0"/>
+          <w:numId w:val="18"/>
+        </w:numPr>
+      </w:pPr>
+      <w:r>
+        <w:t>System może zostać rozszerzony o dodatkowe czujniki bez zmian architektury.</w:t>
+      </w:r>
+    </w:p>
+    <w:p>
+      <w:pPr>
+        <w:pStyle w:val="Akapitzlist"/>
+        <w:numPr>
+          <w:ilvl w:val="0"/>
+          <w:numId w:val="18"/>
+        </w:numPr>
+      </w:pPr>
+      <w:r>
+        <w:t>Architektura umożliwia późniejszą integrację z MQTT/</w:t>
+      </w:r>
+      <w:proofErr w:type="spellStart"/>
+      <w:r>
+        <w:t>LoRa.</w:t>
+      </w:r>
+      <w:proofErr w:type="spellEnd"/>
+    </w:p>
+    <w:p>
+      <w:pPr>
+        <w:pStyle w:val="Akapitzlist"/>
+        <w:numPr>
+          <w:ilvl w:val="0"/>
+          <w:numId w:val="18"/>
+        </w:numPr>
+        <w:rPr>
+          <w:rStyle w:val="Pogrubienie"/>
+          <w:b w:val="0"/>
+          <w:bCs w:val="0"/>
+        </w:rPr>
+      </w:pPr>
+      <w:r>
+        <w:t>Brak dedykowanego administratora – system musi być łatwy w utrzymaniu.</w:t>
+      </w:r>
+    </w:p>
+    <w:p>
+      <w:pPr>
+        <w:pStyle w:val="Akapitzlist"/>
+        <w:numPr>
+          <w:ilvl w:val="0"/>
+          <w:numId w:val="18"/>
+        </w:numPr>
+      </w:pPr>
+      <w:r>
+        <w:t xml:space="preserve">Infrastruktura oparta na darmowych usługach </w:t>
+      </w:r>
+      <w:r>
+        <w:t>i produktach</w:t>
+      </w:r>
+      <w:r>
+        <w:t>.</w:t>
+      </w:r>
+    </w:p>
+    <w:p>
+      <w:pPr>
+        <w:pStyle w:val="Akapitzlist"/>
+        <w:numPr>
+          <w:ilvl w:val="0"/>
+          <w:numId w:val="18"/>
+        </w:numPr>
+        <w:rPr>
+          <w:lang w:val="en-US"/>
+        </w:rPr>
+      </w:pPr>
+      <w:r>
+        <w:t xml:space="preserve">Aplikacja działa w najnowszych wersjach </w:t>
+      </w:r>
+      <w:r>
+        <w:t xml:space="preserve">przeglądarek takich jak </w:t>
+      </w:r>
+      <w:r>
+        <w:t xml:space="preserve">Chrome, </w:t>
+      </w:r>
+      <w:proofErr w:type="spellStart"/>
+      <w:r>
+        <w:t>Firefox</w:t>
+      </w:r>
+      <w:proofErr w:type="spellEnd"/>
+      <w:r>
+        <w:t>, Edge</w:t>
+      </w:r>
+      <w:r>
+        <w:t xml:space="preserve">, </w:t>
+      </w:r>
+      <w:proofErr w:type="spellStart"/>
+      <w:r>
+        <w:t>Brave</w:t>
+      </w:r>
+      <w:proofErr w:type="spellEnd"/>
+      <w:r>
+        <w:t>.</w:t>
+      </w:r>
+    </w:p>
+    <w:p>
+      <w:pPr>
+        <w:rPr>
+          <w:lang w:val="en-US"/>
+        </w:rPr>
+      </w:pPr>
+    </w:p>
+    <w:p>
+      <w:pPr>
+        <w:pStyle w:val="Nagwek1"/>
+        <w:rPr>
+          <w:lang w:val="en-US"/>
+        </w:rPr>
+      </w:pPr>
+      <w:proofErr w:type="spellStart"/>
+      <w:r>
+        <w:rPr>
+          <w:lang w:val="en-US"/>
+        </w:rPr>
+        <w:t>Przypadki</w:t>
+      </w:r>
+      <w:proofErr w:type="spellEnd"/>
+      <w:r>
+        <w:rPr>
+          <w:lang w:val="en-US"/>
+        </w:rPr>
+        <w:t xml:space="preserve"> </w:t>
+      </w:r>
+      <w:proofErr w:type="spellStart"/>
+      <w:r>
+        <w:rPr>
+          <w:lang w:val="en-US"/>
+        </w:rPr>
+        <w:t>użycia</w:t>
+      </w:r>
+      <w:proofErr w:type="spellEnd"/>
+    </w:p>
+    <w:p>
+      <w:pPr>
+        <w:rPr>
+          <w:lang w:val="en-US"/>
+        </w:rPr>
+      </w:pPr>
+    </w:p>
+    <w:p>
+      <w:pPr>
+        <w:rPr>
+          <w:lang w:val="en-US"/>
+        </w:rPr>
+      </w:pPr>
+    </w:p>
+    <w:p>
+      <w:pPr>
+        <w:rPr>
+          <w:lang w:val="en-US"/>
+        </w:rPr>
+      </w:pPr>
+    </w:p>
     <w:p>
       <w:r>
         <w:t>Klasa czujnika (ogólnego), aby była możliwość dodawania w zasadzie niemal dowolnych czujników (ale jakieś podstawowe zapewnić)</w:t>
@@ -20,13 +1585,73 @@
     </w:p>
     <w:p/>
     <w:p>
-      <w:r>
-        <w:t>POZAfunkcjonalne: autoryzacja (nie ma właściwie żadnego podziału na role typu admin czy ktoś inny)</w:t>
-      </w:r>
-      <w:r>
-        <w:t xml:space="preserve"> – ewentualnie podział na twórca i reader (twórca może dowolnie modyfikować a inna osoba wyłącznie tworzyć harmonogramy, podlewać i obserwować parametry)</w:t>
-      </w:r>
-    </w:p>
+      <w:proofErr w:type="spellStart"/>
+      <w:r>
+        <w:t>POZAfunkcjonalne</w:t>
+      </w:r>
+      <w:proofErr w:type="spellEnd"/>
+      <w:r>
+        <w:t>: autoryzacja (nie ma właściwie żadnego podziału na role typu admin czy ktoś inny)</w:t>
+      </w:r>
+      <w:r>
+        <w:t xml:space="preserve"> – ewentualnie podział na twórca i </w:t>
+      </w:r>
+      <w:proofErr w:type="spellStart"/>
+      <w:r>
+        <w:t>reader</w:t>
+      </w:r>
+      <w:proofErr w:type="spellEnd"/>
+      <w:r>
+        <w:t xml:space="preserve"> (twórca może dowolnie modyfikować a inna osoba wyłącznie tworzyć harmonogramy, podlewać i obserwować parametry)</w:t>
+      </w:r>
+    </w:p>
+    <w:p/>
+    <w:p>
+      <w:r>
+        <w:t xml:space="preserve">Dodatkowe (gdyby został czas): </w:t>
+      </w:r>
+    </w:p>
+    <w:p>
+      <w:pPr>
+        <w:pStyle w:val="Akapitzlist"/>
+        <w:numPr>
+          <w:ilvl w:val="0"/>
+          <w:numId w:val="11"/>
+        </w:numPr>
+      </w:pPr>
+      <w:r>
+        <w:t xml:space="preserve">Integracja z brokerem MQTT do odbioru pomiarów i wysyłania komend do mikrokontrolera. </w:t>
+      </w:r>
+    </w:p>
+    <w:p>
+      <w:pPr>
+        <w:numPr>
+          <w:ilvl w:val="0"/>
+          <w:numId w:val="11"/>
+        </w:numPr>
+      </w:pPr>
+      <w:r>
+        <w:t xml:space="preserve">Obsługa sieci </w:t>
+      </w:r>
+      <w:proofErr w:type="spellStart"/>
+      <w:r>
+        <w:t>LoRa</w:t>
+      </w:r>
+      <w:proofErr w:type="spellEnd"/>
+      <w:r>
+        <w:t xml:space="preserve"> (opcjonalne, wersja do rozważenia po MVP). </w:t>
+      </w:r>
+    </w:p>
+    <w:p>
+      <w:pPr>
+        <w:pStyle w:val="Akapitzlist"/>
+        <w:numPr>
+          <w:ilvl w:val="0"/>
+          <w:numId w:val="11"/>
+        </w:numPr>
+      </w:pPr>
+    </w:p>
+    <w:p/>
     <w:sectPr>
       <w:pgSz w:w="11906" w:h="16838"/>
       <w:pgMar w:top="1417" w:right="1417" w:bottom="1417" w:left="1417" w:header="708" w:footer="708" w:gutter="0"/>
@@ -35,6 +1660,2481 @@
     </w:sectPr>
   </w:body>
 </w:document>
+</file>
+
+<file path=word/numbering.xml><?xml version="1.0" encoding="utf-8"?>
+<w:numbering xmlns:wpc="http://schemas.microsoft.com/office/word/2010/wordprocessingCanvas" xmlns:cx="http://schemas.microsoft.com/office/drawing/2014/chartex" xmlns:cx1="http://schemas.microsoft.com/office/drawing/2015/9/8/chartex" xmlns:cx2="http://schemas.microsoft.com/office/drawing/2015/10/21/chartex" xmlns:cx3="http://schemas.microsoft.com/office/drawing/2016/5/9/chartex" xmlns:cx4="http://schemas.microsoft.com/office/drawing/2016/5/10/chartex" xmlns:cx5="http://schemas.microsoft.com/office/drawing/2016/5/11/chartex" xmlns:cx6="http://schemas.microsoft.com/office/drawing/2016/5/12/chartex" xmlns:cx7="http://schemas.microsoft.com/office/drawing/2016/5/13/chartex" xmlns:cx8="http://schemas.microsoft.com/office/drawing/2016/5/14/chartex" xmlns:mc="http://schemas.openxmlformats.org/markup-compatibility/2006" xmlns:aink="http://schemas.microsoft.com/office/drawing/2016/ink" xmlns:am3d="http://schemas.microsoft.com/office/drawing/2017/model3d" xmlns:o="urn:schemas-microsoft-com:office:office" xmlns:oel="http://schemas.microsoft.com/office/2019/extlst" xmlns:r="http://schemas.openxmlformats.org/officeDocument/2006/relationships" xmlns:m="http://schemas.openxmlformats.org/officeDocument/2006/math" xmlns:v="urn:schemas-microsoft-com:vml" xmlns:wp14="http://schemas.microsoft.com/office/word/2010/wordprocessingDrawing" xmlns:wp="http://schemas.openxmlformats.org/drawingml/2006/wordprocessingDrawing" xmlns:w10="urn:schemas-microsoft-com:office:word" xmlns:w="http://schemas.openxmlformats.org/wordprocessingml/2006/main" xmlns:w14="http://schemas.microsoft.com/office/word/2010/wordml" xmlns:w15="http://schemas.microsoft.com/office/word/2012/wordml" xmlns:w16cex="http://schemas.microsoft.com/office/word/2018/wordml/cex" xmlns:w16cid="http://schemas.microsoft.com/office/word/2016/wordml/cid" xmlns:w16="http://schemas.microsoft.com/office/word/2018/wordml" xmlns:w16du="http://schemas.microsoft.com/office/word/2023/wordml/word16du" xmlns:w16sdtdh="http://schemas.microsoft.com/office/word/2020/wordml/sdtdatahash" xmlns:w16sdtfl="http://schemas.microsoft.com/office/word/2024/wordml/sdtformatlock" xmlns:w16se="http://schemas.microsoft.com/office/word/2015/wordml/symex" xmlns:wpg="http://schemas.microsoft.com/office/word/2010/wordprocessingGroup" xmlns:wpi="http://schemas.microsoft.com/office/word/2010/wordprocessingInk" xmlns:wne="http://schemas.microsoft.com/office/word/2006/wordml" xmlns:wps="http://schemas.microsoft.com/office/word/2010/wordprocessingShape" mc:Ignorable="w14 w15 w16se w16cid w16 w16cex w16sdtdh w16sdtfl w16du wp14">
+  <w:abstractNum w:abstractNumId="0" w15:restartNumberingAfterBreak="0">
+    <w:nsid w:val="8A26CC22"/>
+    <w:multiLevelType w:val="hybridMultilevel"/>
+    <w:tmpl w:val="FFFFFFFF"/>
+    <w:lvl w:ilvl="0" w:tplc="FFFFFFFF">
+      <w:start w:val="1"/>
+      <w:numFmt w:val="bullet"/>
+      <w:lvlText w:val="•"/>
+      <w:lvlJc w:val="left"/>
+    </w:lvl>
+    <w:lvl w:ilvl="1" w:tplc="FFFFFFFF">
+      <w:numFmt w:val="decimal"/>
+      <w:lvlText w:val=""/>
+      <w:lvlJc w:val="left"/>
+    </w:lvl>
+    <w:lvl w:ilvl="2" w:tplc="FFFFFFFF">
+      <w:numFmt w:val="decimal"/>
+      <w:lvlText w:val=""/>
+      <w:lvlJc w:val="left"/>
+    </w:lvl>
+    <w:lvl w:ilvl="3" w:tplc="FFFFFFFF">
+      <w:numFmt w:val="decimal"/>
+      <w:lvlText w:val=""/>
+      <w:lvlJc w:val="left"/>
+    </w:lvl>
+    <w:lvl w:ilvl="4" w:tplc="FFFFFFFF">
+      <w:numFmt w:val="decimal"/>
+      <w:lvlText w:val=""/>
+      <w:lvlJc w:val="left"/>
+    </w:lvl>
+    <w:lvl w:ilvl="5" w:tplc="FFFFFFFF">
+      <w:numFmt w:val="decimal"/>
+      <w:lvlText w:val=""/>
+      <w:lvlJc w:val="left"/>
+    </w:lvl>
+    <w:lvl w:ilvl="6" w:tplc="FFFFFFFF">
+      <w:numFmt w:val="decimal"/>
+      <w:lvlText w:val=""/>
+      <w:lvlJc w:val="left"/>
+    </w:lvl>
+    <w:lvl w:ilvl="7" w:tplc="FFFFFFFF">
+      <w:numFmt w:val="decimal"/>
+      <w:lvlText w:val=""/>
+      <w:lvlJc w:val="left"/>
+    </w:lvl>
+    <w:lvl w:ilvl="8" w:tplc="FFFFFFFF">
+      <w:numFmt w:val="decimal"/>
+      <w:lvlText w:val=""/>
+      <w:lvlJc w:val="left"/>
+    </w:lvl>
+  </w:abstractNum>
+  <w:abstractNum w:abstractNumId="1" w15:restartNumberingAfterBreak="0">
+    <w:nsid w:val="92530E29"/>
+    <w:multiLevelType w:val="hybridMultilevel"/>
+    <w:tmpl w:val="FFFFFFFF"/>
+    <w:lvl w:ilvl="0" w:tplc="FFFFFFFF">
+      <w:start w:val="1"/>
+      <w:numFmt w:val="bullet"/>
+      <w:lvlText w:val="•"/>
+      <w:lvlJc w:val="left"/>
+    </w:lvl>
+    <w:lvl w:ilvl="1" w:tplc="FFFFFFFF">
+      <w:numFmt w:val="decimal"/>
+      <w:lvlText w:val=""/>
+      <w:lvlJc w:val="left"/>
+    </w:lvl>
+    <w:lvl w:ilvl="2" w:tplc="FFFFFFFF">
+      <w:numFmt w:val="decimal"/>
+      <w:lvlText w:val=""/>
+      <w:lvlJc w:val="left"/>
+    </w:lvl>
+    <w:lvl w:ilvl="3" w:tplc="FFFFFFFF">
+      <w:numFmt w:val="decimal"/>
+      <w:lvlText w:val=""/>
+      <w:lvlJc w:val="left"/>
+    </w:lvl>
+    <w:lvl w:ilvl="4" w:tplc="FFFFFFFF">
+      <w:numFmt w:val="decimal"/>
+      <w:lvlText w:val=""/>
+      <w:lvlJc w:val="left"/>
+    </w:lvl>
+    <w:lvl w:ilvl="5" w:tplc="FFFFFFFF">
+      <w:numFmt w:val="decimal"/>
+      <w:lvlText w:val=""/>
+      <w:lvlJc w:val="left"/>
+    </w:lvl>
+    <w:lvl w:ilvl="6" w:tplc="FFFFFFFF">
+      <w:numFmt w:val="decimal"/>
+      <w:lvlText w:val=""/>
+      <w:lvlJc w:val="left"/>
+    </w:lvl>
+    <w:lvl w:ilvl="7" w:tplc="FFFFFFFF">
+      <w:numFmt w:val="decimal"/>
+      <w:lvlText w:val=""/>
+      <w:lvlJc w:val="left"/>
+    </w:lvl>
+    <w:lvl w:ilvl="8" w:tplc="FFFFFFFF">
+      <w:numFmt w:val="decimal"/>
+      <w:lvlText w:val=""/>
+      <w:lvlJc w:val="left"/>
+    </w:lvl>
+  </w:abstractNum>
+  <w:abstractNum w:abstractNumId="2" w15:restartNumberingAfterBreak="0">
+    <w:nsid w:val="96F371E0"/>
+    <w:multiLevelType w:val="hybridMultilevel"/>
+    <w:tmpl w:val="FFFFFFFF"/>
+    <w:lvl w:ilvl="0" w:tplc="FFFFFFFF">
+      <w:start w:val="1"/>
+      <w:numFmt w:val="bullet"/>
+      <w:lvlText w:val="•"/>
+      <w:lvlJc w:val="left"/>
+    </w:lvl>
+    <w:lvl w:ilvl="1" w:tplc="FFFFFFFF">
+      <w:numFmt w:val="decimal"/>
+      <w:lvlText w:val=""/>
+      <w:lvlJc w:val="left"/>
+    </w:lvl>
+    <w:lvl w:ilvl="2" w:tplc="FFFFFFFF">
+      <w:numFmt w:val="decimal"/>
+      <w:lvlText w:val=""/>
+      <w:lvlJc w:val="left"/>
+    </w:lvl>
+    <w:lvl w:ilvl="3" w:tplc="FFFFFFFF">
+      <w:numFmt w:val="decimal"/>
+      <w:lvlText w:val=""/>
+      <w:lvlJc w:val="left"/>
+    </w:lvl>
+    <w:lvl w:ilvl="4" w:tplc="FFFFFFFF">
+      <w:numFmt w:val="decimal"/>
+      <w:lvlText w:val=""/>
+      <w:lvlJc w:val="left"/>
+    </w:lvl>
+    <w:lvl w:ilvl="5" w:tplc="FFFFFFFF">
+      <w:numFmt w:val="decimal"/>
+      <w:lvlText w:val=""/>
+      <w:lvlJc w:val="left"/>
+    </w:lvl>
+    <w:lvl w:ilvl="6" w:tplc="FFFFFFFF">
+      <w:numFmt w:val="decimal"/>
+      <w:lvlText w:val=""/>
+      <w:lvlJc w:val="left"/>
+    </w:lvl>
+    <w:lvl w:ilvl="7" w:tplc="FFFFFFFF">
+      <w:numFmt w:val="decimal"/>
+      <w:lvlText w:val=""/>
+      <w:lvlJc w:val="left"/>
+    </w:lvl>
+    <w:lvl w:ilvl="8" w:tplc="FFFFFFFF">
+      <w:numFmt w:val="decimal"/>
+      <w:lvlText w:val=""/>
+      <w:lvlJc w:val="left"/>
+    </w:lvl>
+  </w:abstractNum>
+  <w:abstractNum w:abstractNumId="3" w15:restartNumberingAfterBreak="0">
+    <w:nsid w:val="ACFE2873"/>
+    <w:multiLevelType w:val="hybridMultilevel"/>
+    <w:tmpl w:val="FFFFFFFF"/>
+    <w:lvl w:ilvl="0" w:tplc="FFFFFFFF">
+      <w:start w:val="1"/>
+      <w:numFmt w:val="bullet"/>
+      <w:lvlText w:val="•"/>
+      <w:lvlJc w:val="left"/>
+    </w:lvl>
+    <w:lvl w:ilvl="1" w:tplc="FFFFFFFF">
+      <w:numFmt w:val="decimal"/>
+      <w:lvlText w:val=""/>
+      <w:lvlJc w:val="left"/>
+    </w:lvl>
+    <w:lvl w:ilvl="2" w:tplc="FFFFFFFF">
+      <w:numFmt w:val="decimal"/>
+      <w:lvlText w:val=""/>
+      <w:lvlJc w:val="left"/>
+    </w:lvl>
+    <w:lvl w:ilvl="3" w:tplc="FFFFFFFF">
+      <w:numFmt w:val="decimal"/>
+      <w:lvlText w:val=""/>
+      <w:lvlJc w:val="left"/>
+    </w:lvl>
+    <w:lvl w:ilvl="4" w:tplc="FFFFFFFF">
+      <w:numFmt w:val="decimal"/>
+      <w:lvlText w:val=""/>
+      <w:lvlJc w:val="left"/>
+    </w:lvl>
+    <w:lvl w:ilvl="5" w:tplc="FFFFFFFF">
+      <w:numFmt w:val="decimal"/>
+      <w:lvlText w:val=""/>
+      <w:lvlJc w:val="left"/>
+    </w:lvl>
+    <w:lvl w:ilvl="6" w:tplc="FFFFFFFF">
+      <w:numFmt w:val="decimal"/>
+      <w:lvlText w:val=""/>
+      <w:lvlJc w:val="left"/>
+    </w:lvl>
+    <w:lvl w:ilvl="7" w:tplc="FFFFFFFF">
+      <w:numFmt w:val="decimal"/>
+      <w:lvlText w:val=""/>
+      <w:lvlJc w:val="left"/>
+    </w:lvl>
+    <w:lvl w:ilvl="8" w:tplc="FFFFFFFF">
+      <w:numFmt w:val="decimal"/>
+      <w:lvlText w:val=""/>
+      <w:lvlJc w:val="left"/>
+    </w:lvl>
+  </w:abstractNum>
+  <w:abstractNum w:abstractNumId="4" w15:restartNumberingAfterBreak="0">
+    <w:nsid w:val="C35CA608"/>
+    <w:multiLevelType w:val="hybridMultilevel"/>
+    <w:tmpl w:val="FFFFFFFF"/>
+    <w:lvl w:ilvl="0" w:tplc="FFFFFFFF">
+      <w:start w:val="1"/>
+      <w:numFmt w:val="bullet"/>
+      <w:lvlText w:val="•"/>
+      <w:lvlJc w:val="left"/>
+    </w:lvl>
+    <w:lvl w:ilvl="1" w:tplc="FFFFFFFF">
+      <w:numFmt w:val="decimal"/>
+      <w:lvlText w:val=""/>
+      <w:lvlJc w:val="left"/>
+    </w:lvl>
+    <w:lvl w:ilvl="2" w:tplc="FFFFFFFF">
+      <w:numFmt w:val="decimal"/>
+      <w:lvlText w:val=""/>
+      <w:lvlJc w:val="left"/>
+    </w:lvl>
+    <w:lvl w:ilvl="3" w:tplc="FFFFFFFF">
+      <w:numFmt w:val="decimal"/>
+      <w:lvlText w:val=""/>
+      <w:lvlJc w:val="left"/>
+    </w:lvl>
+    <w:lvl w:ilvl="4" w:tplc="FFFFFFFF">
+      <w:numFmt w:val="decimal"/>
+      <w:lvlText w:val=""/>
+      <w:lvlJc w:val="left"/>
+    </w:lvl>
+    <w:lvl w:ilvl="5" w:tplc="FFFFFFFF">
+      <w:numFmt w:val="decimal"/>
+      <w:lvlText w:val=""/>
+      <w:lvlJc w:val="left"/>
+    </w:lvl>
+    <w:lvl w:ilvl="6" w:tplc="FFFFFFFF">
+      <w:numFmt w:val="decimal"/>
+      <w:lvlText w:val=""/>
+      <w:lvlJc w:val="left"/>
+    </w:lvl>
+    <w:lvl w:ilvl="7" w:tplc="FFFFFFFF">
+      <w:numFmt w:val="decimal"/>
+      <w:lvlText w:val=""/>
+      <w:lvlJc w:val="left"/>
+    </w:lvl>
+    <w:lvl w:ilvl="8" w:tplc="FFFFFFFF">
+      <w:numFmt w:val="decimal"/>
+      <w:lvlText w:val=""/>
+      <w:lvlJc w:val="left"/>
+    </w:lvl>
+  </w:abstractNum>
+  <w:abstractNum w:abstractNumId="5" w15:restartNumberingAfterBreak="0">
+    <w:nsid w:val="01E97958"/>
+    <w:multiLevelType w:val="multilevel"/>
+    <w:tmpl w:val="0CB6F6B2"/>
+    <w:lvl w:ilvl="0">
+      <w:start w:val="1"/>
+      <w:numFmt w:val="bullet"/>
+      <w:lvlText w:val=""/>
+      <w:lvlJc w:val="left"/>
+      <w:pPr>
+        <w:tabs>
+          <w:tab w:val="num" w:pos="720"/>
+        </w:tabs>
+        <w:ind w:left="720" w:hanging="360"/>
+      </w:pPr>
+      <w:rPr>
+        <w:rFonts w:ascii="Symbol" w:hAnsi="Symbol" w:hint="default"/>
+        <w:sz w:val="20"/>
+      </w:rPr>
+    </w:lvl>
+    <w:lvl w:ilvl="1" w:tentative="1">
+      <w:start w:val="1"/>
+      <w:numFmt w:val="bullet"/>
+      <w:lvlText w:val="o"/>
+      <w:lvlJc w:val="left"/>
+      <w:pPr>
+        <w:tabs>
+          <w:tab w:val="num" w:pos="1440"/>
+        </w:tabs>
+        <w:ind w:left="1440" w:hanging="360"/>
+      </w:pPr>
+      <w:rPr>
+        <w:rFonts w:ascii="Courier New" w:hAnsi="Courier New" w:hint="default"/>
+        <w:sz w:val="20"/>
+      </w:rPr>
+    </w:lvl>
+    <w:lvl w:ilvl="2" w:tentative="1">
+      <w:start w:val="1"/>
+      <w:numFmt w:val="bullet"/>
+      <w:lvlText w:val=""/>
+      <w:lvlJc w:val="left"/>
+      <w:pPr>
+        <w:tabs>
+          <w:tab w:val="num" w:pos="2160"/>
+        </w:tabs>
+        <w:ind w:left="2160" w:hanging="360"/>
+      </w:pPr>
+      <w:rPr>
+        <w:rFonts w:ascii="Wingdings" w:hAnsi="Wingdings" w:hint="default"/>
+        <w:sz w:val="20"/>
+      </w:rPr>
+    </w:lvl>
+    <w:lvl w:ilvl="3" w:tentative="1">
+      <w:start w:val="1"/>
+      <w:numFmt w:val="bullet"/>
+      <w:lvlText w:val=""/>
+      <w:lvlJc w:val="left"/>
+      <w:pPr>
+        <w:tabs>
+          <w:tab w:val="num" w:pos="2880"/>
+        </w:tabs>
+        <w:ind w:left="2880" w:hanging="360"/>
+      </w:pPr>
+      <w:rPr>
+        <w:rFonts w:ascii="Wingdings" w:hAnsi="Wingdings" w:hint="default"/>
+        <w:sz w:val="20"/>
+      </w:rPr>
+    </w:lvl>
+    <w:lvl w:ilvl="4" w:tentative="1">
+      <w:start w:val="1"/>
+      <w:numFmt w:val="bullet"/>
+      <w:lvlText w:val=""/>
+      <w:lvlJc w:val="left"/>
+      <w:pPr>
+        <w:tabs>
+          <w:tab w:val="num" w:pos="3600"/>
+        </w:tabs>
+        <w:ind w:left="3600" w:hanging="360"/>
+      </w:pPr>
+      <w:rPr>
+        <w:rFonts w:ascii="Wingdings" w:hAnsi="Wingdings" w:hint="default"/>
+        <w:sz w:val="20"/>
+      </w:rPr>
+    </w:lvl>
+    <w:lvl w:ilvl="5" w:tentative="1">
+      <w:start w:val="1"/>
+      <w:numFmt w:val="bullet"/>
+      <w:lvlText w:val=""/>
+      <w:lvlJc w:val="left"/>
+      <w:pPr>
+        <w:tabs>
+          <w:tab w:val="num" w:pos="4320"/>
+        </w:tabs>
+        <w:ind w:left="4320" w:hanging="360"/>
+      </w:pPr>
+      <w:rPr>
+        <w:rFonts w:ascii="Wingdings" w:hAnsi="Wingdings" w:hint="default"/>
+        <w:sz w:val="20"/>
+      </w:rPr>
+    </w:lvl>
+    <w:lvl w:ilvl="6" w:tentative="1">
+      <w:start w:val="1"/>
+      <w:numFmt w:val="bullet"/>
+      <w:lvlText w:val=""/>
+      <w:lvlJc w:val="left"/>
+      <w:pPr>
+        <w:tabs>
+          <w:tab w:val="num" w:pos="5040"/>
+        </w:tabs>
+        <w:ind w:left="5040" w:hanging="360"/>
+      </w:pPr>
+      <w:rPr>
+        <w:rFonts w:ascii="Wingdings" w:hAnsi="Wingdings" w:hint="default"/>
+        <w:sz w:val="20"/>
+      </w:rPr>
+    </w:lvl>
+    <w:lvl w:ilvl="7" w:tentative="1">
+      <w:start w:val="1"/>
+      <w:numFmt w:val="bullet"/>
+      <w:lvlText w:val=""/>
+      <w:lvlJc w:val="left"/>
+      <w:pPr>
+        <w:tabs>
+          <w:tab w:val="num" w:pos="5760"/>
+        </w:tabs>
+        <w:ind w:left="5760" w:hanging="360"/>
+      </w:pPr>
+      <w:rPr>
+        <w:rFonts w:ascii="Wingdings" w:hAnsi="Wingdings" w:hint="default"/>
+        <w:sz w:val="20"/>
+      </w:rPr>
+    </w:lvl>
+    <w:lvl w:ilvl="8" w:tentative="1">
+      <w:start w:val="1"/>
+      <w:numFmt w:val="bullet"/>
+      <w:lvlText w:val=""/>
+      <w:lvlJc w:val="left"/>
+      <w:pPr>
+        <w:tabs>
+          <w:tab w:val="num" w:pos="6480"/>
+        </w:tabs>
+        <w:ind w:left="6480" w:hanging="360"/>
+      </w:pPr>
+      <w:rPr>
+        <w:rFonts w:ascii="Wingdings" w:hAnsi="Wingdings" w:hint="default"/>
+        <w:sz w:val="20"/>
+      </w:rPr>
+    </w:lvl>
+  </w:abstractNum>
+  <w:abstractNum w:abstractNumId="6" w15:restartNumberingAfterBreak="0">
+    <w:nsid w:val="04277157"/>
+    <w:multiLevelType w:val="multilevel"/>
+    <w:tmpl w:val="B4C20AB2"/>
+    <w:lvl w:ilvl="0">
+      <w:start w:val="1"/>
+      <w:numFmt w:val="bullet"/>
+      <w:lvlText w:val=""/>
+      <w:lvlJc w:val="left"/>
+      <w:pPr>
+        <w:tabs>
+          <w:tab w:val="num" w:pos="720"/>
+        </w:tabs>
+        <w:ind w:left="720" w:hanging="360"/>
+      </w:pPr>
+      <w:rPr>
+        <w:rFonts w:ascii="Symbol" w:hAnsi="Symbol" w:hint="default"/>
+        <w:sz w:val="20"/>
+      </w:rPr>
+    </w:lvl>
+    <w:lvl w:ilvl="1" w:tentative="1">
+      <w:start w:val="1"/>
+      <w:numFmt w:val="bullet"/>
+      <w:lvlText w:val="o"/>
+      <w:lvlJc w:val="left"/>
+      <w:pPr>
+        <w:tabs>
+          <w:tab w:val="num" w:pos="1440"/>
+        </w:tabs>
+        <w:ind w:left="1440" w:hanging="360"/>
+      </w:pPr>
+      <w:rPr>
+        <w:rFonts w:ascii="Courier New" w:hAnsi="Courier New" w:hint="default"/>
+        <w:sz w:val="20"/>
+      </w:rPr>
+    </w:lvl>
+    <w:lvl w:ilvl="2" w:tentative="1">
+      <w:start w:val="1"/>
+      <w:numFmt w:val="bullet"/>
+      <w:lvlText w:val=""/>
+      <w:lvlJc w:val="left"/>
+      <w:pPr>
+        <w:tabs>
+          <w:tab w:val="num" w:pos="2160"/>
+        </w:tabs>
+        <w:ind w:left="2160" w:hanging="360"/>
+      </w:pPr>
+      <w:rPr>
+        <w:rFonts w:ascii="Wingdings" w:hAnsi="Wingdings" w:hint="default"/>
+        <w:sz w:val="20"/>
+      </w:rPr>
+    </w:lvl>
+    <w:lvl w:ilvl="3" w:tentative="1">
+      <w:start w:val="1"/>
+      <w:numFmt w:val="bullet"/>
+      <w:lvlText w:val=""/>
+      <w:lvlJc w:val="left"/>
+      <w:pPr>
+        <w:tabs>
+          <w:tab w:val="num" w:pos="2880"/>
+        </w:tabs>
+        <w:ind w:left="2880" w:hanging="360"/>
+      </w:pPr>
+      <w:rPr>
+        <w:rFonts w:ascii="Wingdings" w:hAnsi="Wingdings" w:hint="default"/>
+        <w:sz w:val="20"/>
+      </w:rPr>
+    </w:lvl>
+    <w:lvl w:ilvl="4" w:tentative="1">
+      <w:start w:val="1"/>
+      <w:numFmt w:val="bullet"/>
+      <w:lvlText w:val=""/>
+      <w:lvlJc w:val="left"/>
+      <w:pPr>
+        <w:tabs>
+          <w:tab w:val="num" w:pos="3600"/>
+        </w:tabs>
+        <w:ind w:left="3600" w:hanging="360"/>
+      </w:pPr>
+      <w:rPr>
+        <w:rFonts w:ascii="Wingdings" w:hAnsi="Wingdings" w:hint="default"/>
+        <w:sz w:val="20"/>
+      </w:rPr>
+    </w:lvl>
+    <w:lvl w:ilvl="5" w:tentative="1">
+      <w:start w:val="1"/>
+      <w:numFmt w:val="bullet"/>
+      <w:lvlText w:val=""/>
+      <w:lvlJc w:val="left"/>
+      <w:pPr>
+        <w:tabs>
+          <w:tab w:val="num" w:pos="4320"/>
+        </w:tabs>
+        <w:ind w:left="4320" w:hanging="360"/>
+      </w:pPr>
+      <w:rPr>
+        <w:rFonts w:ascii="Wingdings" w:hAnsi="Wingdings" w:hint="default"/>
+        <w:sz w:val="20"/>
+      </w:rPr>
+    </w:lvl>
+    <w:lvl w:ilvl="6" w:tentative="1">
+      <w:start w:val="1"/>
+      <w:numFmt w:val="bullet"/>
+      <w:lvlText w:val=""/>
+      <w:lvlJc w:val="left"/>
+      <w:pPr>
+        <w:tabs>
+          <w:tab w:val="num" w:pos="5040"/>
+        </w:tabs>
+        <w:ind w:left="5040" w:hanging="360"/>
+      </w:pPr>
+      <w:rPr>
+        <w:rFonts w:ascii="Wingdings" w:hAnsi="Wingdings" w:hint="default"/>
+        <w:sz w:val="20"/>
+      </w:rPr>
+    </w:lvl>
+    <w:lvl w:ilvl="7" w:tentative="1">
+      <w:start w:val="1"/>
+      <w:numFmt w:val="bullet"/>
+      <w:lvlText w:val=""/>
+      <w:lvlJc w:val="left"/>
+      <w:pPr>
+        <w:tabs>
+          <w:tab w:val="num" w:pos="5760"/>
+        </w:tabs>
+        <w:ind w:left="5760" w:hanging="360"/>
+      </w:pPr>
+      <w:rPr>
+        <w:rFonts w:ascii="Wingdings" w:hAnsi="Wingdings" w:hint="default"/>
+        <w:sz w:val="20"/>
+      </w:rPr>
+    </w:lvl>
+    <w:lvl w:ilvl="8" w:tentative="1">
+      <w:start w:val="1"/>
+      <w:numFmt w:val="bullet"/>
+      <w:lvlText w:val=""/>
+      <w:lvlJc w:val="left"/>
+      <w:pPr>
+        <w:tabs>
+          <w:tab w:val="num" w:pos="6480"/>
+        </w:tabs>
+        <w:ind w:left="6480" w:hanging="360"/>
+      </w:pPr>
+      <w:rPr>
+        <w:rFonts w:ascii="Wingdings" w:hAnsi="Wingdings" w:hint="default"/>
+        <w:sz w:val="20"/>
+      </w:rPr>
+    </w:lvl>
+  </w:abstractNum>
+  <w:abstractNum w:abstractNumId="7" w15:restartNumberingAfterBreak="0">
+    <w:nsid w:val="16865302"/>
+    <w:multiLevelType w:val="multilevel"/>
+    <w:tmpl w:val="5358D834"/>
+    <w:lvl w:ilvl="0">
+      <w:start w:val="1"/>
+      <w:numFmt w:val="bullet"/>
+      <w:lvlText w:val=""/>
+      <w:lvlJc w:val="left"/>
+      <w:pPr>
+        <w:tabs>
+          <w:tab w:val="num" w:pos="720"/>
+        </w:tabs>
+        <w:ind w:left="720" w:hanging="360"/>
+      </w:pPr>
+      <w:rPr>
+        <w:rFonts w:ascii="Symbol" w:hAnsi="Symbol" w:hint="default"/>
+        <w:sz w:val="20"/>
+      </w:rPr>
+    </w:lvl>
+    <w:lvl w:ilvl="1" w:tentative="1">
+      <w:start w:val="1"/>
+      <w:numFmt w:val="bullet"/>
+      <w:lvlText w:val="o"/>
+      <w:lvlJc w:val="left"/>
+      <w:pPr>
+        <w:tabs>
+          <w:tab w:val="num" w:pos="1440"/>
+        </w:tabs>
+        <w:ind w:left="1440" w:hanging="360"/>
+      </w:pPr>
+      <w:rPr>
+        <w:rFonts w:ascii="Courier New" w:hAnsi="Courier New" w:hint="default"/>
+        <w:sz w:val="20"/>
+      </w:rPr>
+    </w:lvl>
+    <w:lvl w:ilvl="2" w:tentative="1">
+      <w:start w:val="1"/>
+      <w:numFmt w:val="bullet"/>
+      <w:lvlText w:val=""/>
+      <w:lvlJc w:val="left"/>
+      <w:pPr>
+        <w:tabs>
+          <w:tab w:val="num" w:pos="2160"/>
+        </w:tabs>
+        <w:ind w:left="2160" w:hanging="360"/>
+      </w:pPr>
+      <w:rPr>
+        <w:rFonts w:ascii="Wingdings" w:hAnsi="Wingdings" w:hint="default"/>
+        <w:sz w:val="20"/>
+      </w:rPr>
+    </w:lvl>
+    <w:lvl w:ilvl="3" w:tentative="1">
+      <w:start w:val="1"/>
+      <w:numFmt w:val="bullet"/>
+      <w:lvlText w:val=""/>
+      <w:lvlJc w:val="left"/>
+      <w:pPr>
+        <w:tabs>
+          <w:tab w:val="num" w:pos="2880"/>
+        </w:tabs>
+        <w:ind w:left="2880" w:hanging="360"/>
+      </w:pPr>
+      <w:rPr>
+        <w:rFonts w:ascii="Wingdings" w:hAnsi="Wingdings" w:hint="default"/>
+        <w:sz w:val="20"/>
+      </w:rPr>
+    </w:lvl>
+    <w:lvl w:ilvl="4" w:tentative="1">
+      <w:start w:val="1"/>
+      <w:numFmt w:val="bullet"/>
+      <w:lvlText w:val=""/>
+      <w:lvlJc w:val="left"/>
+      <w:pPr>
+        <w:tabs>
+          <w:tab w:val="num" w:pos="3600"/>
+        </w:tabs>
+        <w:ind w:left="3600" w:hanging="360"/>
+      </w:pPr>
+      <w:rPr>
+        <w:rFonts w:ascii="Wingdings" w:hAnsi="Wingdings" w:hint="default"/>
+        <w:sz w:val="20"/>
+      </w:rPr>
+    </w:lvl>
+    <w:lvl w:ilvl="5" w:tentative="1">
+      <w:start w:val="1"/>
+      <w:numFmt w:val="bullet"/>
+      <w:lvlText w:val=""/>
+      <w:lvlJc w:val="left"/>
+      <w:pPr>
+        <w:tabs>
+          <w:tab w:val="num" w:pos="4320"/>
+        </w:tabs>
+        <w:ind w:left="4320" w:hanging="360"/>
+      </w:pPr>
+      <w:rPr>
+        <w:rFonts w:ascii="Wingdings" w:hAnsi="Wingdings" w:hint="default"/>
+        <w:sz w:val="20"/>
+      </w:rPr>
+    </w:lvl>
+    <w:lvl w:ilvl="6" w:tentative="1">
+      <w:start w:val="1"/>
+      <w:numFmt w:val="bullet"/>
+      <w:lvlText w:val=""/>
+      <w:lvlJc w:val="left"/>
+      <w:pPr>
+        <w:tabs>
+          <w:tab w:val="num" w:pos="5040"/>
+        </w:tabs>
+        <w:ind w:left="5040" w:hanging="360"/>
+      </w:pPr>
+      <w:rPr>
+        <w:rFonts w:ascii="Wingdings" w:hAnsi="Wingdings" w:hint="default"/>
+        <w:sz w:val="20"/>
+      </w:rPr>
+    </w:lvl>
+    <w:lvl w:ilvl="7" w:tentative="1">
+      <w:start w:val="1"/>
+      <w:numFmt w:val="bullet"/>
+      <w:lvlText w:val=""/>
+      <w:lvlJc w:val="left"/>
+      <w:pPr>
+        <w:tabs>
+          <w:tab w:val="num" w:pos="5760"/>
+        </w:tabs>
+        <w:ind w:left="5760" w:hanging="360"/>
+      </w:pPr>
+      <w:rPr>
+        <w:rFonts w:ascii="Wingdings" w:hAnsi="Wingdings" w:hint="default"/>
+        <w:sz w:val="20"/>
+      </w:rPr>
+    </w:lvl>
+    <w:lvl w:ilvl="8" w:tentative="1">
+      <w:start w:val="1"/>
+      <w:numFmt w:val="bullet"/>
+      <w:lvlText w:val=""/>
+      <w:lvlJc w:val="left"/>
+      <w:pPr>
+        <w:tabs>
+          <w:tab w:val="num" w:pos="6480"/>
+        </w:tabs>
+        <w:ind w:left="6480" w:hanging="360"/>
+      </w:pPr>
+      <w:rPr>
+        <w:rFonts w:ascii="Wingdings" w:hAnsi="Wingdings" w:hint="default"/>
+        <w:sz w:val="20"/>
+      </w:rPr>
+    </w:lvl>
+  </w:abstractNum>
+  <w:abstractNum w:abstractNumId="8" w15:restartNumberingAfterBreak="0">
+    <w:nsid w:val="185A6C53"/>
+    <w:multiLevelType w:val="multilevel"/>
+    <w:tmpl w:val="0CB6F6B2"/>
+    <w:lvl w:ilvl="0">
+      <w:start w:val="1"/>
+      <w:numFmt w:val="bullet"/>
+      <w:lvlText w:val=""/>
+      <w:lvlJc w:val="left"/>
+      <w:pPr>
+        <w:tabs>
+          <w:tab w:val="num" w:pos="720"/>
+        </w:tabs>
+        <w:ind w:left="720" w:hanging="360"/>
+      </w:pPr>
+      <w:rPr>
+        <w:rFonts w:ascii="Symbol" w:hAnsi="Symbol" w:hint="default"/>
+        <w:sz w:val="20"/>
+      </w:rPr>
+    </w:lvl>
+    <w:lvl w:ilvl="1" w:tentative="1">
+      <w:start w:val="1"/>
+      <w:numFmt w:val="bullet"/>
+      <w:lvlText w:val="o"/>
+      <w:lvlJc w:val="left"/>
+      <w:pPr>
+        <w:tabs>
+          <w:tab w:val="num" w:pos="1440"/>
+        </w:tabs>
+        <w:ind w:left="1440" w:hanging="360"/>
+      </w:pPr>
+      <w:rPr>
+        <w:rFonts w:ascii="Courier New" w:hAnsi="Courier New" w:hint="default"/>
+        <w:sz w:val="20"/>
+      </w:rPr>
+    </w:lvl>
+    <w:lvl w:ilvl="2" w:tentative="1">
+      <w:start w:val="1"/>
+      <w:numFmt w:val="bullet"/>
+      <w:lvlText w:val=""/>
+      <w:lvlJc w:val="left"/>
+      <w:pPr>
+        <w:tabs>
+          <w:tab w:val="num" w:pos="2160"/>
+        </w:tabs>
+        <w:ind w:left="2160" w:hanging="360"/>
+      </w:pPr>
+      <w:rPr>
+        <w:rFonts w:ascii="Wingdings" w:hAnsi="Wingdings" w:hint="default"/>
+        <w:sz w:val="20"/>
+      </w:rPr>
+    </w:lvl>
+    <w:lvl w:ilvl="3" w:tentative="1">
+      <w:start w:val="1"/>
+      <w:numFmt w:val="bullet"/>
+      <w:lvlText w:val=""/>
+      <w:lvlJc w:val="left"/>
+      <w:pPr>
+        <w:tabs>
+          <w:tab w:val="num" w:pos="2880"/>
+        </w:tabs>
+        <w:ind w:left="2880" w:hanging="360"/>
+      </w:pPr>
+      <w:rPr>
+        <w:rFonts w:ascii="Wingdings" w:hAnsi="Wingdings" w:hint="default"/>
+        <w:sz w:val="20"/>
+      </w:rPr>
+    </w:lvl>
+    <w:lvl w:ilvl="4" w:tentative="1">
+      <w:start w:val="1"/>
+      <w:numFmt w:val="bullet"/>
+      <w:lvlText w:val=""/>
+      <w:lvlJc w:val="left"/>
+      <w:pPr>
+        <w:tabs>
+          <w:tab w:val="num" w:pos="3600"/>
+        </w:tabs>
+        <w:ind w:left="3600" w:hanging="360"/>
+      </w:pPr>
+      <w:rPr>
+        <w:rFonts w:ascii="Wingdings" w:hAnsi="Wingdings" w:hint="default"/>
+        <w:sz w:val="20"/>
+      </w:rPr>
+    </w:lvl>
+    <w:lvl w:ilvl="5" w:tentative="1">
+      <w:start w:val="1"/>
+      <w:numFmt w:val="bullet"/>
+      <w:lvlText w:val=""/>
+      <w:lvlJc w:val="left"/>
+      <w:pPr>
+        <w:tabs>
+          <w:tab w:val="num" w:pos="4320"/>
+        </w:tabs>
+        <w:ind w:left="4320" w:hanging="360"/>
+      </w:pPr>
+      <w:rPr>
+        <w:rFonts w:ascii="Wingdings" w:hAnsi="Wingdings" w:hint="default"/>
+        <w:sz w:val="20"/>
+      </w:rPr>
+    </w:lvl>
+    <w:lvl w:ilvl="6" w:tentative="1">
+      <w:start w:val="1"/>
+      <w:numFmt w:val="bullet"/>
+      <w:lvlText w:val=""/>
+      <w:lvlJc w:val="left"/>
+      <w:pPr>
+        <w:tabs>
+          <w:tab w:val="num" w:pos="5040"/>
+        </w:tabs>
+        <w:ind w:left="5040" w:hanging="360"/>
+      </w:pPr>
+      <w:rPr>
+        <w:rFonts w:ascii="Wingdings" w:hAnsi="Wingdings" w:hint="default"/>
+        <w:sz w:val="20"/>
+      </w:rPr>
+    </w:lvl>
+    <w:lvl w:ilvl="7" w:tentative="1">
+      <w:start w:val="1"/>
+      <w:numFmt w:val="bullet"/>
+      <w:lvlText w:val=""/>
+      <w:lvlJc w:val="left"/>
+      <w:pPr>
+        <w:tabs>
+          <w:tab w:val="num" w:pos="5760"/>
+        </w:tabs>
+        <w:ind w:left="5760" w:hanging="360"/>
+      </w:pPr>
+      <w:rPr>
+        <w:rFonts w:ascii="Wingdings" w:hAnsi="Wingdings" w:hint="default"/>
+        <w:sz w:val="20"/>
+      </w:rPr>
+    </w:lvl>
+    <w:lvl w:ilvl="8" w:tentative="1">
+      <w:start w:val="1"/>
+      <w:numFmt w:val="bullet"/>
+      <w:lvlText w:val=""/>
+      <w:lvlJc w:val="left"/>
+      <w:pPr>
+        <w:tabs>
+          <w:tab w:val="num" w:pos="6480"/>
+        </w:tabs>
+        <w:ind w:left="6480" w:hanging="360"/>
+      </w:pPr>
+      <w:rPr>
+        <w:rFonts w:ascii="Wingdings" w:hAnsi="Wingdings" w:hint="default"/>
+        <w:sz w:val="20"/>
+      </w:rPr>
+    </w:lvl>
+  </w:abstractNum>
+  <w:abstractNum w:abstractNumId="9" w15:restartNumberingAfterBreak="0">
+    <w:nsid w:val="1FB35E52"/>
+    <w:multiLevelType w:val="multilevel"/>
+    <w:tmpl w:val="6D2CCA30"/>
+    <w:lvl w:ilvl="0">
+      <w:start w:val="1"/>
+      <w:numFmt w:val="bullet"/>
+      <w:lvlText w:val=""/>
+      <w:lvlJc w:val="left"/>
+      <w:pPr>
+        <w:tabs>
+          <w:tab w:val="num" w:pos="720"/>
+        </w:tabs>
+        <w:ind w:left="720" w:hanging="360"/>
+      </w:pPr>
+      <w:rPr>
+        <w:rFonts w:ascii="Symbol" w:hAnsi="Symbol" w:hint="default"/>
+        <w:sz w:val="20"/>
+      </w:rPr>
+    </w:lvl>
+    <w:lvl w:ilvl="1">
+      <w:start w:val="1"/>
+      <w:numFmt w:val="bullet"/>
+      <w:lvlText w:val="o"/>
+      <w:lvlJc w:val="left"/>
+      <w:pPr>
+        <w:tabs>
+          <w:tab w:val="num" w:pos="1440"/>
+        </w:tabs>
+        <w:ind w:left="1440" w:hanging="360"/>
+      </w:pPr>
+      <w:rPr>
+        <w:rFonts w:ascii="Courier New" w:hAnsi="Courier New" w:hint="default"/>
+        <w:sz w:val="20"/>
+      </w:rPr>
+    </w:lvl>
+    <w:lvl w:ilvl="2" w:tentative="1">
+      <w:start w:val="1"/>
+      <w:numFmt w:val="bullet"/>
+      <w:lvlText w:val=""/>
+      <w:lvlJc w:val="left"/>
+      <w:pPr>
+        <w:tabs>
+          <w:tab w:val="num" w:pos="2160"/>
+        </w:tabs>
+        <w:ind w:left="2160" w:hanging="360"/>
+      </w:pPr>
+      <w:rPr>
+        <w:rFonts w:ascii="Wingdings" w:hAnsi="Wingdings" w:hint="default"/>
+        <w:sz w:val="20"/>
+      </w:rPr>
+    </w:lvl>
+    <w:lvl w:ilvl="3" w:tentative="1">
+      <w:start w:val="1"/>
+      <w:numFmt w:val="bullet"/>
+      <w:lvlText w:val=""/>
+      <w:lvlJc w:val="left"/>
+      <w:pPr>
+        <w:tabs>
+          <w:tab w:val="num" w:pos="2880"/>
+        </w:tabs>
+        <w:ind w:left="2880" w:hanging="360"/>
+      </w:pPr>
+      <w:rPr>
+        <w:rFonts w:ascii="Wingdings" w:hAnsi="Wingdings" w:hint="default"/>
+        <w:sz w:val="20"/>
+      </w:rPr>
+    </w:lvl>
+    <w:lvl w:ilvl="4" w:tentative="1">
+      <w:start w:val="1"/>
+      <w:numFmt w:val="bullet"/>
+      <w:lvlText w:val=""/>
+      <w:lvlJc w:val="left"/>
+      <w:pPr>
+        <w:tabs>
+          <w:tab w:val="num" w:pos="3600"/>
+        </w:tabs>
+        <w:ind w:left="3600" w:hanging="360"/>
+      </w:pPr>
+      <w:rPr>
+        <w:rFonts w:ascii="Wingdings" w:hAnsi="Wingdings" w:hint="default"/>
+        <w:sz w:val="20"/>
+      </w:rPr>
+    </w:lvl>
+    <w:lvl w:ilvl="5" w:tentative="1">
+      <w:start w:val="1"/>
+      <w:numFmt w:val="bullet"/>
+      <w:lvlText w:val=""/>
+      <w:lvlJc w:val="left"/>
+      <w:pPr>
+        <w:tabs>
+          <w:tab w:val="num" w:pos="4320"/>
+        </w:tabs>
+        <w:ind w:left="4320" w:hanging="360"/>
+      </w:pPr>
+      <w:rPr>
+        <w:rFonts w:ascii="Wingdings" w:hAnsi="Wingdings" w:hint="default"/>
+        <w:sz w:val="20"/>
+      </w:rPr>
+    </w:lvl>
+    <w:lvl w:ilvl="6" w:tentative="1">
+      <w:start w:val="1"/>
+      <w:numFmt w:val="bullet"/>
+      <w:lvlText w:val=""/>
+      <w:lvlJc w:val="left"/>
+      <w:pPr>
+        <w:tabs>
+          <w:tab w:val="num" w:pos="5040"/>
+        </w:tabs>
+        <w:ind w:left="5040" w:hanging="360"/>
+      </w:pPr>
+      <w:rPr>
+        <w:rFonts w:ascii="Wingdings" w:hAnsi="Wingdings" w:hint="default"/>
+        <w:sz w:val="20"/>
+      </w:rPr>
+    </w:lvl>
+    <w:lvl w:ilvl="7" w:tentative="1">
+      <w:start w:val="1"/>
+      <w:numFmt w:val="bullet"/>
+      <w:lvlText w:val=""/>
+      <w:lvlJc w:val="left"/>
+      <w:pPr>
+        <w:tabs>
+          <w:tab w:val="num" w:pos="5760"/>
+        </w:tabs>
+        <w:ind w:left="5760" w:hanging="360"/>
+      </w:pPr>
+      <w:rPr>
+        <w:rFonts w:ascii="Wingdings" w:hAnsi="Wingdings" w:hint="default"/>
+        <w:sz w:val="20"/>
+      </w:rPr>
+    </w:lvl>
+    <w:lvl w:ilvl="8" w:tentative="1">
+      <w:start w:val="1"/>
+      <w:numFmt w:val="bullet"/>
+      <w:lvlText w:val=""/>
+      <w:lvlJc w:val="left"/>
+      <w:pPr>
+        <w:tabs>
+          <w:tab w:val="num" w:pos="6480"/>
+        </w:tabs>
+        <w:ind w:left="6480" w:hanging="360"/>
+      </w:pPr>
+      <w:rPr>
+        <w:rFonts w:ascii="Wingdings" w:hAnsi="Wingdings" w:hint="default"/>
+        <w:sz w:val="20"/>
+      </w:rPr>
+    </w:lvl>
+  </w:abstractNum>
+  <w:abstractNum w:abstractNumId="10" w15:restartNumberingAfterBreak="0">
+    <w:nsid w:val="301F53B8"/>
+    <w:multiLevelType w:val="multilevel"/>
+    <w:tmpl w:val="0CB6F6B2"/>
+    <w:lvl w:ilvl="0">
+      <w:start w:val="1"/>
+      <w:numFmt w:val="bullet"/>
+      <w:lvlText w:val=""/>
+      <w:lvlJc w:val="left"/>
+      <w:pPr>
+        <w:tabs>
+          <w:tab w:val="num" w:pos="720"/>
+        </w:tabs>
+        <w:ind w:left="720" w:hanging="360"/>
+      </w:pPr>
+      <w:rPr>
+        <w:rFonts w:ascii="Symbol" w:hAnsi="Symbol" w:hint="default"/>
+        <w:sz w:val="20"/>
+      </w:rPr>
+    </w:lvl>
+    <w:lvl w:ilvl="1" w:tentative="1">
+      <w:start w:val="1"/>
+      <w:numFmt w:val="bullet"/>
+      <w:lvlText w:val="o"/>
+      <w:lvlJc w:val="left"/>
+      <w:pPr>
+        <w:tabs>
+          <w:tab w:val="num" w:pos="1440"/>
+        </w:tabs>
+        <w:ind w:left="1440" w:hanging="360"/>
+      </w:pPr>
+      <w:rPr>
+        <w:rFonts w:ascii="Courier New" w:hAnsi="Courier New" w:hint="default"/>
+        <w:sz w:val="20"/>
+      </w:rPr>
+    </w:lvl>
+    <w:lvl w:ilvl="2" w:tentative="1">
+      <w:start w:val="1"/>
+      <w:numFmt w:val="bullet"/>
+      <w:lvlText w:val=""/>
+      <w:lvlJc w:val="left"/>
+      <w:pPr>
+        <w:tabs>
+          <w:tab w:val="num" w:pos="2160"/>
+        </w:tabs>
+        <w:ind w:left="2160" w:hanging="360"/>
+      </w:pPr>
+      <w:rPr>
+        <w:rFonts w:ascii="Wingdings" w:hAnsi="Wingdings" w:hint="default"/>
+        <w:sz w:val="20"/>
+      </w:rPr>
+    </w:lvl>
+    <w:lvl w:ilvl="3" w:tentative="1">
+      <w:start w:val="1"/>
+      <w:numFmt w:val="bullet"/>
+      <w:lvlText w:val=""/>
+      <w:lvlJc w:val="left"/>
+      <w:pPr>
+        <w:tabs>
+          <w:tab w:val="num" w:pos="2880"/>
+        </w:tabs>
+        <w:ind w:left="2880" w:hanging="360"/>
+      </w:pPr>
+      <w:rPr>
+        <w:rFonts w:ascii="Wingdings" w:hAnsi="Wingdings" w:hint="default"/>
+        <w:sz w:val="20"/>
+      </w:rPr>
+    </w:lvl>
+    <w:lvl w:ilvl="4" w:tentative="1">
+      <w:start w:val="1"/>
+      <w:numFmt w:val="bullet"/>
+      <w:lvlText w:val=""/>
+      <w:lvlJc w:val="left"/>
+      <w:pPr>
+        <w:tabs>
+          <w:tab w:val="num" w:pos="3600"/>
+        </w:tabs>
+        <w:ind w:left="3600" w:hanging="360"/>
+      </w:pPr>
+      <w:rPr>
+        <w:rFonts w:ascii="Wingdings" w:hAnsi="Wingdings" w:hint="default"/>
+        <w:sz w:val="20"/>
+      </w:rPr>
+    </w:lvl>
+    <w:lvl w:ilvl="5" w:tentative="1">
+      <w:start w:val="1"/>
+      <w:numFmt w:val="bullet"/>
+      <w:lvlText w:val=""/>
+      <w:lvlJc w:val="left"/>
+      <w:pPr>
+        <w:tabs>
+          <w:tab w:val="num" w:pos="4320"/>
+        </w:tabs>
+        <w:ind w:left="4320" w:hanging="360"/>
+      </w:pPr>
+      <w:rPr>
+        <w:rFonts w:ascii="Wingdings" w:hAnsi="Wingdings" w:hint="default"/>
+        <w:sz w:val="20"/>
+      </w:rPr>
+    </w:lvl>
+    <w:lvl w:ilvl="6" w:tentative="1">
+      <w:start w:val="1"/>
+      <w:numFmt w:val="bullet"/>
+      <w:lvlText w:val=""/>
+      <w:lvlJc w:val="left"/>
+      <w:pPr>
+        <w:tabs>
+          <w:tab w:val="num" w:pos="5040"/>
+        </w:tabs>
+        <w:ind w:left="5040" w:hanging="360"/>
+      </w:pPr>
+      <w:rPr>
+        <w:rFonts w:ascii="Wingdings" w:hAnsi="Wingdings" w:hint="default"/>
+        <w:sz w:val="20"/>
+      </w:rPr>
+    </w:lvl>
+    <w:lvl w:ilvl="7" w:tentative="1">
+      <w:start w:val="1"/>
+      <w:numFmt w:val="bullet"/>
+      <w:lvlText w:val=""/>
+      <w:lvlJc w:val="left"/>
+      <w:pPr>
+        <w:tabs>
+          <w:tab w:val="num" w:pos="5760"/>
+        </w:tabs>
+        <w:ind w:left="5760" w:hanging="360"/>
+      </w:pPr>
+      <w:rPr>
+        <w:rFonts w:ascii="Wingdings" w:hAnsi="Wingdings" w:hint="default"/>
+        <w:sz w:val="20"/>
+      </w:rPr>
+    </w:lvl>
+    <w:lvl w:ilvl="8" w:tentative="1">
+      <w:start w:val="1"/>
+      <w:numFmt w:val="bullet"/>
+      <w:lvlText w:val=""/>
+      <w:lvlJc w:val="left"/>
+      <w:pPr>
+        <w:tabs>
+          <w:tab w:val="num" w:pos="6480"/>
+        </w:tabs>
+        <w:ind w:left="6480" w:hanging="360"/>
+      </w:pPr>
+      <w:rPr>
+        <w:rFonts w:ascii="Wingdings" w:hAnsi="Wingdings" w:hint="default"/>
+        <w:sz w:val="20"/>
+      </w:rPr>
+    </w:lvl>
+  </w:abstractNum>
+  <w:abstractNum w:abstractNumId="11" w15:restartNumberingAfterBreak="0">
+    <w:nsid w:val="329D6C29"/>
+    <w:multiLevelType w:val="multilevel"/>
+    <w:tmpl w:val="468E343C"/>
+    <w:lvl w:ilvl="0">
+      <w:start w:val="1"/>
+      <w:numFmt w:val="bullet"/>
+      <w:lvlText w:val=""/>
+      <w:lvlJc w:val="left"/>
+      <w:pPr>
+        <w:tabs>
+          <w:tab w:val="num" w:pos="720"/>
+        </w:tabs>
+        <w:ind w:left="720" w:hanging="360"/>
+      </w:pPr>
+      <w:rPr>
+        <w:rFonts w:ascii="Symbol" w:hAnsi="Symbol" w:hint="default"/>
+        <w:sz w:val="20"/>
+      </w:rPr>
+    </w:lvl>
+    <w:lvl w:ilvl="1">
+      <w:start w:val="1"/>
+      <w:numFmt w:val="bullet"/>
+      <w:lvlText w:val="o"/>
+      <w:lvlJc w:val="left"/>
+      <w:pPr>
+        <w:tabs>
+          <w:tab w:val="num" w:pos="1440"/>
+        </w:tabs>
+        <w:ind w:left="1440" w:hanging="360"/>
+      </w:pPr>
+      <w:rPr>
+        <w:rFonts w:ascii="Courier New" w:hAnsi="Courier New" w:hint="default"/>
+        <w:sz w:val="20"/>
+      </w:rPr>
+    </w:lvl>
+    <w:lvl w:ilvl="2" w:tentative="1">
+      <w:start w:val="1"/>
+      <w:numFmt w:val="bullet"/>
+      <w:lvlText w:val=""/>
+      <w:lvlJc w:val="left"/>
+      <w:pPr>
+        <w:tabs>
+          <w:tab w:val="num" w:pos="2160"/>
+        </w:tabs>
+        <w:ind w:left="2160" w:hanging="360"/>
+      </w:pPr>
+      <w:rPr>
+        <w:rFonts w:ascii="Wingdings" w:hAnsi="Wingdings" w:hint="default"/>
+        <w:sz w:val="20"/>
+      </w:rPr>
+    </w:lvl>
+    <w:lvl w:ilvl="3" w:tentative="1">
+      <w:start w:val="1"/>
+      <w:numFmt w:val="bullet"/>
+      <w:lvlText w:val=""/>
+      <w:lvlJc w:val="left"/>
+      <w:pPr>
+        <w:tabs>
+          <w:tab w:val="num" w:pos="2880"/>
+        </w:tabs>
+        <w:ind w:left="2880" w:hanging="360"/>
+      </w:pPr>
+      <w:rPr>
+        <w:rFonts w:ascii="Wingdings" w:hAnsi="Wingdings" w:hint="default"/>
+        <w:sz w:val="20"/>
+      </w:rPr>
+    </w:lvl>
+    <w:lvl w:ilvl="4" w:tentative="1">
+      <w:start w:val="1"/>
+      <w:numFmt w:val="bullet"/>
+      <w:lvlText w:val=""/>
+      <w:lvlJc w:val="left"/>
+      <w:pPr>
+        <w:tabs>
+          <w:tab w:val="num" w:pos="3600"/>
+        </w:tabs>
+        <w:ind w:left="3600" w:hanging="360"/>
+      </w:pPr>
+      <w:rPr>
+        <w:rFonts w:ascii="Wingdings" w:hAnsi="Wingdings" w:hint="default"/>
+        <w:sz w:val="20"/>
+      </w:rPr>
+    </w:lvl>
+    <w:lvl w:ilvl="5" w:tentative="1">
+      <w:start w:val="1"/>
+      <w:numFmt w:val="bullet"/>
+      <w:lvlText w:val=""/>
+      <w:lvlJc w:val="left"/>
+      <w:pPr>
+        <w:tabs>
+          <w:tab w:val="num" w:pos="4320"/>
+        </w:tabs>
+        <w:ind w:left="4320" w:hanging="360"/>
+      </w:pPr>
+      <w:rPr>
+        <w:rFonts w:ascii="Wingdings" w:hAnsi="Wingdings" w:hint="default"/>
+        <w:sz w:val="20"/>
+      </w:rPr>
+    </w:lvl>
+    <w:lvl w:ilvl="6" w:tentative="1">
+      <w:start w:val="1"/>
+      <w:numFmt w:val="bullet"/>
+      <w:lvlText w:val=""/>
+      <w:lvlJc w:val="left"/>
+      <w:pPr>
+        <w:tabs>
+          <w:tab w:val="num" w:pos="5040"/>
+        </w:tabs>
+        <w:ind w:left="5040" w:hanging="360"/>
+      </w:pPr>
+      <w:rPr>
+        <w:rFonts w:ascii="Wingdings" w:hAnsi="Wingdings" w:hint="default"/>
+        <w:sz w:val="20"/>
+      </w:rPr>
+    </w:lvl>
+    <w:lvl w:ilvl="7" w:tentative="1">
+      <w:start w:val="1"/>
+      <w:numFmt w:val="bullet"/>
+      <w:lvlText w:val=""/>
+      <w:lvlJc w:val="left"/>
+      <w:pPr>
+        <w:tabs>
+          <w:tab w:val="num" w:pos="5760"/>
+        </w:tabs>
+        <w:ind w:left="5760" w:hanging="360"/>
+      </w:pPr>
+      <w:rPr>
+        <w:rFonts w:ascii="Wingdings" w:hAnsi="Wingdings" w:hint="default"/>
+        <w:sz w:val="20"/>
+      </w:rPr>
+    </w:lvl>
+    <w:lvl w:ilvl="8" w:tentative="1">
+      <w:start w:val="1"/>
+      <w:numFmt w:val="bullet"/>
+      <w:lvlText w:val=""/>
+      <w:lvlJc w:val="left"/>
+      <w:pPr>
+        <w:tabs>
+          <w:tab w:val="num" w:pos="6480"/>
+        </w:tabs>
+        <w:ind w:left="6480" w:hanging="360"/>
+      </w:pPr>
+      <w:rPr>
+        <w:rFonts w:ascii="Wingdings" w:hAnsi="Wingdings" w:hint="default"/>
+        <w:sz w:val="20"/>
+      </w:rPr>
+    </w:lvl>
+  </w:abstractNum>
+  <w:abstractNum w:abstractNumId="12" w15:restartNumberingAfterBreak="0">
+    <w:nsid w:val="357C1114"/>
+    <w:multiLevelType w:val="multilevel"/>
+    <w:tmpl w:val="0CB6F6B2"/>
+    <w:lvl w:ilvl="0">
+      <w:start w:val="1"/>
+      <w:numFmt w:val="bullet"/>
+      <w:lvlText w:val=""/>
+      <w:lvlJc w:val="left"/>
+      <w:pPr>
+        <w:tabs>
+          <w:tab w:val="num" w:pos="720"/>
+        </w:tabs>
+        <w:ind w:left="720" w:hanging="360"/>
+      </w:pPr>
+      <w:rPr>
+        <w:rFonts w:ascii="Symbol" w:hAnsi="Symbol" w:hint="default"/>
+        <w:sz w:val="20"/>
+      </w:rPr>
+    </w:lvl>
+    <w:lvl w:ilvl="1" w:tentative="1">
+      <w:start w:val="1"/>
+      <w:numFmt w:val="bullet"/>
+      <w:lvlText w:val="o"/>
+      <w:lvlJc w:val="left"/>
+      <w:pPr>
+        <w:tabs>
+          <w:tab w:val="num" w:pos="1440"/>
+        </w:tabs>
+        <w:ind w:left="1440" w:hanging="360"/>
+      </w:pPr>
+      <w:rPr>
+        <w:rFonts w:ascii="Courier New" w:hAnsi="Courier New" w:hint="default"/>
+        <w:sz w:val="20"/>
+      </w:rPr>
+    </w:lvl>
+    <w:lvl w:ilvl="2" w:tentative="1">
+      <w:start w:val="1"/>
+      <w:numFmt w:val="bullet"/>
+      <w:lvlText w:val=""/>
+      <w:lvlJc w:val="left"/>
+      <w:pPr>
+        <w:tabs>
+          <w:tab w:val="num" w:pos="2160"/>
+        </w:tabs>
+        <w:ind w:left="2160" w:hanging="360"/>
+      </w:pPr>
+      <w:rPr>
+        <w:rFonts w:ascii="Wingdings" w:hAnsi="Wingdings" w:hint="default"/>
+        <w:sz w:val="20"/>
+      </w:rPr>
+    </w:lvl>
+    <w:lvl w:ilvl="3" w:tentative="1">
+      <w:start w:val="1"/>
+      <w:numFmt w:val="bullet"/>
+      <w:lvlText w:val=""/>
+      <w:lvlJc w:val="left"/>
+      <w:pPr>
+        <w:tabs>
+          <w:tab w:val="num" w:pos="2880"/>
+        </w:tabs>
+        <w:ind w:left="2880" w:hanging="360"/>
+      </w:pPr>
+      <w:rPr>
+        <w:rFonts w:ascii="Wingdings" w:hAnsi="Wingdings" w:hint="default"/>
+        <w:sz w:val="20"/>
+      </w:rPr>
+    </w:lvl>
+    <w:lvl w:ilvl="4" w:tentative="1">
+      <w:start w:val="1"/>
+      <w:numFmt w:val="bullet"/>
+      <w:lvlText w:val=""/>
+      <w:lvlJc w:val="left"/>
+      <w:pPr>
+        <w:tabs>
+          <w:tab w:val="num" w:pos="3600"/>
+        </w:tabs>
+        <w:ind w:left="3600" w:hanging="360"/>
+      </w:pPr>
+      <w:rPr>
+        <w:rFonts w:ascii="Wingdings" w:hAnsi="Wingdings" w:hint="default"/>
+        <w:sz w:val="20"/>
+      </w:rPr>
+    </w:lvl>
+    <w:lvl w:ilvl="5" w:tentative="1">
+      <w:start w:val="1"/>
+      <w:numFmt w:val="bullet"/>
+      <w:lvlText w:val=""/>
+      <w:lvlJc w:val="left"/>
+      <w:pPr>
+        <w:tabs>
+          <w:tab w:val="num" w:pos="4320"/>
+        </w:tabs>
+        <w:ind w:left="4320" w:hanging="360"/>
+      </w:pPr>
+      <w:rPr>
+        <w:rFonts w:ascii="Wingdings" w:hAnsi="Wingdings" w:hint="default"/>
+        <w:sz w:val="20"/>
+      </w:rPr>
+    </w:lvl>
+    <w:lvl w:ilvl="6" w:tentative="1">
+      <w:start w:val="1"/>
+      <w:numFmt w:val="bullet"/>
+      <w:lvlText w:val=""/>
+      <w:lvlJc w:val="left"/>
+      <w:pPr>
+        <w:tabs>
+          <w:tab w:val="num" w:pos="5040"/>
+        </w:tabs>
+        <w:ind w:left="5040" w:hanging="360"/>
+      </w:pPr>
+      <w:rPr>
+        <w:rFonts w:ascii="Wingdings" w:hAnsi="Wingdings" w:hint="default"/>
+        <w:sz w:val="20"/>
+      </w:rPr>
+    </w:lvl>
+    <w:lvl w:ilvl="7" w:tentative="1">
+      <w:start w:val="1"/>
+      <w:numFmt w:val="bullet"/>
+      <w:lvlText w:val=""/>
+      <w:lvlJc w:val="left"/>
+      <w:pPr>
+        <w:tabs>
+          <w:tab w:val="num" w:pos="5760"/>
+        </w:tabs>
+        <w:ind w:left="5760" w:hanging="360"/>
+      </w:pPr>
+      <w:rPr>
+        <w:rFonts w:ascii="Wingdings" w:hAnsi="Wingdings" w:hint="default"/>
+        <w:sz w:val="20"/>
+      </w:rPr>
+    </w:lvl>
+    <w:lvl w:ilvl="8" w:tentative="1">
+      <w:start w:val="1"/>
+      <w:numFmt w:val="bullet"/>
+      <w:lvlText w:val=""/>
+      <w:lvlJc w:val="left"/>
+      <w:pPr>
+        <w:tabs>
+          <w:tab w:val="num" w:pos="6480"/>
+        </w:tabs>
+        <w:ind w:left="6480" w:hanging="360"/>
+      </w:pPr>
+      <w:rPr>
+        <w:rFonts w:ascii="Wingdings" w:hAnsi="Wingdings" w:hint="default"/>
+        <w:sz w:val="20"/>
+      </w:rPr>
+    </w:lvl>
+  </w:abstractNum>
+  <w:abstractNum w:abstractNumId="13" w15:restartNumberingAfterBreak="0">
+    <w:nsid w:val="389C7939"/>
+    <w:multiLevelType w:val="multilevel"/>
+    <w:tmpl w:val="0CB6F6B2"/>
+    <w:lvl w:ilvl="0">
+      <w:start w:val="1"/>
+      <w:numFmt w:val="bullet"/>
+      <w:lvlText w:val=""/>
+      <w:lvlJc w:val="left"/>
+      <w:pPr>
+        <w:tabs>
+          <w:tab w:val="num" w:pos="720"/>
+        </w:tabs>
+        <w:ind w:left="720" w:hanging="360"/>
+      </w:pPr>
+      <w:rPr>
+        <w:rFonts w:ascii="Symbol" w:hAnsi="Symbol" w:hint="default"/>
+        <w:sz w:val="20"/>
+      </w:rPr>
+    </w:lvl>
+    <w:lvl w:ilvl="1" w:tentative="1">
+      <w:start w:val="1"/>
+      <w:numFmt w:val="bullet"/>
+      <w:lvlText w:val="o"/>
+      <w:lvlJc w:val="left"/>
+      <w:pPr>
+        <w:tabs>
+          <w:tab w:val="num" w:pos="1440"/>
+        </w:tabs>
+        <w:ind w:left="1440" w:hanging="360"/>
+      </w:pPr>
+      <w:rPr>
+        <w:rFonts w:ascii="Courier New" w:hAnsi="Courier New" w:hint="default"/>
+        <w:sz w:val="20"/>
+      </w:rPr>
+    </w:lvl>
+    <w:lvl w:ilvl="2" w:tentative="1">
+      <w:start w:val="1"/>
+      <w:numFmt w:val="bullet"/>
+      <w:lvlText w:val=""/>
+      <w:lvlJc w:val="left"/>
+      <w:pPr>
+        <w:tabs>
+          <w:tab w:val="num" w:pos="2160"/>
+        </w:tabs>
+        <w:ind w:left="2160" w:hanging="360"/>
+      </w:pPr>
+      <w:rPr>
+        <w:rFonts w:ascii="Wingdings" w:hAnsi="Wingdings" w:hint="default"/>
+        <w:sz w:val="20"/>
+      </w:rPr>
+    </w:lvl>
+    <w:lvl w:ilvl="3" w:tentative="1">
+      <w:start w:val="1"/>
+      <w:numFmt w:val="bullet"/>
+      <w:lvlText w:val=""/>
+      <w:lvlJc w:val="left"/>
+      <w:pPr>
+        <w:tabs>
+          <w:tab w:val="num" w:pos="2880"/>
+        </w:tabs>
+        <w:ind w:left="2880" w:hanging="360"/>
+      </w:pPr>
+      <w:rPr>
+        <w:rFonts w:ascii="Wingdings" w:hAnsi="Wingdings" w:hint="default"/>
+        <w:sz w:val="20"/>
+      </w:rPr>
+    </w:lvl>
+    <w:lvl w:ilvl="4" w:tentative="1">
+      <w:start w:val="1"/>
+      <w:numFmt w:val="bullet"/>
+      <w:lvlText w:val=""/>
+      <w:lvlJc w:val="left"/>
+      <w:pPr>
+        <w:tabs>
+          <w:tab w:val="num" w:pos="3600"/>
+        </w:tabs>
+        <w:ind w:left="3600" w:hanging="360"/>
+      </w:pPr>
+      <w:rPr>
+        <w:rFonts w:ascii="Wingdings" w:hAnsi="Wingdings" w:hint="default"/>
+        <w:sz w:val="20"/>
+      </w:rPr>
+    </w:lvl>
+    <w:lvl w:ilvl="5" w:tentative="1">
+      <w:start w:val="1"/>
+      <w:numFmt w:val="bullet"/>
+      <w:lvlText w:val=""/>
+      <w:lvlJc w:val="left"/>
+      <w:pPr>
+        <w:tabs>
+          <w:tab w:val="num" w:pos="4320"/>
+        </w:tabs>
+        <w:ind w:left="4320" w:hanging="360"/>
+      </w:pPr>
+      <w:rPr>
+        <w:rFonts w:ascii="Wingdings" w:hAnsi="Wingdings" w:hint="default"/>
+        <w:sz w:val="20"/>
+      </w:rPr>
+    </w:lvl>
+    <w:lvl w:ilvl="6" w:tentative="1">
+      <w:start w:val="1"/>
+      <w:numFmt w:val="bullet"/>
+      <w:lvlText w:val=""/>
+      <w:lvlJc w:val="left"/>
+      <w:pPr>
+        <w:tabs>
+          <w:tab w:val="num" w:pos="5040"/>
+        </w:tabs>
+        <w:ind w:left="5040" w:hanging="360"/>
+      </w:pPr>
+      <w:rPr>
+        <w:rFonts w:ascii="Wingdings" w:hAnsi="Wingdings" w:hint="default"/>
+        <w:sz w:val="20"/>
+      </w:rPr>
+    </w:lvl>
+    <w:lvl w:ilvl="7" w:tentative="1">
+      <w:start w:val="1"/>
+      <w:numFmt w:val="bullet"/>
+      <w:lvlText w:val=""/>
+      <w:lvlJc w:val="left"/>
+      <w:pPr>
+        <w:tabs>
+          <w:tab w:val="num" w:pos="5760"/>
+        </w:tabs>
+        <w:ind w:left="5760" w:hanging="360"/>
+      </w:pPr>
+      <w:rPr>
+        <w:rFonts w:ascii="Wingdings" w:hAnsi="Wingdings" w:hint="default"/>
+        <w:sz w:val="20"/>
+      </w:rPr>
+    </w:lvl>
+    <w:lvl w:ilvl="8" w:tentative="1">
+      <w:start w:val="1"/>
+      <w:numFmt w:val="bullet"/>
+      <w:lvlText w:val=""/>
+      <w:lvlJc w:val="left"/>
+      <w:pPr>
+        <w:tabs>
+          <w:tab w:val="num" w:pos="6480"/>
+        </w:tabs>
+        <w:ind w:left="6480" w:hanging="360"/>
+      </w:pPr>
+      <w:rPr>
+        <w:rFonts w:ascii="Wingdings" w:hAnsi="Wingdings" w:hint="default"/>
+        <w:sz w:val="20"/>
+      </w:rPr>
+    </w:lvl>
+  </w:abstractNum>
+  <w:abstractNum w:abstractNumId="14" w15:restartNumberingAfterBreak="0">
+    <w:nsid w:val="3B814B69"/>
+    <w:multiLevelType w:val="hybridMultilevel"/>
+    <w:tmpl w:val="FFFFFFFF"/>
+    <w:lvl w:ilvl="0" w:tplc="FFFFFFFF">
+      <w:start w:val="1"/>
+      <w:numFmt w:val="bullet"/>
+      <w:lvlText w:val="•"/>
+      <w:lvlJc w:val="left"/>
+    </w:lvl>
+    <w:lvl w:ilvl="1" w:tplc="FFFFFFFF">
+      <w:numFmt w:val="decimal"/>
+      <w:lvlText w:val=""/>
+      <w:lvlJc w:val="left"/>
+    </w:lvl>
+    <w:lvl w:ilvl="2" w:tplc="FFFFFFFF">
+      <w:numFmt w:val="decimal"/>
+      <w:lvlText w:val=""/>
+      <w:lvlJc w:val="left"/>
+    </w:lvl>
+    <w:lvl w:ilvl="3" w:tplc="FFFFFFFF">
+      <w:numFmt w:val="decimal"/>
+      <w:lvlText w:val=""/>
+      <w:lvlJc w:val="left"/>
+    </w:lvl>
+    <w:lvl w:ilvl="4" w:tplc="FFFFFFFF">
+      <w:numFmt w:val="decimal"/>
+      <w:lvlText w:val=""/>
+      <w:lvlJc w:val="left"/>
+    </w:lvl>
+    <w:lvl w:ilvl="5" w:tplc="FFFFFFFF">
+      <w:numFmt w:val="decimal"/>
+      <w:lvlText w:val=""/>
+      <w:lvlJc w:val="left"/>
+    </w:lvl>
+    <w:lvl w:ilvl="6" w:tplc="FFFFFFFF">
+      <w:numFmt w:val="decimal"/>
+      <w:lvlText w:val=""/>
+      <w:lvlJc w:val="left"/>
+    </w:lvl>
+    <w:lvl w:ilvl="7" w:tplc="FFFFFFFF">
+      <w:numFmt w:val="decimal"/>
+      <w:lvlText w:val=""/>
+      <w:lvlJc w:val="left"/>
+    </w:lvl>
+    <w:lvl w:ilvl="8" w:tplc="FFFFFFFF">
+      <w:numFmt w:val="decimal"/>
+      <w:lvlText w:val=""/>
+      <w:lvlJc w:val="left"/>
+    </w:lvl>
+  </w:abstractNum>
+  <w:abstractNum w:abstractNumId="15" w15:restartNumberingAfterBreak="0">
+    <w:nsid w:val="43C36494"/>
+    <w:multiLevelType w:val="multilevel"/>
+    <w:tmpl w:val="0CB6F6B2"/>
+    <w:lvl w:ilvl="0">
+      <w:start w:val="1"/>
+      <w:numFmt w:val="bullet"/>
+      <w:lvlText w:val=""/>
+      <w:lvlJc w:val="left"/>
+      <w:pPr>
+        <w:tabs>
+          <w:tab w:val="num" w:pos="720"/>
+        </w:tabs>
+        <w:ind w:left="720" w:hanging="360"/>
+      </w:pPr>
+      <w:rPr>
+        <w:rFonts w:ascii="Symbol" w:hAnsi="Symbol" w:hint="default"/>
+        <w:sz w:val="20"/>
+      </w:rPr>
+    </w:lvl>
+    <w:lvl w:ilvl="1" w:tentative="1">
+      <w:start w:val="1"/>
+      <w:numFmt w:val="bullet"/>
+      <w:lvlText w:val="o"/>
+      <w:lvlJc w:val="left"/>
+      <w:pPr>
+        <w:tabs>
+          <w:tab w:val="num" w:pos="1440"/>
+        </w:tabs>
+        <w:ind w:left="1440" w:hanging="360"/>
+      </w:pPr>
+      <w:rPr>
+        <w:rFonts w:ascii="Courier New" w:hAnsi="Courier New" w:hint="default"/>
+        <w:sz w:val="20"/>
+      </w:rPr>
+    </w:lvl>
+    <w:lvl w:ilvl="2" w:tentative="1">
+      <w:start w:val="1"/>
+      <w:numFmt w:val="bullet"/>
+      <w:lvlText w:val=""/>
+      <w:lvlJc w:val="left"/>
+      <w:pPr>
+        <w:tabs>
+          <w:tab w:val="num" w:pos="2160"/>
+        </w:tabs>
+        <w:ind w:left="2160" w:hanging="360"/>
+      </w:pPr>
+      <w:rPr>
+        <w:rFonts w:ascii="Wingdings" w:hAnsi="Wingdings" w:hint="default"/>
+        <w:sz w:val="20"/>
+      </w:rPr>
+    </w:lvl>
+    <w:lvl w:ilvl="3" w:tentative="1">
+      <w:start w:val="1"/>
+      <w:numFmt w:val="bullet"/>
+      <w:lvlText w:val=""/>
+      <w:lvlJc w:val="left"/>
+      <w:pPr>
+        <w:tabs>
+          <w:tab w:val="num" w:pos="2880"/>
+        </w:tabs>
+        <w:ind w:left="2880" w:hanging="360"/>
+      </w:pPr>
+      <w:rPr>
+        <w:rFonts w:ascii="Wingdings" w:hAnsi="Wingdings" w:hint="default"/>
+        <w:sz w:val="20"/>
+      </w:rPr>
+    </w:lvl>
+    <w:lvl w:ilvl="4" w:tentative="1">
+      <w:start w:val="1"/>
+      <w:numFmt w:val="bullet"/>
+      <w:lvlText w:val=""/>
+      <w:lvlJc w:val="left"/>
+      <w:pPr>
+        <w:tabs>
+          <w:tab w:val="num" w:pos="3600"/>
+        </w:tabs>
+        <w:ind w:left="3600" w:hanging="360"/>
+      </w:pPr>
+      <w:rPr>
+        <w:rFonts w:ascii="Wingdings" w:hAnsi="Wingdings" w:hint="default"/>
+        <w:sz w:val="20"/>
+      </w:rPr>
+    </w:lvl>
+    <w:lvl w:ilvl="5" w:tentative="1">
+      <w:start w:val="1"/>
+      <w:numFmt w:val="bullet"/>
+      <w:lvlText w:val=""/>
+      <w:lvlJc w:val="left"/>
+      <w:pPr>
+        <w:tabs>
+          <w:tab w:val="num" w:pos="4320"/>
+        </w:tabs>
+        <w:ind w:left="4320" w:hanging="360"/>
+      </w:pPr>
+      <w:rPr>
+        <w:rFonts w:ascii="Wingdings" w:hAnsi="Wingdings" w:hint="default"/>
+        <w:sz w:val="20"/>
+      </w:rPr>
+    </w:lvl>
+    <w:lvl w:ilvl="6" w:tentative="1">
+      <w:start w:val="1"/>
+      <w:numFmt w:val="bullet"/>
+      <w:lvlText w:val=""/>
+      <w:lvlJc w:val="left"/>
+      <w:pPr>
+        <w:tabs>
+          <w:tab w:val="num" w:pos="5040"/>
+        </w:tabs>
+        <w:ind w:left="5040" w:hanging="360"/>
+      </w:pPr>
+      <w:rPr>
+        <w:rFonts w:ascii="Wingdings" w:hAnsi="Wingdings" w:hint="default"/>
+        <w:sz w:val="20"/>
+      </w:rPr>
+    </w:lvl>
+    <w:lvl w:ilvl="7" w:tentative="1">
+      <w:start w:val="1"/>
+      <w:numFmt w:val="bullet"/>
+      <w:lvlText w:val=""/>
+      <w:lvlJc w:val="left"/>
+      <w:pPr>
+        <w:tabs>
+          <w:tab w:val="num" w:pos="5760"/>
+        </w:tabs>
+        <w:ind w:left="5760" w:hanging="360"/>
+      </w:pPr>
+      <w:rPr>
+        <w:rFonts w:ascii="Wingdings" w:hAnsi="Wingdings" w:hint="default"/>
+        <w:sz w:val="20"/>
+      </w:rPr>
+    </w:lvl>
+    <w:lvl w:ilvl="8" w:tentative="1">
+      <w:start w:val="1"/>
+      <w:numFmt w:val="bullet"/>
+      <w:lvlText w:val=""/>
+      <w:lvlJc w:val="left"/>
+      <w:pPr>
+        <w:tabs>
+          <w:tab w:val="num" w:pos="6480"/>
+        </w:tabs>
+        <w:ind w:left="6480" w:hanging="360"/>
+      </w:pPr>
+      <w:rPr>
+        <w:rFonts w:ascii="Wingdings" w:hAnsi="Wingdings" w:hint="default"/>
+        <w:sz w:val="20"/>
+      </w:rPr>
+    </w:lvl>
+  </w:abstractNum>
+  <w:abstractNum w:abstractNumId="16" w15:restartNumberingAfterBreak="0">
+    <w:nsid w:val="4A184CC9"/>
+    <w:multiLevelType w:val="multilevel"/>
+    <w:tmpl w:val="0CB6F6B2"/>
+    <w:lvl w:ilvl="0">
+      <w:start w:val="1"/>
+      <w:numFmt w:val="bullet"/>
+      <w:lvlText w:val=""/>
+      <w:lvlJc w:val="left"/>
+      <w:pPr>
+        <w:tabs>
+          <w:tab w:val="num" w:pos="720"/>
+        </w:tabs>
+        <w:ind w:left="720" w:hanging="360"/>
+      </w:pPr>
+      <w:rPr>
+        <w:rFonts w:ascii="Symbol" w:hAnsi="Symbol" w:hint="default"/>
+        <w:sz w:val="20"/>
+      </w:rPr>
+    </w:lvl>
+    <w:lvl w:ilvl="1" w:tentative="1">
+      <w:start w:val="1"/>
+      <w:numFmt w:val="bullet"/>
+      <w:lvlText w:val="o"/>
+      <w:lvlJc w:val="left"/>
+      <w:pPr>
+        <w:tabs>
+          <w:tab w:val="num" w:pos="1440"/>
+        </w:tabs>
+        <w:ind w:left="1440" w:hanging="360"/>
+      </w:pPr>
+      <w:rPr>
+        <w:rFonts w:ascii="Courier New" w:hAnsi="Courier New" w:hint="default"/>
+        <w:sz w:val="20"/>
+      </w:rPr>
+    </w:lvl>
+    <w:lvl w:ilvl="2" w:tentative="1">
+      <w:start w:val="1"/>
+      <w:numFmt w:val="bullet"/>
+      <w:lvlText w:val=""/>
+      <w:lvlJc w:val="left"/>
+      <w:pPr>
+        <w:tabs>
+          <w:tab w:val="num" w:pos="2160"/>
+        </w:tabs>
+        <w:ind w:left="2160" w:hanging="360"/>
+      </w:pPr>
+      <w:rPr>
+        <w:rFonts w:ascii="Wingdings" w:hAnsi="Wingdings" w:hint="default"/>
+        <w:sz w:val="20"/>
+      </w:rPr>
+    </w:lvl>
+    <w:lvl w:ilvl="3" w:tentative="1">
+      <w:start w:val="1"/>
+      <w:numFmt w:val="bullet"/>
+      <w:lvlText w:val=""/>
+      <w:lvlJc w:val="left"/>
+      <w:pPr>
+        <w:tabs>
+          <w:tab w:val="num" w:pos="2880"/>
+        </w:tabs>
+        <w:ind w:left="2880" w:hanging="360"/>
+      </w:pPr>
+      <w:rPr>
+        <w:rFonts w:ascii="Wingdings" w:hAnsi="Wingdings" w:hint="default"/>
+        <w:sz w:val="20"/>
+      </w:rPr>
+    </w:lvl>
+    <w:lvl w:ilvl="4" w:tentative="1">
+      <w:start w:val="1"/>
+      <w:numFmt w:val="bullet"/>
+      <w:lvlText w:val=""/>
+      <w:lvlJc w:val="left"/>
+      <w:pPr>
+        <w:tabs>
+          <w:tab w:val="num" w:pos="3600"/>
+        </w:tabs>
+        <w:ind w:left="3600" w:hanging="360"/>
+      </w:pPr>
+      <w:rPr>
+        <w:rFonts w:ascii="Wingdings" w:hAnsi="Wingdings" w:hint="default"/>
+        <w:sz w:val="20"/>
+      </w:rPr>
+    </w:lvl>
+    <w:lvl w:ilvl="5" w:tentative="1">
+      <w:start w:val="1"/>
+      <w:numFmt w:val="bullet"/>
+      <w:lvlText w:val=""/>
+      <w:lvlJc w:val="left"/>
+      <w:pPr>
+        <w:tabs>
+          <w:tab w:val="num" w:pos="4320"/>
+        </w:tabs>
+        <w:ind w:left="4320" w:hanging="360"/>
+      </w:pPr>
+      <w:rPr>
+        <w:rFonts w:ascii="Wingdings" w:hAnsi="Wingdings" w:hint="default"/>
+        <w:sz w:val="20"/>
+      </w:rPr>
+    </w:lvl>
+    <w:lvl w:ilvl="6" w:tentative="1">
+      <w:start w:val="1"/>
+      <w:numFmt w:val="bullet"/>
+      <w:lvlText w:val=""/>
+      <w:lvlJc w:val="left"/>
+      <w:pPr>
+        <w:tabs>
+          <w:tab w:val="num" w:pos="5040"/>
+        </w:tabs>
+        <w:ind w:left="5040" w:hanging="360"/>
+      </w:pPr>
+      <w:rPr>
+        <w:rFonts w:ascii="Wingdings" w:hAnsi="Wingdings" w:hint="default"/>
+        <w:sz w:val="20"/>
+      </w:rPr>
+    </w:lvl>
+    <w:lvl w:ilvl="7" w:tentative="1">
+      <w:start w:val="1"/>
+      <w:numFmt w:val="bullet"/>
+      <w:lvlText w:val=""/>
+      <w:lvlJc w:val="left"/>
+      <w:pPr>
+        <w:tabs>
+          <w:tab w:val="num" w:pos="5760"/>
+        </w:tabs>
+        <w:ind w:left="5760" w:hanging="360"/>
+      </w:pPr>
+      <w:rPr>
+        <w:rFonts w:ascii="Wingdings" w:hAnsi="Wingdings" w:hint="default"/>
+        <w:sz w:val="20"/>
+      </w:rPr>
+    </w:lvl>
+    <w:lvl w:ilvl="8" w:tentative="1">
+      <w:start w:val="1"/>
+      <w:numFmt w:val="bullet"/>
+      <w:lvlText w:val=""/>
+      <w:lvlJc w:val="left"/>
+      <w:pPr>
+        <w:tabs>
+          <w:tab w:val="num" w:pos="6480"/>
+        </w:tabs>
+        <w:ind w:left="6480" w:hanging="360"/>
+      </w:pPr>
+      <w:rPr>
+        <w:rFonts w:ascii="Wingdings" w:hAnsi="Wingdings" w:hint="default"/>
+        <w:sz w:val="20"/>
+      </w:rPr>
+    </w:lvl>
+  </w:abstractNum>
+  <w:abstractNum w:abstractNumId="17" w15:restartNumberingAfterBreak="0">
+    <w:nsid w:val="647225D2"/>
+    <w:multiLevelType w:val="multilevel"/>
+    <w:tmpl w:val="4BCE89EE"/>
+    <w:lvl w:ilvl="0">
+      <w:start w:val="1"/>
+      <w:numFmt w:val="bullet"/>
+      <w:lvlText w:val=""/>
+      <w:lvlJc w:val="left"/>
+      <w:pPr>
+        <w:tabs>
+          <w:tab w:val="num" w:pos="720"/>
+        </w:tabs>
+        <w:ind w:left="720" w:hanging="360"/>
+      </w:pPr>
+      <w:rPr>
+        <w:rFonts w:ascii="Symbol" w:hAnsi="Symbol" w:hint="default"/>
+        <w:sz w:val="20"/>
+      </w:rPr>
+    </w:lvl>
+    <w:lvl w:ilvl="1" w:tentative="1">
+      <w:start w:val="1"/>
+      <w:numFmt w:val="bullet"/>
+      <w:lvlText w:val="o"/>
+      <w:lvlJc w:val="left"/>
+      <w:pPr>
+        <w:tabs>
+          <w:tab w:val="num" w:pos="1440"/>
+        </w:tabs>
+        <w:ind w:left="1440" w:hanging="360"/>
+      </w:pPr>
+      <w:rPr>
+        <w:rFonts w:ascii="Courier New" w:hAnsi="Courier New" w:hint="default"/>
+        <w:sz w:val="20"/>
+      </w:rPr>
+    </w:lvl>
+    <w:lvl w:ilvl="2" w:tentative="1">
+      <w:start w:val="1"/>
+      <w:numFmt w:val="bullet"/>
+      <w:lvlText w:val=""/>
+      <w:lvlJc w:val="left"/>
+      <w:pPr>
+        <w:tabs>
+          <w:tab w:val="num" w:pos="2160"/>
+        </w:tabs>
+        <w:ind w:left="2160" w:hanging="360"/>
+      </w:pPr>
+      <w:rPr>
+        <w:rFonts w:ascii="Wingdings" w:hAnsi="Wingdings" w:hint="default"/>
+        <w:sz w:val="20"/>
+      </w:rPr>
+    </w:lvl>
+    <w:lvl w:ilvl="3" w:tentative="1">
+      <w:start w:val="1"/>
+      <w:numFmt w:val="bullet"/>
+      <w:lvlText w:val=""/>
+      <w:lvlJc w:val="left"/>
+      <w:pPr>
+        <w:tabs>
+          <w:tab w:val="num" w:pos="2880"/>
+        </w:tabs>
+        <w:ind w:left="2880" w:hanging="360"/>
+      </w:pPr>
+      <w:rPr>
+        <w:rFonts w:ascii="Wingdings" w:hAnsi="Wingdings" w:hint="default"/>
+        <w:sz w:val="20"/>
+      </w:rPr>
+    </w:lvl>
+    <w:lvl w:ilvl="4" w:tentative="1">
+      <w:start w:val="1"/>
+      <w:numFmt w:val="bullet"/>
+      <w:lvlText w:val=""/>
+      <w:lvlJc w:val="left"/>
+      <w:pPr>
+        <w:tabs>
+          <w:tab w:val="num" w:pos="3600"/>
+        </w:tabs>
+        <w:ind w:left="3600" w:hanging="360"/>
+      </w:pPr>
+      <w:rPr>
+        <w:rFonts w:ascii="Wingdings" w:hAnsi="Wingdings" w:hint="default"/>
+        <w:sz w:val="20"/>
+      </w:rPr>
+    </w:lvl>
+    <w:lvl w:ilvl="5" w:tentative="1">
+      <w:start w:val="1"/>
+      <w:numFmt w:val="bullet"/>
+      <w:lvlText w:val=""/>
+      <w:lvlJc w:val="left"/>
+      <w:pPr>
+        <w:tabs>
+          <w:tab w:val="num" w:pos="4320"/>
+        </w:tabs>
+        <w:ind w:left="4320" w:hanging="360"/>
+      </w:pPr>
+      <w:rPr>
+        <w:rFonts w:ascii="Wingdings" w:hAnsi="Wingdings" w:hint="default"/>
+        <w:sz w:val="20"/>
+      </w:rPr>
+    </w:lvl>
+    <w:lvl w:ilvl="6" w:tentative="1">
+      <w:start w:val="1"/>
+      <w:numFmt w:val="bullet"/>
+      <w:lvlText w:val=""/>
+      <w:lvlJc w:val="left"/>
+      <w:pPr>
+        <w:tabs>
+          <w:tab w:val="num" w:pos="5040"/>
+        </w:tabs>
+        <w:ind w:left="5040" w:hanging="360"/>
+      </w:pPr>
+      <w:rPr>
+        <w:rFonts w:ascii="Wingdings" w:hAnsi="Wingdings" w:hint="default"/>
+        <w:sz w:val="20"/>
+      </w:rPr>
+    </w:lvl>
+    <w:lvl w:ilvl="7" w:tentative="1">
+      <w:start w:val="1"/>
+      <w:numFmt w:val="bullet"/>
+      <w:lvlText w:val=""/>
+      <w:lvlJc w:val="left"/>
+      <w:pPr>
+        <w:tabs>
+          <w:tab w:val="num" w:pos="5760"/>
+        </w:tabs>
+        <w:ind w:left="5760" w:hanging="360"/>
+      </w:pPr>
+      <w:rPr>
+        <w:rFonts w:ascii="Wingdings" w:hAnsi="Wingdings" w:hint="default"/>
+        <w:sz w:val="20"/>
+      </w:rPr>
+    </w:lvl>
+    <w:lvl w:ilvl="8" w:tentative="1">
+      <w:start w:val="1"/>
+      <w:numFmt w:val="bullet"/>
+      <w:lvlText w:val=""/>
+      <w:lvlJc w:val="left"/>
+      <w:pPr>
+        <w:tabs>
+          <w:tab w:val="num" w:pos="6480"/>
+        </w:tabs>
+        <w:ind w:left="6480" w:hanging="360"/>
+      </w:pPr>
+      <w:rPr>
+        <w:rFonts w:ascii="Wingdings" w:hAnsi="Wingdings" w:hint="default"/>
+        <w:sz w:val="20"/>
+      </w:rPr>
+    </w:lvl>
+  </w:abstractNum>
+  <w:abstractNum w:abstractNumId="18" w15:restartNumberingAfterBreak="0">
+    <w:nsid w:val="676724AB"/>
+    <w:multiLevelType w:val="multilevel"/>
+    <w:tmpl w:val="F244C6DE"/>
+    <w:lvl w:ilvl="0">
+      <w:start w:val="1"/>
+      <w:numFmt w:val="bullet"/>
+      <w:lvlText w:val=""/>
+      <w:lvlJc w:val="left"/>
+      <w:pPr>
+        <w:tabs>
+          <w:tab w:val="num" w:pos="720"/>
+        </w:tabs>
+        <w:ind w:left="720" w:hanging="360"/>
+      </w:pPr>
+      <w:rPr>
+        <w:rFonts w:ascii="Symbol" w:hAnsi="Symbol" w:hint="default"/>
+        <w:sz w:val="20"/>
+      </w:rPr>
+    </w:lvl>
+    <w:lvl w:ilvl="1" w:tentative="1">
+      <w:start w:val="1"/>
+      <w:numFmt w:val="bullet"/>
+      <w:lvlText w:val="o"/>
+      <w:lvlJc w:val="left"/>
+      <w:pPr>
+        <w:tabs>
+          <w:tab w:val="num" w:pos="1440"/>
+        </w:tabs>
+        <w:ind w:left="1440" w:hanging="360"/>
+      </w:pPr>
+      <w:rPr>
+        <w:rFonts w:ascii="Courier New" w:hAnsi="Courier New" w:hint="default"/>
+        <w:sz w:val="20"/>
+      </w:rPr>
+    </w:lvl>
+    <w:lvl w:ilvl="2" w:tentative="1">
+      <w:start w:val="1"/>
+      <w:numFmt w:val="bullet"/>
+      <w:lvlText w:val=""/>
+      <w:lvlJc w:val="left"/>
+      <w:pPr>
+        <w:tabs>
+          <w:tab w:val="num" w:pos="2160"/>
+        </w:tabs>
+        <w:ind w:left="2160" w:hanging="360"/>
+      </w:pPr>
+      <w:rPr>
+        <w:rFonts w:ascii="Wingdings" w:hAnsi="Wingdings" w:hint="default"/>
+        <w:sz w:val="20"/>
+      </w:rPr>
+    </w:lvl>
+    <w:lvl w:ilvl="3" w:tentative="1">
+      <w:start w:val="1"/>
+      <w:numFmt w:val="bullet"/>
+      <w:lvlText w:val=""/>
+      <w:lvlJc w:val="left"/>
+      <w:pPr>
+        <w:tabs>
+          <w:tab w:val="num" w:pos="2880"/>
+        </w:tabs>
+        <w:ind w:left="2880" w:hanging="360"/>
+      </w:pPr>
+      <w:rPr>
+        <w:rFonts w:ascii="Wingdings" w:hAnsi="Wingdings" w:hint="default"/>
+        <w:sz w:val="20"/>
+      </w:rPr>
+    </w:lvl>
+    <w:lvl w:ilvl="4" w:tentative="1">
+      <w:start w:val="1"/>
+      <w:numFmt w:val="bullet"/>
+      <w:lvlText w:val=""/>
+      <w:lvlJc w:val="left"/>
+      <w:pPr>
+        <w:tabs>
+          <w:tab w:val="num" w:pos="3600"/>
+        </w:tabs>
+        <w:ind w:left="3600" w:hanging="360"/>
+      </w:pPr>
+      <w:rPr>
+        <w:rFonts w:ascii="Wingdings" w:hAnsi="Wingdings" w:hint="default"/>
+        <w:sz w:val="20"/>
+      </w:rPr>
+    </w:lvl>
+    <w:lvl w:ilvl="5" w:tentative="1">
+      <w:start w:val="1"/>
+      <w:numFmt w:val="bullet"/>
+      <w:lvlText w:val=""/>
+      <w:lvlJc w:val="left"/>
+      <w:pPr>
+        <w:tabs>
+          <w:tab w:val="num" w:pos="4320"/>
+        </w:tabs>
+        <w:ind w:left="4320" w:hanging="360"/>
+      </w:pPr>
+      <w:rPr>
+        <w:rFonts w:ascii="Wingdings" w:hAnsi="Wingdings" w:hint="default"/>
+        <w:sz w:val="20"/>
+      </w:rPr>
+    </w:lvl>
+    <w:lvl w:ilvl="6" w:tentative="1">
+      <w:start w:val="1"/>
+      <w:numFmt w:val="bullet"/>
+      <w:lvlText w:val=""/>
+      <w:lvlJc w:val="left"/>
+      <w:pPr>
+        <w:tabs>
+          <w:tab w:val="num" w:pos="5040"/>
+        </w:tabs>
+        <w:ind w:left="5040" w:hanging="360"/>
+      </w:pPr>
+      <w:rPr>
+        <w:rFonts w:ascii="Wingdings" w:hAnsi="Wingdings" w:hint="default"/>
+        <w:sz w:val="20"/>
+      </w:rPr>
+    </w:lvl>
+    <w:lvl w:ilvl="7" w:tentative="1">
+      <w:start w:val="1"/>
+      <w:numFmt w:val="bullet"/>
+      <w:lvlText w:val=""/>
+      <w:lvlJc w:val="left"/>
+      <w:pPr>
+        <w:tabs>
+          <w:tab w:val="num" w:pos="5760"/>
+        </w:tabs>
+        <w:ind w:left="5760" w:hanging="360"/>
+      </w:pPr>
+      <w:rPr>
+        <w:rFonts w:ascii="Wingdings" w:hAnsi="Wingdings" w:hint="default"/>
+        <w:sz w:val="20"/>
+      </w:rPr>
+    </w:lvl>
+    <w:lvl w:ilvl="8" w:tentative="1">
+      <w:start w:val="1"/>
+      <w:numFmt w:val="bullet"/>
+      <w:lvlText w:val=""/>
+      <w:lvlJc w:val="left"/>
+      <w:pPr>
+        <w:tabs>
+          <w:tab w:val="num" w:pos="6480"/>
+        </w:tabs>
+        <w:ind w:left="6480" w:hanging="360"/>
+      </w:pPr>
+      <w:rPr>
+        <w:rFonts w:ascii="Wingdings" w:hAnsi="Wingdings" w:hint="default"/>
+        <w:sz w:val="20"/>
+      </w:rPr>
+    </w:lvl>
+  </w:abstractNum>
+  <w:abstractNum w:abstractNumId="19" w15:restartNumberingAfterBreak="0">
+    <w:nsid w:val="6EC602F3"/>
+    <w:multiLevelType w:val="hybridMultilevel"/>
+    <w:tmpl w:val="FFFFFFFF"/>
+    <w:lvl w:ilvl="0" w:tplc="FFFFFFFF">
+      <w:start w:val="1"/>
+      <w:numFmt w:val="decimal"/>
+      <w:lvlText w:val="%1."/>
+      <w:lvlJc w:val="left"/>
+    </w:lvl>
+    <w:lvl w:ilvl="1" w:tplc="FFFFFFFF">
+      <w:numFmt w:val="decimal"/>
+      <w:lvlText w:val=""/>
+      <w:lvlJc w:val="left"/>
+    </w:lvl>
+    <w:lvl w:ilvl="2" w:tplc="FFFFFFFF">
+      <w:numFmt w:val="decimal"/>
+      <w:lvlText w:val=""/>
+      <w:lvlJc w:val="left"/>
+    </w:lvl>
+    <w:lvl w:ilvl="3" w:tplc="FFFFFFFF">
+      <w:numFmt w:val="decimal"/>
+      <w:lvlText w:val=""/>
+      <w:lvlJc w:val="left"/>
+    </w:lvl>
+    <w:lvl w:ilvl="4" w:tplc="FFFFFFFF">
+      <w:numFmt w:val="decimal"/>
+      <w:lvlText w:val=""/>
+      <w:lvlJc w:val="left"/>
+    </w:lvl>
+    <w:lvl w:ilvl="5" w:tplc="FFFFFFFF">
+      <w:numFmt w:val="decimal"/>
+      <w:lvlText w:val=""/>
+      <w:lvlJc w:val="left"/>
+    </w:lvl>
+    <w:lvl w:ilvl="6" w:tplc="FFFFFFFF">
+      <w:numFmt w:val="decimal"/>
+      <w:lvlText w:val=""/>
+      <w:lvlJc w:val="left"/>
+    </w:lvl>
+    <w:lvl w:ilvl="7" w:tplc="FFFFFFFF">
+      <w:numFmt w:val="decimal"/>
+      <w:lvlText w:val=""/>
+      <w:lvlJc w:val="left"/>
+    </w:lvl>
+    <w:lvl w:ilvl="8" w:tplc="FFFFFFFF">
+      <w:numFmt w:val="decimal"/>
+      <w:lvlText w:val=""/>
+      <w:lvlJc w:val="left"/>
+    </w:lvl>
+  </w:abstractNum>
+  <w:abstractNum w:abstractNumId="21" w15:restartNumberingAfterBreak="0">
+    <w:nsid w:val="73F8466F"/>
+    <w:multiLevelType w:val="hybridMultilevel"/>
+    <w:tmpl w:val="C7767512"/>
+    <w:lvl w:ilvl="0" w:tplc="04150001">
+      <w:start w:val="1"/>
+      <w:numFmt w:val="bullet"/>
+      <w:lvlText w:val=""/>
+      <w:lvlJc w:val="left"/>
+      <w:pPr>
+        <w:ind w:left="720" w:hanging="360"/>
+      </w:pPr>
+      <w:rPr>
+        <w:rFonts w:ascii="Symbol" w:hAnsi="Symbol" w:hint="default"/>
+      </w:rPr>
+    </w:lvl>
+    <w:lvl w:ilvl="1" w:tplc="04150003" w:tentative="1">
+      <w:start w:val="1"/>
+      <w:numFmt w:val="bullet"/>
+      <w:lvlText w:val="o"/>
+      <w:lvlJc w:val="left"/>
+      <w:pPr>
+        <w:ind w:left="1440" w:hanging="360"/>
+      </w:pPr>
+      <w:rPr>
+        <w:rFonts w:ascii="Courier New" w:hAnsi="Courier New" w:cs="Courier New" w:hint="default"/>
+      </w:rPr>
+    </w:lvl>
+    <w:lvl w:ilvl="2" w:tplc="04150005" w:tentative="1">
+      <w:start w:val="1"/>
+      <w:numFmt w:val="bullet"/>
+      <w:lvlText w:val=""/>
+      <w:lvlJc w:val="left"/>
+      <w:pPr>
+        <w:ind w:left="2160" w:hanging="360"/>
+      </w:pPr>
+      <w:rPr>
+        <w:rFonts w:ascii="Wingdings" w:hAnsi="Wingdings" w:hint="default"/>
+      </w:rPr>
+    </w:lvl>
+    <w:lvl w:ilvl="3" w:tplc="04150001" w:tentative="1">
+      <w:start w:val="1"/>
+      <w:numFmt w:val="bullet"/>
+      <w:lvlText w:val=""/>
+      <w:lvlJc w:val="left"/>
+      <w:pPr>
+        <w:ind w:left="2880" w:hanging="360"/>
+      </w:pPr>
+      <w:rPr>
+        <w:rFonts w:ascii="Symbol" w:hAnsi="Symbol" w:hint="default"/>
+      </w:rPr>
+    </w:lvl>
+    <w:lvl w:ilvl="4" w:tplc="04150003" w:tentative="1">
+      <w:start w:val="1"/>
+      <w:numFmt w:val="bullet"/>
+      <w:lvlText w:val="o"/>
+      <w:lvlJc w:val="left"/>
+      <w:pPr>
+        <w:ind w:left="3600" w:hanging="360"/>
+      </w:pPr>
+      <w:rPr>
+        <w:rFonts w:ascii="Courier New" w:hAnsi="Courier New" w:cs="Courier New" w:hint="default"/>
+      </w:rPr>
+    </w:lvl>
+    <w:lvl w:ilvl="5" w:tplc="04150005" w:tentative="1">
+      <w:start w:val="1"/>
+      <w:numFmt w:val="bullet"/>
+      <w:lvlText w:val=""/>
+      <w:lvlJc w:val="left"/>
+      <w:pPr>
+        <w:ind w:left="4320" w:hanging="360"/>
+      </w:pPr>
+      <w:rPr>
+        <w:rFonts w:ascii="Wingdings" w:hAnsi="Wingdings" w:hint="default"/>
+      </w:rPr>
+    </w:lvl>
+    <w:lvl w:ilvl="6" w:tplc="04150001" w:tentative="1">
+      <w:start w:val="1"/>
+      <w:numFmt w:val="bullet"/>
+      <w:lvlText w:val=""/>
+      <w:lvlJc w:val="left"/>
+      <w:pPr>
+        <w:ind w:left="5040" w:hanging="360"/>
+      </w:pPr>
+      <w:rPr>
+        <w:rFonts w:ascii="Symbol" w:hAnsi="Symbol" w:hint="default"/>
+      </w:rPr>
+    </w:lvl>
+    <w:lvl w:ilvl="7" w:tplc="04150003" w:tentative="1">
+      <w:start w:val="1"/>
+      <w:numFmt w:val="bullet"/>
+      <w:lvlText w:val="o"/>
+      <w:lvlJc w:val="left"/>
+      <w:pPr>
+        <w:ind w:left="5760" w:hanging="360"/>
+      </w:pPr>
+      <w:rPr>
+        <w:rFonts w:ascii="Courier New" w:hAnsi="Courier New" w:cs="Courier New" w:hint="default"/>
+      </w:rPr>
+    </w:lvl>
+    <w:lvl w:ilvl="8" w:tplc="04150005" w:tentative="1">
+      <w:start w:val="1"/>
+      <w:numFmt w:val="bullet"/>
+      <w:lvlText w:val=""/>
+      <w:lvlJc w:val="left"/>
+      <w:pPr>
+        <w:ind w:left="6480" w:hanging="360"/>
+      </w:pPr>
+      <w:rPr>
+        <w:rFonts w:ascii="Wingdings" w:hAnsi="Wingdings" w:hint="default"/>
+      </w:rPr>
+    </w:lvl>
+  </w:abstractNum>
+  <w:num w:numId="4" w16cid:durableId="1995988855">
+    <w:abstractNumId w:val="14"/>
+  </w:num>
+  <w:num w:numId="5" w16cid:durableId="338197713">
+    <w:abstractNumId w:val="0"/>
+  </w:num>
+  <w:num w:numId="6" w16cid:durableId="674308946">
+    <w:abstractNumId w:val="1"/>
+  </w:num>
+  <w:num w:numId="7" w16cid:durableId="748308883">
+    <w:abstractNumId w:val="4"/>
+  </w:num>
+  <w:num w:numId="8" w16cid:durableId="1219319624">
+    <w:abstractNumId w:val="2"/>
+  </w:num>
+  <w:num w:numId="9" w16cid:durableId="567107222">
+    <w:abstractNumId w:val="19"/>
+  </w:num>
+  <w:num w:numId="10" w16cid:durableId="1510829095">
+    <w:abstractNumId w:val="3"/>
+  </w:num>
+  <w:num w:numId="11" w16cid:durableId="1688943375">
+    <w:abstractNumId w:val="21"/>
+  </w:num>
+  <w:num w:numId="12" w16cid:durableId="38668357">
+    <w:abstractNumId w:val="7"/>
+  </w:num>
+  <w:num w:numId="13" w16cid:durableId="1725064090">
+    <w:abstractNumId w:val="18"/>
+  </w:num>
+  <w:num w:numId="14" w16cid:durableId="1804813643">
+    <w:abstractNumId w:val="17"/>
+  </w:num>
+  <w:num w:numId="15" w16cid:durableId="323054493">
+    <w:abstractNumId w:val="9"/>
+  </w:num>
+  <w:num w:numId="16" w16cid:durableId="721097261">
+    <w:abstractNumId w:val="11"/>
+  </w:num>
+  <w:num w:numId="17" w16cid:durableId="1190920193">
+    <w:abstractNumId w:val="6"/>
+  </w:num>
+  <w:num w:numId="18" w16cid:durableId="1765413333">
+    <w:abstractNumId w:val="16"/>
+  </w:num>
+  <w:num w:numId="19" w16cid:durableId="34896218">
+    <w:abstractNumId w:val="13"/>
+  </w:num>
+  <w:num w:numId="20" w16cid:durableId="1293558988">
+    <w:abstractNumId w:val="12"/>
+  </w:num>
+  <w:num w:numId="21" w16cid:durableId="71705433">
+    <w:abstractNumId w:val="5"/>
+  </w:num>
+  <w:num w:numId="22" w16cid:durableId="317265278">
+    <w:abstractNumId w:val="10"/>
+  </w:num>
+  <w:num w:numId="23" w16cid:durableId="34090177">
+    <w:abstractNumId w:val="8"/>
+  </w:num>
+  <w:num w:numId="24" w16cid:durableId="1238975750">
+    <w:abstractNumId w:val="15"/>
+  </w:num>
+</w:numbering>
 </file>
 
 <file path=word/styles.xml><?xml version="1.0" encoding="utf-8"?>
@@ -640,7 +4740,6 @@
   <w:style w:type="character" w:default="1" w:styleId="Domylnaczcionkaakapitu">
     <w:name w:val="Default Paragraph Font"/>
     <w:uiPriority w:val="1"/>
-    <w:semiHidden/>
     <w:unhideWhenUsed/>
   </w:style>
   <w:style w:type="table" w:default="1" w:styleId="Standardowy">
@@ -952,6 +5051,34 @@
       <w:smallCaps/>
       <w:color w:val="0F4761" w:themeColor="accent1" w:themeShade="BF"/>
       <w:spacing w:val="5"/>
+    </w:rPr>
+  </w:style>
+  <w:style w:type="character" w:styleId="Pogrubienie">
+    <w:name w:val="Strong"/>
+    <w:basedOn w:val="Domylnaczcionkaakapitu"/>
+    <w:uiPriority w:val="22"/>
+    <w:qFormat/>
+    <w:rsid w:val="00F566BB"/>
+    <w:rPr>
+      <w:b/>
+      <w:bCs/>
+    </w:rPr>
+  </w:style>
+  <w:style w:type="paragraph" w:styleId="NormalnyWeb">
+    <w:name w:val="Normal (Web)"/>
+    <w:basedOn w:val="Normalny"/>
+    <w:uiPriority w:val="99"/>
+    <w:semiHidden/>
+    <w:unhideWhenUsed/>
+    <w:rsid w:val="00F566BB"/>
+    <w:pPr>
+      <w:spacing w:before="100" w:beforeAutospacing="1" w:after="100" w:afterAutospacing="1" w:line="240" w:lineRule="auto"/>
+    </w:pPr>
+    <w:rPr>
+      <w:rFonts w:ascii="Times New Roman" w:eastAsia="Times New Roman" w:hAnsi="Times New Roman" w:cs="Times New Roman"/>
+      <w:kern w:val="0"/>
+      <w:lang w:eastAsia="pl-PL"/>
+      <w14:ligatures w14:val="none"/>
     </w:rPr>
   </w:style>
 </w:styles>

</xml_diff>

<commit_message>
Draft from scratch another time
</commit_message>
<xml_diff>
--- a/documentation/Doc1.docx
+++ b/documentation/Doc1.docx
@@ -113,7 +113,7 @@
       <w:pPr>
         <w:numPr>
           <w:ilvl w:val="0"/>
-          <w:numId w:val="4"/>
+          <w:numId w:val="1"/>
         </w:numPr>
       </w:pPr>
       <w:r>
@@ -130,7 +130,7 @@
       <w:pPr>
         <w:numPr>
           <w:ilvl w:val="0"/>
-          <w:numId w:val="4"/>
+          <w:numId w:val="1"/>
         </w:numPr>
       </w:pPr>
       <w:r>
@@ -141,7 +141,7 @@
       <w:pPr>
         <w:numPr>
           <w:ilvl w:val="0"/>
-          <w:numId w:val="4"/>
+          <w:numId w:val="1"/>
         </w:numPr>
       </w:pPr>
       <w:r>
@@ -161,135 +161,119 @@
       <w:pPr>
         <w:numPr>
           <w:ilvl w:val="0"/>
-          <w:numId w:val="4"/>
-        </w:numPr>
-      </w:pPr>
-      <w:r>
-        <w:t xml:space="preserve">Archiwizowanie danych do dokładniejszych analiz na przestrzeni dłuższych okresów czasowych </w:t>
-      </w:r>
-      <w:r>
-        <w:t xml:space="preserve">i możliwość ich pobrania w formie pliku (np. </w:t>
+          <w:numId w:val="1"/>
+        </w:numPr>
+      </w:pPr>
+      <w:r>
+        <w:t>Podstawowe logowanie</w:t>
+      </w:r>
+      <w:r>
+        <w:t>/rejestrowanie</w:t>
+      </w:r>
+    </w:p>
+    <w:p>
+      <w:pPr>
+        <w:numPr>
+          <w:ilvl w:val="0"/>
+          <w:numId w:val="1"/>
+        </w:numPr>
+      </w:pPr>
+      <w:r>
+        <w:t>A</w:t>
+      </w:r>
+      <w:r>
+        <w:t xml:space="preserve">utoryzacja użytkowników </w:t>
+      </w:r>
+      <w:r>
+        <w:t>(podział na właściciela uprawy, który ma uprawnienia do zarządzania czujnikami i kamerami oraz na pracownika</w:t>
+      </w:r>
+      <w:r>
+        <w:t>/gościa</w:t>
+      </w:r>
+      <w:r>
+        <w:t xml:space="preserve"> – jedynie monitorowanie i podlewanie/planowanie)</w:t>
+      </w:r>
+      <w:r>
+        <w:t xml:space="preserve">. </w:t>
+      </w:r>
+    </w:p>
+    <w:p>
+      <w:pPr>
+        <w:numPr>
+          <w:ilvl w:val="0"/>
+          <w:numId w:val="1"/>
+        </w:numPr>
+      </w:pPr>
+      <w:r>
+        <w:t>Wyświetlenie podglądu z kamer – transmisje live (kamery/transmisje dodane wcześniej)</w:t>
+      </w:r>
+    </w:p>
+    <w:p/>
+    <w:p>
+      <w:r>
+        <w:t xml:space="preserve">Co jest poza zakresem (Out of </w:t>
       </w:r>
       <w:proofErr w:type="spellStart"/>
       <w:r>
-        <w:t>csv</w:t>
+        <w:t>scope</w:t>
       </w:r>
       <w:proofErr w:type="spellEnd"/>
       <w:r>
-        <w:t>)</w:t>
-      </w:r>
-    </w:p>
-    <w:p>
-      <w:pPr>
-        <w:numPr>
-          <w:ilvl w:val="0"/>
-          <w:numId w:val="4"/>
-        </w:numPr>
-      </w:pPr>
-      <w:r>
-        <w:t>Podstawowe logowanie</w:t>
-      </w:r>
-      <w:r>
-        <w:t>/rejestrowanie</w:t>
-      </w:r>
-    </w:p>
-    <w:p>
-      <w:pPr>
-        <w:numPr>
-          <w:ilvl w:val="0"/>
-          <w:numId w:val="4"/>
+        <w:t xml:space="preserve">). </w:t>
+      </w:r>
+    </w:p>
+    <w:p>
+      <w:pPr>
+        <w:numPr>
+          <w:ilvl w:val="0"/>
+          <w:numId w:val="2"/>
+        </w:numPr>
+      </w:pPr>
+      <w:r>
+        <w:t xml:space="preserve">Rozbudowany system raportów historycznych i analizy trendów. </w:t>
+      </w:r>
+    </w:p>
+    <w:p>
+      <w:pPr>
+        <w:numPr>
+          <w:ilvl w:val="0"/>
+          <w:numId w:val="2"/>
+        </w:numPr>
+      </w:pPr>
+      <w:r>
+        <w:t xml:space="preserve">Integracja z zewnętrznymi platformami </w:t>
+      </w:r>
+      <w:proofErr w:type="spellStart"/>
+      <w:r>
+        <w:t>IoT</w:t>
+      </w:r>
+      <w:proofErr w:type="spellEnd"/>
+      <w:r>
+        <w:t xml:space="preserve"> (np. Home Assistant). </w:t>
+      </w:r>
+    </w:p>
+    <w:p>
+      <w:pPr>
+        <w:numPr>
+          <w:ilvl w:val="0"/>
+          <w:numId w:val="2"/>
+        </w:numPr>
+      </w:pPr>
+      <w:r>
+        <w:t>Skalowanie rozproszonej architektury</w:t>
+      </w:r>
+    </w:p>
+    <w:p>
+      <w:pPr>
+        <w:numPr>
+          <w:ilvl w:val="0"/>
+          <w:numId w:val="2"/>
         </w:numPr>
       </w:pPr>
       <w:r>
         <w:t>A</w:t>
       </w:r>
       <w:r>
-        <w:t xml:space="preserve">utoryzacja użytkowników </w:t>
-      </w:r>
-      <w:r>
-        <w:t>(podział na właściciela uprawy, który ma uprawnienia do zarządzania czujnikami i kamerami oraz na pracownika – jedynie monitorowanie i podlewanie/planowanie)</w:t>
-      </w:r>
-      <w:r>
-        <w:t xml:space="preserve">. </w:t>
-      </w:r>
-    </w:p>
-    <w:p>
-      <w:pPr>
-        <w:numPr>
-          <w:ilvl w:val="0"/>
-          <w:numId w:val="4"/>
-        </w:numPr>
-      </w:pPr>
-      <w:r>
-        <w:t>Wyświetlenie podglądu z kamer – transmisje live (kamery/transmisje dodane wcześniej)</w:t>
-      </w:r>
-    </w:p>
-    <w:p/>
-    <w:p>
-      <w:r>
-        <w:t xml:space="preserve">Co jest poza zakresem (Out of </w:t>
-      </w:r>
-      <w:proofErr w:type="spellStart"/>
-      <w:r>
-        <w:t>scope</w:t>
-      </w:r>
-      <w:proofErr w:type="spellEnd"/>
-      <w:r>
-        <w:t xml:space="preserve">). </w:t>
-      </w:r>
-    </w:p>
-    <w:p>
-      <w:pPr>
-        <w:numPr>
-          <w:ilvl w:val="0"/>
-          <w:numId w:val="5"/>
-        </w:numPr>
-      </w:pPr>
-      <w:r>
-        <w:t xml:space="preserve">Rozbudowany system raportów historycznych i analizy trendów. </w:t>
-      </w:r>
-    </w:p>
-    <w:p>
-      <w:pPr>
-        <w:numPr>
-          <w:ilvl w:val="0"/>
-          <w:numId w:val="5"/>
-        </w:numPr>
-      </w:pPr>
-      <w:r>
-        <w:t xml:space="preserve">Integracja z zewnętrznymi platformami </w:t>
-      </w:r>
-      <w:proofErr w:type="spellStart"/>
-      <w:r>
-        <w:t>IoT</w:t>
-      </w:r>
-      <w:proofErr w:type="spellEnd"/>
-      <w:r>
-        <w:t xml:space="preserve"> (np. Home Assistant). </w:t>
-      </w:r>
-    </w:p>
-    <w:p>
-      <w:pPr>
-        <w:numPr>
-          <w:ilvl w:val="0"/>
-          <w:numId w:val="5"/>
-        </w:numPr>
-      </w:pPr>
-      <w:r>
-        <w:t>Skalowanie rozproszonej architektury</w:t>
-      </w:r>
-    </w:p>
-    <w:p>
-      <w:pPr>
-        <w:numPr>
-          <w:ilvl w:val="0"/>
-          <w:numId w:val="5"/>
-        </w:numPr>
-      </w:pPr>
-      <w:r>
-        <w:t>A</w:t>
-      </w:r>
-      <w:r>
         <w:t>utomatyczn</w:t>
       </w:r>
       <w:r>
@@ -309,7 +293,7 @@
       <w:pPr>
         <w:numPr>
           <w:ilvl w:val="0"/>
-          <w:numId w:val="5"/>
+          <w:numId w:val="2"/>
         </w:numPr>
       </w:pPr>
       <w:r>
@@ -320,7 +304,7 @@
       <w:pPr>
         <w:numPr>
           <w:ilvl w:val="0"/>
-          <w:numId w:val="5"/>
+          <w:numId w:val="2"/>
         </w:numPr>
       </w:pPr>
       <w:r>
@@ -346,7 +330,7 @@
       <w:pPr>
         <w:numPr>
           <w:ilvl w:val="0"/>
-          <w:numId w:val="6"/>
+          <w:numId w:val="3"/>
         </w:numPr>
       </w:pPr>
       <w:r>
@@ -363,7 +347,7 @@
       <w:pPr>
         <w:numPr>
           <w:ilvl w:val="0"/>
-          <w:numId w:val="6"/>
+          <w:numId w:val="3"/>
         </w:numPr>
       </w:pPr>
       <w:r>
@@ -374,7 +358,7 @@
       <w:pPr>
         <w:numPr>
           <w:ilvl w:val="0"/>
-          <w:numId w:val="6"/>
+          <w:numId w:val="3"/>
         </w:numPr>
       </w:pPr>
       <w:r>
@@ -409,7 +393,7 @@
       <w:pPr>
         <w:numPr>
           <w:ilvl w:val="0"/>
-          <w:numId w:val="6"/>
+          <w:numId w:val="3"/>
         </w:numPr>
       </w:pPr>
       <w:r>
@@ -426,7 +410,7 @@
       <w:pPr>
         <w:numPr>
           <w:ilvl w:val="0"/>
-          <w:numId w:val="6"/>
+          <w:numId w:val="3"/>
         </w:numPr>
       </w:pPr>
       <w:r>
@@ -439,6 +423,7 @@
           <w:b/>
           <w:bCs/>
         </w:rPr>
+        <w:lastRenderedPageBreak/>
         <w:t xml:space="preserve">Założenia i ograniczenia </w:t>
       </w:r>
     </w:p>
@@ -451,7 +436,7 @@
       <w:pPr>
         <w:numPr>
           <w:ilvl w:val="0"/>
-          <w:numId w:val="7"/>
+          <w:numId w:val="4"/>
         </w:numPr>
       </w:pPr>
       <w:r>
@@ -473,7 +458,7 @@
       <w:pPr>
         <w:numPr>
           <w:ilvl w:val="0"/>
-          <w:numId w:val="7"/>
+          <w:numId w:val="4"/>
         </w:numPr>
       </w:pPr>
       <w:r>
@@ -492,7 +477,18 @@
       <w:pPr>
         <w:numPr>
           <w:ilvl w:val="0"/>
-          <w:numId w:val="7"/>
+          <w:numId w:val="4"/>
+        </w:numPr>
+      </w:pPr>
+      <w:r>
+        <w:t>Ograniczenie związane z brakiem/niekompatybilnością kamery (w wersji MVP transmisja na żywo z innych źródeł)</w:t>
+      </w:r>
+    </w:p>
+    <w:p>
+      <w:pPr>
+        <w:numPr>
+          <w:ilvl w:val="0"/>
+          <w:numId w:val="4"/>
         </w:numPr>
       </w:pPr>
       <w:r>
@@ -503,7 +499,7 @@
       <w:pPr>
         <w:numPr>
           <w:ilvl w:val="0"/>
-          <w:numId w:val="7"/>
+          <w:numId w:val="4"/>
         </w:numPr>
       </w:pPr>
       <w:r>
@@ -514,7 +510,7 @@
       <w:pPr>
         <w:numPr>
           <w:ilvl w:val="0"/>
-          <w:numId w:val="7"/>
+          <w:numId w:val="4"/>
         </w:numPr>
       </w:pPr>
       <w:r>
@@ -525,19 +521,17 @@
       <w:pPr>
         <w:numPr>
           <w:ilvl w:val="0"/>
-          <w:numId w:val="7"/>
-        </w:numPr>
-      </w:pPr>
-      <w:r>
-        <w:t xml:space="preserve">Odpowiednio wyposażony użytkownik, który chce dołączyć do projektu: odpowiednie czujniki, mikrokontroler kompatybilny z docelowym protokołem </w:t>
-      </w:r>
-      <w:proofErr w:type="spellStart"/>
-      <w:r>
-        <w:t>przesyłu</w:t>
-      </w:r>
-      <w:proofErr w:type="spellEnd"/>
-      <w:r>
-        <w:t xml:space="preserve"> danych </w:t>
+          <w:numId w:val="4"/>
+        </w:numPr>
+      </w:pPr>
+      <w:r>
+        <w:t>Odpowiednio wyposażony użytkownik, który chce dołączyć do projektu: odpowiednie czujniki, mikrokontroler kompatybilny z docelowym protokołem przesył</w:t>
+      </w:r>
+      <w:r>
+        <w:t xml:space="preserve">ania </w:t>
+      </w:r>
+      <w:r>
+        <w:t xml:space="preserve">danych </w:t>
       </w:r>
     </w:p>
     <w:p/>
@@ -559,7 +553,7 @@
       <w:pPr>
         <w:numPr>
           <w:ilvl w:val="0"/>
-          <w:numId w:val="8"/>
+          <w:numId w:val="5"/>
         </w:numPr>
       </w:pPr>
       <w:r>
@@ -570,7 +564,7 @@
       <w:pPr>
         <w:numPr>
           <w:ilvl w:val="0"/>
-          <w:numId w:val="8"/>
+          <w:numId w:val="5"/>
         </w:numPr>
       </w:pPr>
       <w:r>
@@ -581,7 +575,7 @@
       <w:pPr>
         <w:numPr>
           <w:ilvl w:val="0"/>
-          <w:numId w:val="8"/>
+          <w:numId w:val="5"/>
         </w:numPr>
       </w:pPr>
       <w:r>
@@ -592,7 +586,7 @@
       <w:pPr>
         <w:numPr>
           <w:ilvl w:val="0"/>
-          <w:numId w:val="8"/>
+          <w:numId w:val="5"/>
         </w:numPr>
       </w:pPr>
       <w:r>
@@ -609,7 +603,7 @@
       <w:pPr>
         <w:numPr>
           <w:ilvl w:val="0"/>
-          <w:numId w:val="8"/>
+          <w:numId w:val="5"/>
         </w:numPr>
       </w:pPr>
       <w:r>
@@ -633,7 +627,7 @@
       <w:pPr>
         <w:numPr>
           <w:ilvl w:val="0"/>
-          <w:numId w:val="9"/>
+          <w:numId w:val="6"/>
         </w:numPr>
       </w:pPr>
       <w:r>
@@ -655,18 +649,24 @@
       <w:pPr>
         <w:numPr>
           <w:ilvl w:val="0"/>
-          <w:numId w:val="9"/>
-        </w:numPr>
-      </w:pPr>
-      <w:r>
-        <w:t xml:space="preserve">Problemy w konfiguracji i kompatybilności czujników i mikrokontrolera. </w:t>
-      </w:r>
-    </w:p>
-    <w:p>
-      <w:pPr>
-        <w:numPr>
-          <w:ilvl w:val="0"/>
-          <w:numId w:val="9"/>
+          <w:numId w:val="6"/>
+        </w:numPr>
+      </w:pPr>
+      <w:r>
+        <w:t>Problemy w konfiguracji i kompatybilności czujników i mikrokontrolera</w:t>
+      </w:r>
+      <w:r>
+        <w:t>, kamer</w:t>
+      </w:r>
+      <w:r>
+        <w:t xml:space="preserve">. </w:t>
+      </w:r>
+    </w:p>
+    <w:p>
+      <w:pPr>
+        <w:numPr>
+          <w:ilvl w:val="0"/>
+          <w:numId w:val="6"/>
         </w:numPr>
       </w:pPr>
       <w:r>
@@ -677,7 +677,7 @@
       <w:pPr>
         <w:numPr>
           <w:ilvl w:val="0"/>
-          <w:numId w:val="9"/>
+          <w:numId w:val="6"/>
         </w:numPr>
       </w:pPr>
       <w:r>
@@ -688,10 +688,11 @@
       <w:pPr>
         <w:numPr>
           <w:ilvl w:val="0"/>
-          <w:numId w:val="9"/>
-        </w:numPr>
-      </w:pPr>
-      <w:r>
+          <w:numId w:val="6"/>
+        </w:numPr>
+      </w:pPr>
+      <w:r>
+        <w:lastRenderedPageBreak/>
         <w:t>Zbyt złożone problemy, początkowo uznawane</w:t>
       </w:r>
       <w:r>
@@ -720,27 +721,194 @@
       <w:pPr>
         <w:numPr>
           <w:ilvl w:val="0"/>
+          <w:numId w:val="7"/>
+        </w:numPr>
+      </w:pPr>
+      <w:r>
+        <w:t xml:space="preserve">Październik 2025: zebranie wymagań, </w:t>
+      </w:r>
+      <w:proofErr w:type="spellStart"/>
+      <w:r>
+        <w:t>research</w:t>
+      </w:r>
+      <w:proofErr w:type="spellEnd"/>
+      <w:r>
+        <w:t xml:space="preserve"> integracji MQTT/</w:t>
+      </w:r>
+      <w:proofErr w:type="spellStart"/>
+      <w:r>
+        <w:t>LoRa</w:t>
+      </w:r>
+      <w:proofErr w:type="spellEnd"/>
+      <w:r>
+        <w:t xml:space="preserve">, przygotowanie specyfikacji architektury. </w:t>
+      </w:r>
+    </w:p>
+    <w:p>
+      <w:pPr>
+        <w:numPr>
+          <w:ilvl w:val="0"/>
+          <w:numId w:val="7"/>
+        </w:numPr>
+      </w:pPr>
+      <w:r>
+        <w:t xml:space="preserve">Listopad 2025: implementacja </w:t>
+      </w:r>
+      <w:proofErr w:type="spellStart"/>
+      <w:r>
+        <w:t>frontendu</w:t>
+      </w:r>
+      <w:proofErr w:type="spellEnd"/>
+      <w:r>
+        <w:t xml:space="preserve"> MVP – widoki i </w:t>
+      </w:r>
+      <w:proofErr w:type="spellStart"/>
+      <w:r>
+        <w:t>stylowanie</w:t>
+      </w:r>
+      <w:proofErr w:type="spellEnd"/>
+      <w:r>
+        <w:t xml:space="preserve"> </w:t>
+      </w:r>
+    </w:p>
+    <w:p>
+      <w:pPr>
+        <w:numPr>
+          <w:ilvl w:val="0"/>
+          <w:numId w:val="7"/>
+        </w:numPr>
+      </w:pPr>
+      <w:r>
+        <w:t xml:space="preserve">Grudzień 2025: </w:t>
+      </w:r>
+      <w:r>
+        <w:t xml:space="preserve">tworzenie </w:t>
+      </w:r>
+      <w:proofErr w:type="spellStart"/>
+      <w:r>
+        <w:t>backendu</w:t>
+      </w:r>
+      <w:proofErr w:type="spellEnd"/>
+      <w:r>
+        <w:t xml:space="preserve"> </w:t>
+      </w:r>
+      <w:r>
+        <w:t>i połączenia z bazą danych</w:t>
+      </w:r>
+    </w:p>
+    <w:p>
+      <w:pPr>
+        <w:numPr>
+          <w:ilvl w:val="0"/>
+          <w:numId w:val="7"/>
+        </w:numPr>
+      </w:pPr>
+      <w:r>
+        <w:t xml:space="preserve">Styczeń 2026: </w:t>
+      </w:r>
+      <w:r>
+        <w:t xml:space="preserve">pełne MVP z kilkoma </w:t>
+      </w:r>
+      <w:proofErr w:type="spellStart"/>
+      <w:r>
+        <w:t>feature’ami</w:t>
+      </w:r>
+      <w:proofErr w:type="spellEnd"/>
+      <w:r>
+        <w:t>, produkt gotowy do oddania w ramach zaliczenia</w:t>
+      </w:r>
+      <w:r>
+        <w:t>, pełna dokumentacja</w:t>
+      </w:r>
+    </w:p>
+    <w:p/>
+    <w:p>
+      <w:pPr>
+        <w:pStyle w:val="Nagwek1"/>
+      </w:pPr>
+      <w:r>
+        <w:t>Wymagania funkcjonalne</w:t>
+      </w:r>
+    </w:p>
+    <w:p>
+      <w:pPr>
+        <w:numPr>
+          <w:ilvl w:val="0"/>
+          <w:numId w:val="9"/>
+        </w:numPr>
+      </w:pPr>
+      <w:r>
+        <w:t>Zarządzanie czujnikami (</w:t>
+      </w:r>
+      <w:r>
+        <w:t xml:space="preserve">operacje </w:t>
+      </w:r>
+      <w:r>
+        <w:t>CRUD).</w:t>
+      </w:r>
+    </w:p>
+    <w:p>
+      <w:pPr>
+        <w:numPr>
+          <w:ilvl w:val="0"/>
+          <w:numId w:val="9"/>
+        </w:numPr>
+      </w:pPr>
+      <w:r>
+        <w:t>Zarządzanie kamerami (operacje CRUD)</w:t>
+      </w:r>
+    </w:p>
+    <w:p>
+      <w:pPr>
+        <w:numPr>
+          <w:ilvl w:val="0"/>
+          <w:numId w:val="9"/>
+        </w:numPr>
+      </w:pPr>
+      <w:r>
+        <w:t>Zarządzanie harmonogramami (operacje CRUD)</w:t>
+      </w:r>
+    </w:p>
+    <w:p>
+      <w:pPr>
+        <w:numPr>
+          <w:ilvl w:val="0"/>
+          <w:numId w:val="9"/>
+        </w:numPr>
+      </w:pPr>
+      <w:r>
+        <w:t>Wyświetla</w:t>
+      </w:r>
+      <w:r>
+        <w:t>nie</w:t>
+      </w:r>
+      <w:r>
+        <w:t xml:space="preserve"> aktualn</w:t>
+      </w:r>
+      <w:r>
+        <w:t>ych</w:t>
+      </w:r>
+      <w:r>
+        <w:t xml:space="preserve"> wartości parametrów z każdego czujnika.</w:t>
+      </w:r>
+    </w:p>
+    <w:p>
+      <w:pPr>
+        <w:numPr>
+          <w:ilvl w:val="0"/>
           <w:numId w:val="10"/>
         </w:numPr>
       </w:pPr>
       <w:r>
-        <w:t xml:space="preserve">Październik 2025: zebranie wymagań, </w:t>
+        <w:t xml:space="preserve">Odbieranie i prezentowanie danych na </w:t>
       </w:r>
       <w:proofErr w:type="spellStart"/>
       <w:r>
-        <w:t>research</w:t>
+        <w:t>dashboardzie</w:t>
       </w:r>
       <w:proofErr w:type="spellEnd"/>
       <w:r>
-        <w:t xml:space="preserve"> integracji MQTT/</w:t>
-      </w:r>
-      <w:proofErr w:type="spellStart"/>
-      <w:r>
-        <w:t>LoRa</w:t>
-      </w:r>
-      <w:proofErr w:type="spellEnd"/>
-      <w:r>
-        <w:t xml:space="preserve">, przygotowanie specyfikacji architektury. </w:t>
+        <w:t xml:space="preserve"> w czasie rzeczywistym</w:t>
       </w:r>
     </w:p>
     <w:p>
@@ -751,23 +919,22 @@
         </w:numPr>
       </w:pPr>
       <w:r>
-        <w:t xml:space="preserve">Listopad 2025: implementacja </w:t>
-      </w:r>
-      <w:proofErr w:type="spellStart"/>
-      <w:r>
-        <w:t>frontendu</w:t>
-      </w:r>
-      <w:proofErr w:type="spellEnd"/>
-      <w:r>
-        <w:t xml:space="preserve"> MVP – widoki i </w:t>
-      </w:r>
-      <w:proofErr w:type="spellStart"/>
-      <w:r>
-        <w:t>stylowanie</w:t>
-      </w:r>
-      <w:proofErr w:type="spellEnd"/>
-      <w:r>
-        <w:t xml:space="preserve"> </w:t>
+        <w:t>A</w:t>
+      </w:r>
+      <w:r>
+        <w:t>rchiwiz</w:t>
+      </w:r>
+      <w:r>
+        <w:t xml:space="preserve">acja </w:t>
+      </w:r>
+      <w:r>
+        <w:t>dan</w:t>
+      </w:r>
+      <w:r>
+        <w:t>ych</w:t>
+      </w:r>
+      <w:r>
+        <w:t xml:space="preserve"> w bazie danych.</w:t>
       </w:r>
     </w:p>
     <w:p>
@@ -778,21 +945,28 @@
         </w:numPr>
       </w:pPr>
       <w:r>
-        <w:t xml:space="preserve">Grudzień 2025: </w:t>
-      </w:r>
-      <w:r>
-        <w:t xml:space="preserve">tworzenie </w:t>
-      </w:r>
-      <w:proofErr w:type="spellStart"/>
-      <w:r>
-        <w:t>backendu</w:t>
-      </w:r>
-      <w:proofErr w:type="spellEnd"/>
-      <w:r>
-        <w:t xml:space="preserve"> </w:t>
-      </w:r>
-      <w:r>
-        <w:t>i połączenia z bazą danych</w:t>
+        <w:t>P</w:t>
+      </w:r>
+      <w:r>
+        <w:t>ob</w:t>
+      </w:r>
+      <w:r>
+        <w:t>ieranie</w:t>
+      </w:r>
+      <w:r>
+        <w:t xml:space="preserve"> dan</w:t>
+      </w:r>
+      <w:r>
+        <w:t>ych</w:t>
+      </w:r>
+      <w:r>
+        <w:t xml:space="preserve"> historyczn</w:t>
+      </w:r>
+      <w:r>
+        <w:t>ych</w:t>
+      </w:r>
+      <w:r>
+        <w:t xml:space="preserve"> w formacie CSV.</w:t>
       </w:r>
     </w:p>
     <w:p>
@@ -803,182 +977,6 @@
         </w:numPr>
       </w:pPr>
       <w:r>
-        <w:t xml:space="preserve">Styczeń 2026: </w:t>
-      </w:r>
-      <w:r>
-        <w:t xml:space="preserve">pełne MVP z kilkoma </w:t>
-      </w:r>
-      <w:proofErr w:type="spellStart"/>
-      <w:r>
-        <w:t>feature’ami</w:t>
-      </w:r>
-      <w:proofErr w:type="spellEnd"/>
-      <w:r>
-        <w:t>, produkt gotowy do oddania w ramach zaliczenia</w:t>
-      </w:r>
-      <w:r>
-        <w:t>, pełna dokumentacja</w:t>
-      </w:r>
-    </w:p>
-    <w:p/>
-    <w:p>
-      <w:pPr>
-        <w:pStyle w:val="Nagwek1"/>
-      </w:pPr>
-      <w:r>
-        <w:t>Wymagania funkcjonalne</w:t>
-      </w:r>
-    </w:p>
-    <w:p>
-      <w:pPr>
-        <w:numPr>
-          <w:ilvl w:val="0"/>
-          <w:numId w:val="12"/>
-        </w:numPr>
-      </w:pPr>
-      <w:r>
-        <w:t>Zarządzanie czujnikami</w:t>
-      </w:r>
-      <w:r>
-        <w:t xml:space="preserve"> (</w:t>
-      </w:r>
-      <w:r>
-        <w:t xml:space="preserve">operacje </w:t>
-      </w:r>
-      <w:r>
-        <w:t>CRUD).</w:t>
-      </w:r>
-    </w:p>
-    <w:p>
-      <w:pPr>
-        <w:numPr>
-          <w:ilvl w:val="0"/>
-          <w:numId w:val="12"/>
-        </w:numPr>
-      </w:pPr>
-      <w:r>
-        <w:t>Zarządzanie kamerami (operacje CRUD)</w:t>
-      </w:r>
-    </w:p>
-    <w:p>
-      <w:pPr>
-        <w:numPr>
-          <w:ilvl w:val="0"/>
-          <w:numId w:val="12"/>
-        </w:numPr>
-      </w:pPr>
-      <w:r>
-        <w:t>Zarządzanie harmonogramami (operacje CRUD)</w:t>
-      </w:r>
-    </w:p>
-    <w:p>
-      <w:pPr>
-        <w:numPr>
-          <w:ilvl w:val="0"/>
-          <w:numId w:val="12"/>
-        </w:numPr>
-      </w:pPr>
-      <w:r>
-        <w:t>Wyświetla</w:t>
-      </w:r>
-      <w:r>
-        <w:t>nie</w:t>
-      </w:r>
-      <w:r>
-        <w:t xml:space="preserve"> aktualn</w:t>
-      </w:r>
-      <w:r>
-        <w:t>ych</w:t>
-      </w:r>
-      <w:r>
-        <w:t xml:space="preserve"> wartości parametrów z każdego czujnika.</w:t>
-      </w:r>
-    </w:p>
-    <w:p>
-      <w:pPr>
-        <w:numPr>
-          <w:ilvl w:val="0"/>
-          <w:numId w:val="13"/>
-        </w:numPr>
-      </w:pPr>
-      <w:r>
-        <w:t xml:space="preserve">Odbieranie i prezentowanie danych na </w:t>
-      </w:r>
-      <w:proofErr w:type="spellStart"/>
-      <w:r>
-        <w:t>dashboardzie</w:t>
-      </w:r>
-      <w:proofErr w:type="spellEnd"/>
-      <w:r>
-        <w:t xml:space="preserve"> w czasie rzeczywistym</w:t>
-      </w:r>
-    </w:p>
-    <w:p>
-      <w:pPr>
-        <w:numPr>
-          <w:ilvl w:val="0"/>
-          <w:numId w:val="13"/>
-        </w:numPr>
-      </w:pPr>
-      <w:r>
-        <w:t>A</w:t>
-      </w:r>
-      <w:r>
-        <w:t>rchiwiz</w:t>
-      </w:r>
-      <w:r>
-        <w:t xml:space="preserve">acja </w:t>
-      </w:r>
-      <w:r>
-        <w:t>dan</w:t>
-      </w:r>
-      <w:r>
-        <w:t>ych</w:t>
-      </w:r>
-      <w:r>
-        <w:t xml:space="preserve"> w bazie danych.</w:t>
-      </w:r>
-    </w:p>
-    <w:p>
-      <w:pPr>
-        <w:numPr>
-          <w:ilvl w:val="0"/>
-          <w:numId w:val="13"/>
-        </w:numPr>
-      </w:pPr>
-      <w:r>
-        <w:t>P</w:t>
-      </w:r>
-      <w:r>
-        <w:t>ob</w:t>
-      </w:r>
-      <w:r>
-        <w:t>ieranie</w:t>
-      </w:r>
-      <w:r>
-        <w:t xml:space="preserve"> dan</w:t>
-      </w:r>
-      <w:r>
-        <w:t>ych</w:t>
-      </w:r>
-      <w:r>
-        <w:t xml:space="preserve"> historyczn</w:t>
-      </w:r>
-      <w:r>
-        <w:t>ych</w:t>
-      </w:r>
-      <w:r>
-        <w:t xml:space="preserve"> w formacie CSV.</w:t>
-      </w:r>
-    </w:p>
-    <w:p>
-      <w:pPr>
-        <w:numPr>
-          <w:ilvl w:val="0"/>
-          <w:numId w:val="13"/>
-        </w:numPr>
-      </w:pPr>
-      <w:r>
         <w:t>System wyświetla alerty, jeśli wartości przekraczają ustalone progi (opcjonalne).</w:t>
       </w:r>
     </w:p>
@@ -986,7 +984,7 @@
       <w:pPr>
         <w:numPr>
           <w:ilvl w:val="0"/>
-          <w:numId w:val="13"/>
+          <w:numId w:val="10"/>
         </w:numPr>
       </w:pPr>
       <w:r>
@@ -1034,73 +1032,73 @@
       <w:pPr>
         <w:numPr>
           <w:ilvl w:val="0"/>
+          <w:numId w:val="10"/>
+        </w:numPr>
+      </w:pPr>
+      <w:r>
+        <w:t>Utworzenie nowego konta</w:t>
+      </w:r>
+    </w:p>
+    <w:p>
+      <w:pPr>
+        <w:numPr>
+          <w:ilvl w:val="0"/>
+          <w:numId w:val="10"/>
+        </w:numPr>
+      </w:pPr>
+      <w:r>
+        <w:t>Zalogowanie do systemu</w:t>
+      </w:r>
+    </w:p>
+    <w:p>
+      <w:pPr>
+        <w:numPr>
+          <w:ilvl w:val="0"/>
+          <w:numId w:val="10"/>
+        </w:numPr>
+      </w:pPr>
+      <w:r>
+        <w:t>System rozróżnia role:</w:t>
+      </w:r>
+    </w:p>
+    <w:p>
+      <w:pPr>
+        <w:numPr>
+          <w:ilvl w:val="1"/>
+          <w:numId w:val="12"/>
+        </w:numPr>
+      </w:pPr>
+      <w:r>
+        <w:t>właściciel uprawy (pełne uprawnienia),</w:t>
+      </w:r>
+    </w:p>
+    <w:p>
+      <w:pPr>
+        <w:numPr>
+          <w:ilvl w:val="1"/>
+          <w:numId w:val="12"/>
+        </w:numPr>
+      </w:pPr>
+      <w:r>
+        <w:t>pracownik (monitoring + podlewanie).</w:t>
+      </w:r>
+    </w:p>
+    <w:p>
+      <w:pPr>
+        <w:numPr>
+          <w:ilvl w:val="0"/>
+          <w:numId w:val="12"/>
+        </w:numPr>
+      </w:pPr>
+      <w:r>
+        <w:t>System blokuje dostęp do funkcji niezgodnych z rolą.</w:t>
+      </w:r>
+    </w:p>
+    <w:p>
+      <w:pPr>
+        <w:numPr>
+          <w:ilvl w:val="0"/>
           <w:numId w:val="13"/>
-        </w:numPr>
-      </w:pPr>
-      <w:r>
-        <w:t>Utworzenie nowego konta</w:t>
-      </w:r>
-    </w:p>
-    <w:p>
-      <w:pPr>
-        <w:numPr>
-          <w:ilvl w:val="0"/>
-          <w:numId w:val="13"/>
-        </w:numPr>
-      </w:pPr>
-      <w:r>
-        <w:t>Zalogowanie do systemu</w:t>
-      </w:r>
-    </w:p>
-    <w:p>
-      <w:pPr>
-        <w:numPr>
-          <w:ilvl w:val="0"/>
-          <w:numId w:val="13"/>
-        </w:numPr>
-      </w:pPr>
-      <w:r>
-        <w:t>System rozróżnia role:</w:t>
-      </w:r>
-    </w:p>
-    <w:p>
-      <w:pPr>
-        <w:numPr>
-          <w:ilvl w:val="1"/>
-          <w:numId w:val="15"/>
-        </w:numPr>
-      </w:pPr>
-      <w:r>
-        <w:t>właściciel uprawy (pełne uprawnienia),</w:t>
-      </w:r>
-    </w:p>
-    <w:p>
-      <w:pPr>
-        <w:numPr>
-          <w:ilvl w:val="1"/>
-          <w:numId w:val="15"/>
-        </w:numPr>
-      </w:pPr>
-      <w:r>
-        <w:t>pracownik (monitoring + podlewanie).</w:t>
-      </w:r>
-    </w:p>
-    <w:p>
-      <w:pPr>
-        <w:numPr>
-          <w:ilvl w:val="0"/>
-          <w:numId w:val="15"/>
-        </w:numPr>
-      </w:pPr>
-      <w:r>
-        <w:t>System blokuje dostęp do funkcji niezgodnych z rolą.</w:t>
-      </w:r>
-    </w:p>
-    <w:p>
-      <w:pPr>
-        <w:numPr>
-          <w:ilvl w:val="0"/>
-          <w:numId w:val="16"/>
         </w:numPr>
       </w:pPr>
       <w:r>
@@ -1121,10 +1119,11 @@
       <w:pPr>
         <w:numPr>
           <w:ilvl w:val="0"/>
-          <w:numId w:val="16"/>
-        </w:numPr>
-      </w:pPr>
-      <w:r>
+          <w:numId w:val="13"/>
+        </w:numPr>
+      </w:pPr>
+      <w:r>
+        <w:lastRenderedPageBreak/>
         <w:t>System wysyła powiadomienia o:</w:t>
       </w:r>
     </w:p>
@@ -1132,7 +1131,7 @@
       <w:pPr>
         <w:numPr>
           <w:ilvl w:val="1"/>
-          <w:numId w:val="16"/>
+          <w:numId w:val="13"/>
         </w:numPr>
       </w:pPr>
       <w:r>
@@ -1143,7 +1142,7 @@
       <w:pPr>
         <w:numPr>
           <w:ilvl w:val="1"/>
-          <w:numId w:val="16"/>
+          <w:numId w:val="13"/>
         </w:numPr>
       </w:pPr>
       <w:r>
@@ -1154,7 +1153,7 @@
       <w:pPr>
         <w:numPr>
           <w:ilvl w:val="1"/>
-          <w:numId w:val="16"/>
+          <w:numId w:val="13"/>
         </w:numPr>
         <w:rPr>
           <w:b/>
@@ -1178,7 +1177,7 @@
       <w:pPr>
         <w:numPr>
           <w:ilvl w:val="0"/>
-          <w:numId w:val="17"/>
+          <w:numId w:val="14"/>
         </w:numPr>
       </w:pPr>
       <w:r>
@@ -1189,7 +1188,7 @@
       <w:pPr>
         <w:numPr>
           <w:ilvl w:val="0"/>
-          <w:numId w:val="17"/>
+          <w:numId w:val="14"/>
         </w:numPr>
       </w:pPr>
       <w:r>
@@ -1240,17 +1239,17 @@
         <w:pStyle w:val="Akapitzlist"/>
         <w:numPr>
           <w:ilvl w:val="0"/>
-          <w:numId w:val="17"/>
-        </w:numPr>
-      </w:pPr>
-      <w:r>
-        <w:t xml:space="preserve">Czas ładowania </w:t>
-      </w:r>
-      <w:r>
-        <w:t>stron</w:t>
-      </w:r>
-      <w:r>
-        <w:t xml:space="preserve"> ≤ 2 sekundy.</w:t>
+          <w:numId w:val="14"/>
+        </w:numPr>
+      </w:pPr>
+      <w:r>
+        <w:t xml:space="preserve">System dostępny ≥ 99% czasu w skali </w:t>
+      </w:r>
+      <w:r>
+        <w:t>tygodnia</w:t>
+      </w:r>
+      <w:r>
+        <w:t>.</w:t>
       </w:r>
     </w:p>
     <w:p>
@@ -1258,11 +1257,19 @@
         <w:pStyle w:val="Akapitzlist"/>
         <w:numPr>
           <w:ilvl w:val="0"/>
-          <w:numId w:val="17"/>
-        </w:numPr>
-      </w:pPr>
-      <w:r>
-        <w:t>Czas wykonania akcji podlewania ≤ 5 sekund w 90% przypadków.</w:t>
+          <w:numId w:val="15"/>
+        </w:numPr>
+      </w:pPr>
+      <w:r>
+        <w:t xml:space="preserve">W przypadku utraty połączenia z </w:t>
+      </w:r>
+      <w:proofErr w:type="spellStart"/>
+      <w:r>
+        <w:t>internetem</w:t>
+      </w:r>
+      <w:proofErr w:type="spellEnd"/>
+      <w:r>
+        <w:t>, kontroler lokalny (przy roślinach) musi kontynuować podlewanie zgodnie z ostatnim zapisanym harmonogramem</w:t>
       </w:r>
     </w:p>
     <w:p>
@@ -1270,15 +1277,110 @@
         <w:pStyle w:val="Akapitzlist"/>
         <w:numPr>
           <w:ilvl w:val="0"/>
-          <w:numId w:val="17"/>
-        </w:numPr>
-      </w:pPr>
-      <w:r>
-        <w:t xml:space="preserve">System dostępny ≥ 99% czasu w skali </w:t>
-      </w:r>
-      <w:r>
-        <w:t>tygodnia</w:t>
-      </w:r>
+          <w:numId w:val="15"/>
+        </w:numPr>
+      </w:pPr>
+      <w:r>
+        <w:t>Brak błędów krytycznych w wersji produkcyjnej MVP.</w:t>
+      </w:r>
+    </w:p>
+    <w:p>
+      <w:pPr>
+        <w:pStyle w:val="Akapitzlist"/>
+        <w:numPr>
+          <w:ilvl w:val="0"/>
+          <w:numId w:val="15"/>
+        </w:numPr>
+      </w:pPr>
+      <w:r>
+        <w:t xml:space="preserve">Hasła przechowywane w formie </w:t>
+      </w:r>
+      <w:proofErr w:type="spellStart"/>
+      <w:r>
+        <w:t>hashowanej</w:t>
+      </w:r>
+      <w:proofErr w:type="spellEnd"/>
+      <w:r>
+        <w:t xml:space="preserve"> (np. </w:t>
+      </w:r>
+      <w:proofErr w:type="spellStart"/>
+      <w:r>
+        <w:t>bcrypt</w:t>
+      </w:r>
+      <w:proofErr w:type="spellEnd"/>
+      <w:r>
+        <w:t>).</w:t>
+      </w:r>
+    </w:p>
+    <w:p>
+      <w:pPr>
+        <w:pStyle w:val="Akapitzlist"/>
+        <w:numPr>
+          <w:ilvl w:val="0"/>
+          <w:numId w:val="15"/>
+        </w:numPr>
+      </w:pPr>
+      <w:r>
+        <w:t>Role użytkowników są egzekwowane na poziomie backendu.</w:t>
+      </w:r>
+    </w:p>
+    <w:p>
+      <w:pPr>
+        <w:pStyle w:val="Akapitzlist"/>
+        <w:numPr>
+          <w:ilvl w:val="0"/>
+          <w:numId w:val="15"/>
+        </w:numPr>
+      </w:pPr>
+      <w:r>
+        <w:t>Interfejs intuicyjny dla użytkownika bez wiedzy technicznej.</w:t>
+      </w:r>
+    </w:p>
+    <w:p>
+      <w:pPr>
+        <w:pStyle w:val="Akapitzlist"/>
+        <w:numPr>
+          <w:ilvl w:val="0"/>
+          <w:numId w:val="15"/>
+        </w:numPr>
+      </w:pPr>
+      <w:proofErr w:type="spellStart"/>
+      <w:r>
+        <w:t>Responsywność</w:t>
+      </w:r>
+      <w:proofErr w:type="spellEnd"/>
+      <w:r>
+        <w:t xml:space="preserve"> – poprawne działanie na telefonach i komputerach.</w:t>
+      </w:r>
+    </w:p>
+    <w:p>
+      <w:pPr>
+        <w:pStyle w:val="Akapitzlist"/>
+        <w:numPr>
+          <w:ilvl w:val="0"/>
+          <w:numId w:val="15"/>
+        </w:numPr>
+      </w:pPr>
+      <w:r>
+        <w:t>System może zostać rozszerzony o dodatkowe czujniki bez zmian architektury.</w:t>
+      </w:r>
+    </w:p>
+    <w:p>
+      <w:pPr>
+        <w:pStyle w:val="Akapitzlist"/>
+        <w:numPr>
+          <w:ilvl w:val="0"/>
+          <w:numId w:val="15"/>
+        </w:numPr>
+      </w:pPr>
+      <w:r>
+        <w:t>Architektura umożliwia późniejszą integrację z MQTT/</w:t>
+      </w:r>
+      <w:proofErr w:type="spellStart"/>
+      <w:r>
+        <w:t>LoRa</w:t>
+      </w:r>
+      <w:proofErr w:type="spellEnd"/>
       <w:r>
         <w:t>.</w:t>
       </w:r>
@@ -1288,169 +1390,7 @@
         <w:pStyle w:val="Akapitzlist"/>
         <w:numPr>
           <w:ilvl w:val="0"/>
-          <w:numId w:val="18"/>
-        </w:numPr>
-      </w:pPr>
-      <w:r>
-        <w:t xml:space="preserve">W przypadku utraty połączenia z </w:t>
-      </w:r>
-      <w:proofErr w:type="spellStart"/>
-      <w:r>
-        <w:t>internetem</w:t>
-      </w:r>
-      <w:proofErr w:type="spellEnd"/>
-      <w:r>
-        <w:t>, kontroler lokalny (przy roślinach) musi kontynuować podlewanie zgodnie z ostatnim zapisanym harmonogramem</w:t>
-      </w:r>
-    </w:p>
-    <w:p>
-      <w:pPr>
-        <w:pStyle w:val="Akapitzlist"/>
-        <w:numPr>
-          <w:ilvl w:val="0"/>
-          <w:numId w:val="18"/>
-        </w:numPr>
-      </w:pPr>
-      <w:r>
-        <w:t>System poprawnie odbiera ≥ 95% pomiarów z czujników.</w:t>
-      </w:r>
-    </w:p>
-    <w:p>
-      <w:pPr>
-        <w:pStyle w:val="Akapitzlist"/>
-        <w:numPr>
-          <w:ilvl w:val="0"/>
-          <w:numId w:val="18"/>
-        </w:numPr>
-      </w:pPr>
-      <w:r>
-        <w:t>Brak błędów krytycznych w wersji produkcyjnej MVP.</w:t>
-      </w:r>
-    </w:p>
-    <w:p>
-      <w:pPr>
-        <w:pStyle w:val="Akapitzlist"/>
-        <w:numPr>
-          <w:ilvl w:val="0"/>
-          <w:numId w:val="18"/>
-        </w:numPr>
-      </w:pPr>
-      <w:r>
-        <w:t xml:space="preserve">Hasła przechowywane w formie </w:t>
-      </w:r>
-      <w:proofErr w:type="spellStart"/>
-      <w:r>
-        <w:t>hashowanej</w:t>
-      </w:r>
-      <w:proofErr w:type="spellEnd"/>
-      <w:r>
-        <w:t xml:space="preserve"> (np. </w:t>
-      </w:r>
-      <w:proofErr w:type="spellStart"/>
-      <w:r>
-        <w:t>bcrypt</w:t>
-      </w:r>
-      <w:proofErr w:type="spellEnd"/>
-      <w:r>
-        <w:t>).</w:t>
-      </w:r>
-    </w:p>
-    <w:p>
-      <w:pPr>
-        <w:pStyle w:val="Akapitzlist"/>
-        <w:numPr>
-          <w:ilvl w:val="0"/>
-          <w:numId w:val="18"/>
-        </w:numPr>
-      </w:pPr>
-      <w:r>
-        <w:t xml:space="preserve">Komunikacja z </w:t>
-      </w:r>
-      <w:proofErr w:type="spellStart"/>
-      <w:r>
-        <w:t>backendem</w:t>
-      </w:r>
-      <w:proofErr w:type="spellEnd"/>
-      <w:r>
-        <w:t xml:space="preserve"> zabezpieczona HTTPS.</w:t>
-      </w:r>
-    </w:p>
-    <w:p>
-      <w:pPr>
-        <w:pStyle w:val="Akapitzlist"/>
-        <w:numPr>
-          <w:ilvl w:val="0"/>
-          <w:numId w:val="18"/>
-        </w:numPr>
-      </w:pPr>
-      <w:r>
-        <w:t>Role użytkowników są egzekwowane na poziomie backendu.</w:t>
-      </w:r>
-    </w:p>
-    <w:p>
-      <w:pPr>
-        <w:pStyle w:val="Akapitzlist"/>
-        <w:numPr>
-          <w:ilvl w:val="0"/>
-          <w:numId w:val="18"/>
-        </w:numPr>
-      </w:pPr>
-      <w:r>
-        <w:t>Interfejs intuicyjny dla użytkownika bez wiedzy technicznej.</w:t>
-      </w:r>
-    </w:p>
-    <w:p>
-      <w:pPr>
-        <w:pStyle w:val="Akapitzlist"/>
-        <w:numPr>
-          <w:ilvl w:val="0"/>
-          <w:numId w:val="18"/>
-        </w:numPr>
-      </w:pPr>
-      <w:proofErr w:type="spellStart"/>
-      <w:r>
-        <w:t>Responsywność</w:t>
-      </w:r>
-      <w:proofErr w:type="spellEnd"/>
-      <w:r>
-        <w:t xml:space="preserve"> – poprawne działanie na telefonach i komputerach.</w:t>
-      </w:r>
-    </w:p>
-    <w:p>
-      <w:pPr>
-        <w:pStyle w:val="Akapitzlist"/>
-        <w:numPr>
-          <w:ilvl w:val="0"/>
-          <w:numId w:val="18"/>
-        </w:numPr>
-      </w:pPr>
-      <w:r>
-        <w:t>System może zostać rozszerzony o dodatkowe czujniki bez zmian architektury.</w:t>
-      </w:r>
-    </w:p>
-    <w:p>
-      <w:pPr>
-        <w:pStyle w:val="Akapitzlist"/>
-        <w:numPr>
-          <w:ilvl w:val="0"/>
-          <w:numId w:val="18"/>
-        </w:numPr>
-      </w:pPr>
-      <w:r>
-        <w:t>Architektura umożliwia późniejszą integrację z MQTT/</w:t>
-      </w:r>
-      <w:proofErr w:type="spellStart"/>
-      <w:r>
-        <w:t>LoRa.</w:t>
-      </w:r>
-      <w:proofErr w:type="spellEnd"/>
-    </w:p>
-    <w:p>
-      <w:pPr>
-        <w:pStyle w:val="Akapitzlist"/>
-        <w:numPr>
-          <w:ilvl w:val="0"/>
-          <w:numId w:val="18"/>
+          <w:numId w:val="15"/>
         </w:numPr>
         <w:rPr>
           <w:rStyle w:val="Pogrubienie"/>
@@ -1467,7 +1407,7 @@
         <w:pStyle w:val="Akapitzlist"/>
         <w:numPr>
           <w:ilvl w:val="0"/>
-          <w:numId w:val="18"/>
+          <w:numId w:val="15"/>
         </w:numPr>
       </w:pPr>
       <w:r>
@@ -1485,11 +1425,8 @@
         <w:pStyle w:val="Akapitzlist"/>
         <w:numPr>
           <w:ilvl w:val="0"/>
-          <w:numId w:val="18"/>
-        </w:numPr>
-        <w:rPr>
-          <w:lang w:val="en-US"/>
-        </w:rPr>
+          <w:numId w:val="15"/>
+        </w:numPr>
       </w:pPr>
       <w:r>
         <w:t xml:space="preserve">Aplikacja działa w najnowszych wersjach </w:t>
@@ -1520,137 +1457,7 @@
         <w:t>.</w:t>
       </w:r>
     </w:p>
-    <w:p>
-      <w:pPr>
-        <w:rPr>
-          <w:lang w:val="en-US"/>
-        </w:rPr>
-      </w:pPr>
-    </w:p>
-    <w:p>
-      <w:pPr>
-        <w:pStyle w:val="Nagwek1"/>
-        <w:rPr>
-          <w:lang w:val="en-US"/>
-        </w:rPr>
-      </w:pPr>
-      <w:proofErr w:type="spellStart"/>
-      <w:r>
-        <w:rPr>
-          <w:lang w:val="en-US"/>
-        </w:rPr>
-        <w:t>Przypadki</w:t>
-      </w:r>
-      <w:proofErr w:type="spellEnd"/>
-      <w:r>
-        <w:rPr>
-          <w:lang w:val="en-US"/>
-        </w:rPr>
-        <w:t xml:space="preserve"> </w:t>
-      </w:r>
-      <w:proofErr w:type="spellStart"/>
-      <w:r>
-        <w:rPr>
-          <w:lang w:val="en-US"/>
-        </w:rPr>
-        <w:t>użycia</w:t>
-      </w:r>
-      <w:proofErr w:type="spellEnd"/>
-    </w:p>
-    <w:p>
-      <w:pPr>
-        <w:rPr>
-          <w:lang w:val="en-US"/>
-        </w:rPr>
-      </w:pPr>
-    </w:p>
-    <w:p>
-      <w:pPr>
-        <w:rPr>
-          <w:lang w:val="en-US"/>
-        </w:rPr>
-      </w:pPr>
-    </w:p>
-    <w:p>
-      <w:pPr>
-        <w:rPr>
-          <w:lang w:val="en-US"/>
-        </w:rPr>
-      </w:pPr>
-    </w:p>
-    <w:p>
-      <w:r>
-        <w:t>Klasa czujnika (ogólnego), aby była możliwość dodawania w zasadzie niemal dowolnych czujników (ale jakieś podstawowe zapewnić)</w:t>
-      </w:r>
-    </w:p>
     <w:p/>
-    <w:p>
-      <w:proofErr w:type="spellStart"/>
-      <w:r>
-        <w:t>POZAfunkcjonalne</w:t>
-      </w:r>
-      <w:proofErr w:type="spellEnd"/>
-      <w:r>
-        <w:t>: autoryzacja (nie ma właściwie żadnego podziału na role typu admin czy ktoś inny)</w:t>
-      </w:r>
-      <w:r>
-        <w:t xml:space="preserve"> – ewentualnie podział na twórca i </w:t>
-      </w:r>
-      <w:proofErr w:type="spellStart"/>
-      <w:r>
-        <w:t>reader</w:t>
-      </w:r>
-      <w:proofErr w:type="spellEnd"/>
-      <w:r>
-        <w:t xml:space="preserve"> (twórca może dowolnie modyfikować a inna osoba wyłącznie tworzyć harmonogramy, podlewać i obserwować parametry)</w:t>
-      </w:r>
-    </w:p>
-    <w:p/>
-    <w:p>
-      <w:r>
-        <w:t xml:space="preserve">Dodatkowe (gdyby został czas): </w:t>
-      </w:r>
-    </w:p>
-    <w:p>
-      <w:pPr>
-        <w:pStyle w:val="Akapitzlist"/>
-        <w:numPr>
-          <w:ilvl w:val="0"/>
-          <w:numId w:val="11"/>
-        </w:numPr>
-      </w:pPr>
-      <w:r>
-        <w:t xml:space="preserve">Integracja z brokerem MQTT do odbioru pomiarów i wysyłania komend do mikrokontrolera. </w:t>
-      </w:r>
-    </w:p>
-    <w:p>
-      <w:pPr>
-        <w:numPr>
-          <w:ilvl w:val="0"/>
-          <w:numId w:val="11"/>
-        </w:numPr>
-      </w:pPr>
-      <w:r>
-        <w:t xml:space="preserve">Obsługa sieci </w:t>
-      </w:r>
-      <w:proofErr w:type="spellStart"/>
-      <w:r>
-        <w:t>LoRa</w:t>
-      </w:r>
-      <w:proofErr w:type="spellEnd"/>
-      <w:r>
-        <w:t xml:space="preserve"> (opcjonalne, wersja do rozważenia po MVP). </w:t>
-      </w:r>
-    </w:p>
-    <w:p>
-      <w:pPr>
-        <w:pStyle w:val="Akapitzlist"/>
-        <w:numPr>
-          <w:ilvl w:val="0"/>
-          <w:numId w:val="11"/>
-        </w:numPr>
-      </w:pPr>
-    </w:p>
     <w:p/>
     <w:sectPr>
       <w:pgSz w:w="11906" w:h="16838"/>
@@ -3958,7 +3765,7 @@
       <w:lvlJc w:val="left"/>
     </w:lvl>
   </w:abstractNum>
-  <w:abstractNum w:abstractNumId="21" w15:restartNumberingAfterBreak="0">
+  <w:abstractNum w:abstractNumId="20" w15:restartNumberingAfterBreak="0">
     <w:nsid w:val="73F8466F"/>
     <w:multiLevelType w:val="hybridMultilevel"/>
     <w:tmpl w:val="C7767512"/>
@@ -4071,67 +3878,67 @@
       </w:rPr>
     </w:lvl>
   </w:abstractNum>
-  <w:num w:numId="4" w16cid:durableId="1995988855">
+  <w:num w:numId="1" w16cid:durableId="1995988855">
     <w:abstractNumId w:val="14"/>
   </w:num>
-  <w:num w:numId="5" w16cid:durableId="338197713">
+  <w:num w:numId="2" w16cid:durableId="338197713">
     <w:abstractNumId w:val="0"/>
   </w:num>
-  <w:num w:numId="6" w16cid:durableId="674308946">
+  <w:num w:numId="3" w16cid:durableId="674308946">
     <w:abstractNumId w:val="1"/>
   </w:num>
-  <w:num w:numId="7" w16cid:durableId="748308883">
+  <w:num w:numId="4" w16cid:durableId="748308883">
     <w:abstractNumId w:val="4"/>
   </w:num>
-  <w:num w:numId="8" w16cid:durableId="1219319624">
+  <w:num w:numId="5" w16cid:durableId="1219319624">
     <w:abstractNumId w:val="2"/>
   </w:num>
-  <w:num w:numId="9" w16cid:durableId="567107222">
+  <w:num w:numId="6" w16cid:durableId="567107222">
     <w:abstractNumId w:val="19"/>
   </w:num>
-  <w:num w:numId="10" w16cid:durableId="1510829095">
+  <w:num w:numId="7" w16cid:durableId="1510829095">
     <w:abstractNumId w:val="3"/>
   </w:num>
-  <w:num w:numId="11" w16cid:durableId="1688943375">
-    <w:abstractNumId w:val="21"/>
+  <w:num w:numId="8" w16cid:durableId="1688943375">
+    <w:abstractNumId w:val="20"/>
   </w:num>
-  <w:num w:numId="12" w16cid:durableId="38668357">
+  <w:num w:numId="9" w16cid:durableId="38668357">
     <w:abstractNumId w:val="7"/>
   </w:num>
-  <w:num w:numId="13" w16cid:durableId="1725064090">
+  <w:num w:numId="10" w16cid:durableId="1725064090">
     <w:abstractNumId w:val="18"/>
   </w:num>
-  <w:num w:numId="14" w16cid:durableId="1804813643">
+  <w:num w:numId="11" w16cid:durableId="1804813643">
     <w:abstractNumId w:val="17"/>
   </w:num>
-  <w:num w:numId="15" w16cid:durableId="323054493">
+  <w:num w:numId="12" w16cid:durableId="323054493">
     <w:abstractNumId w:val="9"/>
   </w:num>
-  <w:num w:numId="16" w16cid:durableId="721097261">
+  <w:num w:numId="13" w16cid:durableId="721097261">
     <w:abstractNumId w:val="11"/>
   </w:num>
-  <w:num w:numId="17" w16cid:durableId="1190920193">
+  <w:num w:numId="14" w16cid:durableId="1190920193">
     <w:abstractNumId w:val="6"/>
   </w:num>
-  <w:num w:numId="18" w16cid:durableId="1765413333">
+  <w:num w:numId="15" w16cid:durableId="1765413333">
     <w:abstractNumId w:val="16"/>
   </w:num>
-  <w:num w:numId="19" w16cid:durableId="34896218">
+  <w:num w:numId="16" w16cid:durableId="34896218">
     <w:abstractNumId w:val="13"/>
   </w:num>
-  <w:num w:numId="20" w16cid:durableId="1293558988">
+  <w:num w:numId="17" w16cid:durableId="1293558988">
     <w:abstractNumId w:val="12"/>
   </w:num>
-  <w:num w:numId="21" w16cid:durableId="71705433">
+  <w:num w:numId="18" w16cid:durableId="71705433">
     <w:abstractNumId w:val="5"/>
   </w:num>
-  <w:num w:numId="22" w16cid:durableId="317265278">
+  <w:num w:numId="19" w16cid:durableId="317265278">
     <w:abstractNumId w:val="10"/>
   </w:num>
-  <w:num w:numId="23" w16cid:durableId="34090177">
+  <w:num w:numId="20" w16cid:durableId="34090177">
     <w:abstractNumId w:val="8"/>
   </w:num>
-  <w:num w:numId="24" w16cid:durableId="1238975750">
+  <w:num w:numId="21" w16cid:durableId="1238975750">
     <w:abstractNumId w:val="15"/>
   </w:num>
 </w:numbering>
@@ -4740,6 +4547,7 @@
   <w:style w:type="character" w:default="1" w:styleId="Domylnaczcionkaakapitu">
     <w:name w:val="Default Paragraph Font"/>
     <w:uiPriority w:val="1"/>
+    <w:semiHidden/>
     <w:unhideWhenUsed/>
   </w:style>
   <w:style w:type="table" w:default="1" w:styleId="Standardowy">
@@ -5081,6 +4889,25 @@
       <w14:ligatures w14:val="none"/>
     </w:rPr>
   </w:style>
+  <w:style w:type="table" w:styleId="Tabela-Siatka">
+    <w:name w:val="Table Grid"/>
+    <w:basedOn w:val="Standardowy"/>
+    <w:uiPriority w:val="39"/>
+    <w:rsid w:val="0000571B"/>
+    <w:pPr>
+      <w:spacing w:after="0" w:line="240" w:lineRule="auto"/>
+    </w:pPr>
+    <w:tblPr>
+      <w:tblBorders>
+        <w:top w:val="single" w:sz="4" w:space="0" w:color="auto"/>
+        <w:left w:val="single" w:sz="4" w:space="0" w:color="auto"/>
+        <w:bottom w:val="single" w:sz="4" w:space="0" w:color="auto"/>
+        <w:right w:val="single" w:sz="4" w:space="0" w:color="auto"/>
+        <w:insideH w:val="single" w:sz="4" w:space="0" w:color="auto"/>
+        <w:insideV w:val="single" w:sz="4" w:space="0" w:color="auto"/>
+      </w:tblBorders>
+    </w:tblPr>
+  </w:style>
 </w:styles>
 </file>
 

</xml_diff>